<commit_message>
Update Lab 14. Application Lifecycle Management Light .docx
</commit_message>
<xml_diff>
--- a/DOCX/Lab 14. Application Lifecycle Management Light .docx
+++ b/DOCX/Lab 14. Application Lifecycle Management Light .docx
@@ -257,6 +257,7 @@
       <w:r>
         <w:rPr>
           <w:rFonts w:ascii="Segoe UI" w:eastAsia="Segoe UI" w:hAnsi="Segoe UI" w:cs="Times New Roman"/>
+          <w:noProof/>
           <w:sz w:val="20"/>
           <w:szCs w:val="20"/>
         </w:rPr>
@@ -361,6 +362,7 @@
       <w:r>
         <w:rPr>
           <w:rFonts w:ascii="Segoe UI" w:eastAsia="Segoe UI" w:hAnsi="Segoe UI" w:cs="Times New Roman"/>
+          <w:noProof/>
           <w:sz w:val="20"/>
           <w:szCs w:val="20"/>
         </w:rPr>
@@ -443,17 +445,18 @@
     </w:p>
     <w:p>
       <w:pPr>
-        <w:jc w:val="center"/>
-        <w:rPr>
-          <w:rFonts w:ascii="Segoe UI" w:eastAsia="Segoe UI" w:hAnsi="Segoe UI" w:cs="Times New Roman"/>
-          <w:sz w:val="20"/>
-        </w:rPr>
-      </w:pPr>
-      <w:r>
-        <w:rPr>
-          <w:rFonts w:ascii="Segoe UI" w:eastAsia="Segoe UI" w:hAnsi="Segoe UI" w:cs="Times New Roman"/>
-          <w:sz w:val="20"/>
-        </w:rPr>
+        <w:rPr>
+          <w:rFonts w:ascii="Segoe UI" w:eastAsia="Segoe UI" w:hAnsi="Segoe UI" w:cs="Times New Roman"/>
+          <w:sz w:val="20"/>
+        </w:rPr>
+      </w:pPr>
+      <w:r>
+        <w:rPr>
+          <w:rFonts w:ascii="Segoe UI" w:eastAsia="Segoe UI" w:hAnsi="Segoe UI" w:cs="Times New Roman"/>
+          <w:noProof/>
+          <w:sz w:val="20"/>
+        </w:rPr>
+        <w:lastRenderedPageBreak/>
         <w:drawing>
           <wp:inline distT="0" distB="0" distL="0" distR="0" wp14:anchorId="6881C33D" wp14:editId="552BDA78">
             <wp:extent cx="2680793" cy="8105774"/>
@@ -650,7 +653,6 @@
       <w:pPr>
         <w:ind w:left="720"/>
         <w:contextualSpacing/>
-        <w:jc w:val="center"/>
         <w:rPr>
           <w:rFonts w:ascii="Segoe UI" w:eastAsia="Segoe UI" w:hAnsi="Segoe UI" w:cs="Times New Roman"/>
           <w:sz w:val="20"/>
@@ -664,6 +666,7 @@
           <w:sz w:val="20"/>
           <w:szCs w:val="20"/>
         </w:rPr>
+        <w:lastRenderedPageBreak/>
         <w:drawing>
           <wp:inline distT="0" distB="0" distL="0" distR="0" wp14:anchorId="3E334367" wp14:editId="4FAD9DB5">
             <wp:extent cx="2315186" cy="3267075"/>
@@ -764,7 +767,6 @@
     </w:p>
     <w:p>
       <w:pPr>
-        <w:jc w:val="center"/>
         <w:rPr>
           <w:rFonts w:ascii="Segoe UI" w:eastAsia="Segoe UI" w:hAnsi="Segoe UI" w:cs="Times New Roman"/>
           <w:sz w:val="20"/>
@@ -897,7 +899,6 @@
     </w:p>
     <w:p>
       <w:pPr>
-        <w:jc w:val="center"/>
         <w:rPr>
           <w:rFonts w:ascii="Segoe UI" w:eastAsia="Segoe UI" w:hAnsi="Segoe UI" w:cs="Times New Roman"/>
           <w:sz w:val="20"/>
@@ -909,6 +910,7 @@
           <w:noProof/>
           <w:sz w:val="20"/>
         </w:rPr>
+        <w:lastRenderedPageBreak/>
         <w:drawing>
           <wp:inline distT="0" distB="0" distL="0" distR="0" wp14:anchorId="480845FF" wp14:editId="0072180A">
             <wp:extent cx="2837111" cy="3124200"/>
@@ -998,7 +1000,6 @@
     </w:p>
     <w:p>
       <w:pPr>
-        <w:jc w:val="center"/>
         <w:rPr>
           <w:rFonts w:ascii="Segoe UI" w:eastAsia="Segoe UI" w:hAnsi="Segoe UI" w:cs="Times New Roman"/>
           <w:sz w:val="20"/>
@@ -1127,19 +1128,20 @@
       <w:pPr>
         <w:ind w:left="720" w:hanging="360"/>
         <w:contextualSpacing/>
-        <w:jc w:val="center"/>
-        <w:rPr>
-          <w:rFonts w:ascii="Segoe UI" w:eastAsia="Segoe UI" w:hAnsi="Segoe UI" w:cs="Times New Roman"/>
-          <w:sz w:val="20"/>
-          <w:szCs w:val="20"/>
-        </w:rPr>
-      </w:pPr>
-      <w:r>
-        <w:rPr>
-          <w:rFonts w:ascii="Segoe UI" w:eastAsia="Segoe UI" w:hAnsi="Segoe UI" w:cs="Times New Roman"/>
-          <w:sz w:val="20"/>
-          <w:szCs w:val="20"/>
-        </w:rPr>
+        <w:rPr>
+          <w:rFonts w:ascii="Segoe UI" w:eastAsia="Segoe UI" w:hAnsi="Segoe UI" w:cs="Times New Roman"/>
+          <w:sz w:val="20"/>
+          <w:szCs w:val="20"/>
+        </w:rPr>
+      </w:pPr>
+      <w:r>
+        <w:rPr>
+          <w:rFonts w:ascii="Segoe UI" w:eastAsia="Segoe UI" w:hAnsi="Segoe UI" w:cs="Times New Roman"/>
+          <w:noProof/>
+          <w:sz w:val="20"/>
+          <w:szCs w:val="20"/>
+        </w:rPr>
+        <w:lastRenderedPageBreak/>
         <w:drawing>
           <wp:inline distT="0" distB="0" distL="0" distR="0" wp14:anchorId="328DC4F0" wp14:editId="03C8F4F5">
             <wp:extent cx="4832322" cy="5210810"/>
@@ -1267,7 +1269,6 @@
       <w:pPr>
         <w:ind w:left="720"/>
         <w:contextualSpacing/>
-        <w:jc w:val="center"/>
         <w:rPr>
           <w:rFonts w:ascii="Segoe UI" w:eastAsia="Segoe UI" w:hAnsi="Segoe UI" w:cs="Times New Roman"/>
           <w:sz w:val="20"/>
@@ -1281,6 +1282,7 @@
           <w:sz w:val="20"/>
           <w:szCs w:val="20"/>
         </w:rPr>
+        <w:lastRenderedPageBreak/>
         <w:drawing>
           <wp:inline distT="0" distB="0" distL="0" distR="0" wp14:anchorId="4F6A1AF4" wp14:editId="3498F0D3">
             <wp:extent cx="4758543" cy="2905125"/>
@@ -1443,7 +1445,6 @@
     </w:p>
     <w:p>
       <w:pPr>
-        <w:jc w:val="center"/>
         <w:rPr>
           <w:rFonts w:ascii="Segoe UI" w:eastAsia="Segoe UI" w:hAnsi="Segoe UI" w:cs="Times New Roman"/>
           <w:sz w:val="20"/>
@@ -1455,6 +1456,7 @@
           <w:noProof/>
           <w:sz w:val="20"/>
         </w:rPr>
+        <w:lastRenderedPageBreak/>
         <w:drawing>
           <wp:inline distT="0" distB="0" distL="0" distR="0" wp14:anchorId="3D5CE600" wp14:editId="2FF05CE7">
             <wp:extent cx="5181600" cy="6105525"/>
@@ -1532,7 +1534,6 @@
     </w:p>
     <w:p>
       <w:pPr>
-        <w:jc w:val="center"/>
         <w:rPr>
           <w:rFonts w:ascii="Segoe UI" w:eastAsia="Segoe UI" w:hAnsi="Segoe UI" w:cs="Times New Roman"/>
           <w:sz w:val="20"/>
@@ -1544,6 +1545,7 @@
           <w:noProof/>
           <w:sz w:val="20"/>
         </w:rPr>
+        <w:lastRenderedPageBreak/>
         <w:drawing>
           <wp:inline distT="0" distB="0" distL="0" distR="0" wp14:anchorId="3328C7A9" wp14:editId="3E806BA5">
             <wp:extent cx="4953000" cy="7829550"/>
@@ -1616,17 +1618,16 @@
           <w:rFonts w:ascii="Segoe UI" w:eastAsia="Segoe UI" w:hAnsi="Segoe UI" w:cs="Times New Roman"/>
           <w:sz w:val="20"/>
         </w:rPr>
+        <w:lastRenderedPageBreak/>
         <w:t xml:space="preserve">We need to use dynamic properties to use </w:t>
       </w:r>
-      <w:proofErr w:type="gramStart"/>
-      <w:r>
-        <w:rPr>
-          <w:rFonts w:ascii="Segoe UI" w:eastAsia="Segoe UI" w:hAnsi="Segoe UI" w:cs="Times New Roman"/>
-          <w:sz w:val="20"/>
-        </w:rPr>
-        <w:t>these reference</w:t>
-      </w:r>
-      <w:proofErr w:type="gramEnd"/>
+      <w:r>
+        <w:rPr>
+          <w:rFonts w:ascii="Segoe UI" w:eastAsia="Segoe UI" w:hAnsi="Segoe UI" w:cs="Times New Roman"/>
+          <w:sz w:val="20"/>
+        </w:rPr>
+        <w:t>these references</w:t>
+      </w:r>
       <w:r>
         <w:rPr>
           <w:rFonts w:ascii="Segoe UI" w:eastAsia="Segoe UI" w:hAnsi="Segoe UI" w:cs="Times New Roman"/>
@@ -1648,21 +1649,36 @@
           <w:rFonts w:ascii="Segoe UI" w:eastAsia="Segoe UI" w:hAnsi="Segoe UI" w:cs="Times New Roman"/>
           <w:sz w:val="20"/>
         </w:rPr>
-        <w:t xml:space="preserve"> action and rename it </w:t>
-      </w:r>
-      <w:proofErr w:type="gramStart"/>
-      <w:r>
-        <w:rPr>
-          <w:rFonts w:ascii="Segoe UI" w:eastAsia="Segoe UI" w:hAnsi="Segoe UI" w:cs="Times New Roman"/>
-          <w:sz w:val="20"/>
-        </w:rPr>
-        <w:t>Params :</w:t>
-      </w:r>
-      <w:proofErr w:type="gramEnd"/>
-    </w:p>
-    <w:p>
-      <w:pPr>
-        <w:jc w:val="center"/>
+        <w:t xml:space="preserve"> action and rename it</w:t>
+      </w:r>
+      <w:r>
+        <w:rPr>
+          <w:rFonts w:ascii="Segoe UI" w:eastAsia="Segoe UI" w:hAnsi="Segoe UI" w:cs="Times New Roman"/>
+          <w:b/>
+          <w:bCs/>
+          <w:sz w:val="20"/>
+        </w:rPr>
+        <w:t xml:space="preserve"> </w:t>
+      </w:r>
+      <w:r>
+        <w:rPr>
+          <w:rFonts w:ascii="Segoe UI" w:eastAsia="Segoe UI" w:hAnsi="Segoe UI" w:cs="Times New Roman"/>
+          <w:b/>
+          <w:bCs/>
+          <w:sz w:val="20"/>
+        </w:rPr>
+        <w:t>Params</w:t>
+      </w:r>
+      <w:r>
+        <w:rPr>
+          <w:rFonts w:ascii="Segoe UI" w:eastAsia="Segoe UI" w:hAnsi="Segoe UI" w:cs="Times New Roman"/>
+          <w:sz w:val="20"/>
+        </w:rPr>
+        <w:t>:</w:t>
+      </w:r>
+    </w:p>
+    <w:p>
+      <w:pPr>
         <w:rPr>
           <w:rFonts w:ascii="Segoe UI" w:eastAsia="Segoe UI" w:hAnsi="Segoe UI" w:cs="Times New Roman"/>
           <w:sz w:val="20"/>
@@ -1769,22 +1785,39 @@
           <w:rFonts w:ascii="Segoe UI" w:eastAsia="Segoe UI" w:hAnsi="Segoe UI" w:cs="Times New Roman"/>
           <w:sz w:val="20"/>
         </w:rPr>
-        <w:t xml:space="preserve"> and click Generate from sample, paste the info in there:</w:t>
-      </w:r>
-    </w:p>
-    <w:p>
-      <w:pPr>
-        <w:jc w:val="center"/>
-        <w:rPr>
-          <w:rFonts w:ascii="Segoe UI" w:eastAsia="Segoe UI" w:hAnsi="Segoe UI" w:cs="Times New Roman"/>
-          <w:sz w:val="20"/>
-        </w:rPr>
-      </w:pPr>
-      <w:r>
-        <w:rPr>
-          <w:rFonts w:ascii="Segoe UI" w:eastAsia="Segoe UI" w:hAnsi="Segoe UI" w:cs="Times New Roman"/>
-          <w:sz w:val="20"/>
-        </w:rPr>
+        <w:t xml:space="preserve"> and click </w:t>
+      </w:r>
+      <w:r>
+        <w:rPr>
+          <w:rFonts w:ascii="Segoe UI" w:eastAsia="Segoe UI" w:hAnsi="Segoe UI" w:cs="Times New Roman"/>
+          <w:b/>
+          <w:bCs/>
+          <w:sz w:val="20"/>
+        </w:rPr>
+        <w:t>Generate from sample</w:t>
+      </w:r>
+      <w:r>
+        <w:rPr>
+          <w:rFonts w:ascii="Segoe UI" w:eastAsia="Segoe UI" w:hAnsi="Segoe UI" w:cs="Times New Roman"/>
+          <w:sz w:val="20"/>
+        </w:rPr>
+        <w:t>, paste the info in there:</w:t>
+      </w:r>
+    </w:p>
+    <w:p>
+      <w:pPr>
+        <w:rPr>
+          <w:rFonts w:ascii="Segoe UI" w:eastAsia="Segoe UI" w:hAnsi="Segoe UI" w:cs="Times New Roman"/>
+          <w:sz w:val="20"/>
+        </w:rPr>
+      </w:pPr>
+      <w:r>
+        <w:rPr>
+          <w:rFonts w:ascii="Segoe UI" w:eastAsia="Segoe UI" w:hAnsi="Segoe UI" w:cs="Times New Roman"/>
+          <w:noProof/>
+          <w:sz w:val="20"/>
+        </w:rPr>
+        <w:lastRenderedPageBreak/>
         <w:drawing>
           <wp:inline distT="0" distB="0" distL="0" distR="0" wp14:anchorId="2BFDD2B5" wp14:editId="438945B1">
             <wp:extent cx="4749603" cy="2609850"/>
@@ -1824,17 +1857,18 @@
     </w:p>
     <w:p>
       <w:pPr>
-        <w:jc w:val="center"/>
-        <w:rPr>
-          <w:rFonts w:ascii="Segoe UI" w:eastAsia="Segoe UI" w:hAnsi="Segoe UI" w:cs="Times New Roman"/>
-          <w:sz w:val="20"/>
-        </w:rPr>
-      </w:pPr>
-      <w:r>
-        <w:rPr>
-          <w:rFonts w:ascii="Segoe UI" w:eastAsia="Segoe UI" w:hAnsi="Segoe UI" w:cs="Times New Roman"/>
-          <w:sz w:val="20"/>
-        </w:rPr>
+        <w:rPr>
+          <w:rFonts w:ascii="Segoe UI" w:eastAsia="Segoe UI" w:hAnsi="Segoe UI" w:cs="Times New Roman"/>
+          <w:sz w:val="20"/>
+        </w:rPr>
+      </w:pPr>
+      <w:r>
+        <w:rPr>
+          <w:rFonts w:ascii="Segoe UI" w:eastAsia="Segoe UI" w:hAnsi="Segoe UI" w:cs="Times New Roman"/>
+          <w:noProof/>
+          <w:sz w:val="20"/>
+        </w:rPr>
+        <w:lastRenderedPageBreak/>
         <w:drawing>
           <wp:inline distT="0" distB="0" distL="0" distR="0" wp14:anchorId="04436C46" wp14:editId="299D6C28">
             <wp:extent cx="4586400" cy="5629910"/>
@@ -1911,7 +1945,6 @@
     </w:p>
     <w:p>
       <w:pPr>
-        <w:jc w:val="center"/>
         <w:rPr>
           <w:rFonts w:ascii="Segoe UI" w:eastAsia="Segoe UI" w:hAnsi="Segoe UI" w:cs="Times New Roman"/>
           <w:sz w:val="20"/>
@@ -1923,6 +1956,7 @@
           <w:noProof/>
           <w:sz w:val="20"/>
         </w:rPr>
+        <w:lastRenderedPageBreak/>
         <w:drawing>
           <wp:inline distT="0" distB="0" distL="0" distR="0" wp14:anchorId="174B1340" wp14:editId="362E3420">
             <wp:extent cx="4413186" cy="4029075"/>
@@ -2191,7 +2225,6 @@
     </w:p>
     <w:p>
       <w:pPr>
-        <w:jc w:val="center"/>
         <w:rPr>
           <w:rFonts w:ascii="Segoe UI" w:eastAsia="Segoe UI" w:hAnsi="Segoe UI" w:cs="Times New Roman"/>
           <w:sz w:val="20"/>
@@ -2203,6 +2236,7 @@
           <w:noProof/>
           <w:sz w:val="20"/>
         </w:rPr>
+        <w:lastRenderedPageBreak/>
         <w:drawing>
           <wp:inline distT="0" distB="0" distL="0" distR="0" wp14:anchorId="25927A1B" wp14:editId="7F632669">
             <wp:extent cx="3364267" cy="3238500"/>
@@ -2292,15 +2326,15 @@
     </w:p>
     <w:p>
       <w:pPr>
-        <w:jc w:val="center"/>
-        <w:rPr>
-          <w:rFonts w:ascii="Segoe UI" w:eastAsia="Segoe UI" w:hAnsi="Segoe UI" w:cs="Times New Roman"/>
-          <w:sz w:val="20"/>
-        </w:rPr>
-      </w:pPr>
-      <w:r>
-        <w:rPr>
-          <w:rFonts w:ascii="Segoe UI" w:eastAsia="Segoe UI" w:hAnsi="Segoe UI" w:cs="Times New Roman"/>
+        <w:rPr>
+          <w:rFonts w:ascii="Segoe UI" w:eastAsia="Segoe UI" w:hAnsi="Segoe UI" w:cs="Times New Roman"/>
+          <w:sz w:val="20"/>
+        </w:rPr>
+      </w:pPr>
+      <w:r>
+        <w:rPr>
+          <w:rFonts w:ascii="Segoe UI" w:eastAsia="Segoe UI" w:hAnsi="Segoe UI" w:cs="Times New Roman"/>
+          <w:noProof/>
           <w:sz w:val="20"/>
         </w:rPr>
         <w:drawing>
@@ -2363,19 +2397,20 @@
       <w:pPr>
         <w:ind w:left="720"/>
         <w:contextualSpacing/>
-        <w:jc w:val="center"/>
-        <w:rPr>
-          <w:rFonts w:ascii="Segoe UI" w:eastAsia="Segoe UI" w:hAnsi="Segoe UI" w:cs="Times New Roman"/>
-          <w:sz w:val="20"/>
-          <w:szCs w:val="20"/>
-        </w:rPr>
-      </w:pPr>
-      <w:r>
-        <w:rPr>
-          <w:rFonts w:ascii="Segoe UI" w:eastAsia="Segoe UI" w:hAnsi="Segoe UI" w:cs="Times New Roman"/>
-          <w:sz w:val="20"/>
-          <w:szCs w:val="20"/>
-        </w:rPr>
+        <w:rPr>
+          <w:rFonts w:ascii="Segoe UI" w:eastAsia="Segoe UI" w:hAnsi="Segoe UI" w:cs="Times New Roman"/>
+          <w:sz w:val="20"/>
+          <w:szCs w:val="20"/>
+        </w:rPr>
+      </w:pPr>
+      <w:r>
+        <w:rPr>
+          <w:rFonts w:ascii="Segoe UI" w:eastAsia="Segoe UI" w:hAnsi="Segoe UI" w:cs="Times New Roman"/>
+          <w:noProof/>
+          <w:sz w:val="20"/>
+          <w:szCs w:val="20"/>
+        </w:rPr>
+        <w:lastRenderedPageBreak/>
         <w:drawing>
           <wp:inline distT="0" distB="0" distL="0" distR="0" wp14:anchorId="05D8F336" wp14:editId="6EF7085A">
             <wp:extent cx="4381500" cy="1572426"/>
@@ -2477,7 +2512,6 @@
       <w:pPr>
         <w:ind w:left="720"/>
         <w:contextualSpacing/>
-        <w:jc w:val="center"/>
         <w:rPr>
           <w:rFonts w:ascii="Segoe UI" w:eastAsia="Segoe UI" w:hAnsi="Segoe UI" w:cs="Times New Roman"/>
           <w:sz w:val="20"/>
@@ -2665,7 +2699,6 @@
       <w:pPr>
         <w:ind w:left="720"/>
         <w:contextualSpacing/>
-        <w:jc w:val="center"/>
         <w:rPr>
           <w:rFonts w:ascii="Segoe UI" w:eastAsia="Segoe UI" w:hAnsi="Segoe UI" w:cs="Times New Roman"/>
           <w:sz w:val="20"/>
@@ -2679,6 +2712,7 @@
           <w:sz w:val="20"/>
           <w:szCs w:val="20"/>
         </w:rPr>
+        <w:lastRenderedPageBreak/>
         <w:drawing>
           <wp:inline distT="0" distB="0" distL="0" distR="0" wp14:anchorId="642A9BB5" wp14:editId="51A45E52">
             <wp:extent cx="4558691" cy="4981575"/>
@@ -2961,7 +2995,6 @@
       <w:pPr>
         <w:shd w:val="clear" w:color="auto" w:fill="FFFFFE"/>
         <w:spacing w:after="0" w:line="270" w:lineRule="atLeast"/>
-        <w:jc w:val="center"/>
         <w:rPr>
           <w:rFonts w:ascii="Consolas" w:eastAsia="Times New Roman" w:hAnsi="Consolas" w:cs="Times New Roman"/>
           <w:color w:val="000000"/>
@@ -2972,10 +3005,12 @@
       <w:r>
         <w:rPr>
           <w:rFonts w:ascii="Consolas" w:eastAsia="Times New Roman" w:hAnsi="Consolas" w:cs="Times New Roman"/>
+          <w:noProof/>
           <w:color w:val="000000"/>
           <w:sz w:val="20"/>
           <w:szCs w:val="20"/>
         </w:rPr>
+        <w:lastRenderedPageBreak/>
         <w:drawing>
           <wp:inline distT="0" distB="0" distL="0" distR="0" wp14:anchorId="29C35B63" wp14:editId="4695B883">
             <wp:extent cx="4398215" cy="2562225"/>
@@ -3026,21 +3061,7 @@
       </w:pPr>
     </w:p>
     <w:p>
-      <w:pPr>
-        <w:ind w:left="720" w:hanging="360"/>
-        <w:contextualSpacing/>
-        <w:rPr>
-          <w:rFonts w:ascii="Segoe UI" w:eastAsia="Segoe UI" w:hAnsi="Segoe UI" w:cs="Times New Roman"/>
-          <w:sz w:val="20"/>
-          <w:szCs w:val="20"/>
-        </w:rPr>
-      </w:pPr>
-      <w:r>
-        <w:rPr>
-          <w:rFonts w:ascii="Segoe UI" w:eastAsia="Segoe UI" w:hAnsi="Segoe UI" w:cs="Times New Roman"/>
-          <w:sz w:val="20"/>
-          <w:szCs w:val="20"/>
-        </w:rPr>
+      <w:r>
         <w:t>You will now call his flow from the flow you created in part 1 of this lab. Edit the flow</w:t>
       </w:r>
     </w:p>
@@ -3097,654 +3118,25 @@
       </w:pPr>
     </w:p>
     <w:p>
+      <w:r>
+        <w:t>and add a Run a child flow action</w:t>
+      </w:r>
+    </w:p>
+    <w:p>
       <w:pPr>
         <w:ind w:left="720"/>
         <w:contextualSpacing/>
-        <w:rPr>
-          <w:rFonts w:ascii="Segoe UI" w:eastAsia="Segoe UI" w:hAnsi="Segoe UI" w:cs="Times New Roman"/>
-          <w:sz w:val="20"/>
-          <w:szCs w:val="20"/>
-        </w:rPr>
-      </w:pPr>
-    </w:p>
-    <w:p>
-      <w:pPr>
-        <w:ind w:left="720"/>
-        <w:contextualSpacing/>
-        <w:rPr>
-          <w:rFonts w:ascii="Segoe UI" w:eastAsia="Segoe UI" w:hAnsi="Segoe UI" w:cs="Times New Roman"/>
-          <w:sz w:val="20"/>
-          <w:szCs w:val="20"/>
-        </w:rPr>
-      </w:pPr>
-    </w:p>
-    <w:p>
-      <w:pPr>
-        <w:ind w:left="720"/>
-        <w:contextualSpacing/>
-        <w:rPr>
-          <w:rFonts w:ascii="Segoe UI" w:eastAsia="Segoe UI" w:hAnsi="Segoe UI" w:cs="Times New Roman"/>
-          <w:sz w:val="20"/>
-          <w:szCs w:val="20"/>
-        </w:rPr>
-      </w:pPr>
-    </w:p>
-    <w:p>
-      <w:pPr>
-        <w:ind w:left="720"/>
-        <w:contextualSpacing/>
-        <w:rPr>
-          <w:rFonts w:ascii="Segoe UI" w:eastAsia="Segoe UI" w:hAnsi="Segoe UI" w:cs="Times New Roman"/>
-          <w:sz w:val="20"/>
-          <w:szCs w:val="20"/>
-        </w:rPr>
-      </w:pPr>
-    </w:p>
-    <w:p>
-      <w:pPr>
-        <w:ind w:left="720"/>
-        <w:contextualSpacing/>
-        <w:rPr>
-          <w:rFonts w:ascii="Segoe UI" w:eastAsia="Segoe UI" w:hAnsi="Segoe UI" w:cs="Times New Roman"/>
-          <w:sz w:val="20"/>
-          <w:szCs w:val="20"/>
-        </w:rPr>
-      </w:pPr>
-    </w:p>
-    <w:p>
-      <w:pPr>
-        <w:ind w:left="720"/>
-        <w:contextualSpacing/>
-        <w:rPr>
-          <w:rFonts w:ascii="Segoe UI" w:eastAsia="Segoe UI" w:hAnsi="Segoe UI" w:cs="Times New Roman"/>
-          <w:sz w:val="20"/>
-          <w:szCs w:val="20"/>
-        </w:rPr>
-      </w:pPr>
-    </w:p>
-    <w:p>
-      <w:pPr>
-        <w:ind w:left="720"/>
-        <w:contextualSpacing/>
-        <w:rPr>
-          <w:rFonts w:ascii="Segoe UI" w:eastAsia="Segoe UI" w:hAnsi="Segoe UI" w:cs="Times New Roman"/>
-          <w:sz w:val="20"/>
-          <w:szCs w:val="20"/>
-        </w:rPr>
-      </w:pPr>
-    </w:p>
-    <w:p>
-      <w:pPr>
-        <w:ind w:left="720"/>
-        <w:contextualSpacing/>
-        <w:rPr>
-          <w:rFonts w:ascii="Segoe UI" w:eastAsia="Segoe UI" w:hAnsi="Segoe UI" w:cs="Times New Roman"/>
-          <w:sz w:val="20"/>
-          <w:szCs w:val="20"/>
-        </w:rPr>
-      </w:pPr>
-    </w:p>
-    <w:p>
-      <w:pPr>
-        <w:ind w:left="720"/>
-        <w:contextualSpacing/>
-        <w:rPr>
-          <w:rFonts w:ascii="Segoe UI" w:eastAsia="Segoe UI" w:hAnsi="Segoe UI" w:cs="Times New Roman"/>
-          <w:sz w:val="20"/>
-          <w:szCs w:val="20"/>
-        </w:rPr>
-      </w:pPr>
-    </w:p>
-    <w:p>
-      <w:pPr>
-        <w:ind w:left="720"/>
-        <w:contextualSpacing/>
-        <w:rPr>
-          <w:rFonts w:ascii="Segoe UI" w:eastAsia="Segoe UI" w:hAnsi="Segoe UI" w:cs="Times New Roman"/>
-          <w:sz w:val="20"/>
-          <w:szCs w:val="20"/>
-        </w:rPr>
-      </w:pPr>
-    </w:p>
-    <w:p>
-      <w:pPr>
-        <w:ind w:left="720"/>
-        <w:contextualSpacing/>
-        <w:rPr>
-          <w:rFonts w:ascii="Segoe UI" w:eastAsia="Segoe UI" w:hAnsi="Segoe UI" w:cs="Times New Roman"/>
-          <w:sz w:val="20"/>
-          <w:szCs w:val="20"/>
-        </w:rPr>
-      </w:pPr>
-    </w:p>
-    <w:p>
-      <w:pPr>
-        <w:ind w:left="720"/>
-        <w:contextualSpacing/>
-        <w:rPr>
-          <w:rFonts w:ascii="Segoe UI" w:eastAsia="Segoe UI" w:hAnsi="Segoe UI" w:cs="Times New Roman"/>
-          <w:sz w:val="20"/>
-          <w:szCs w:val="20"/>
-        </w:rPr>
-      </w:pPr>
-    </w:p>
-    <w:p>
-      <w:pPr>
-        <w:ind w:left="720"/>
-        <w:contextualSpacing/>
-        <w:rPr>
-          <w:rFonts w:ascii="Segoe UI" w:eastAsia="Segoe UI" w:hAnsi="Segoe UI" w:cs="Times New Roman"/>
-          <w:sz w:val="20"/>
-          <w:szCs w:val="20"/>
-        </w:rPr>
-      </w:pPr>
-    </w:p>
-    <w:p>
-      <w:pPr>
-        <w:ind w:left="720"/>
-        <w:contextualSpacing/>
-        <w:rPr>
-          <w:rFonts w:ascii="Segoe UI" w:eastAsia="Segoe UI" w:hAnsi="Segoe UI" w:cs="Times New Roman"/>
-          <w:sz w:val="20"/>
-          <w:szCs w:val="20"/>
-        </w:rPr>
-      </w:pPr>
-    </w:p>
-    <w:p>
-      <w:pPr>
-        <w:ind w:left="720"/>
-        <w:contextualSpacing/>
-        <w:rPr>
-          <w:rFonts w:ascii="Segoe UI" w:eastAsia="Segoe UI" w:hAnsi="Segoe UI" w:cs="Times New Roman"/>
-          <w:sz w:val="20"/>
-          <w:szCs w:val="20"/>
-        </w:rPr>
-      </w:pPr>
-    </w:p>
-    <w:p>
-      <w:pPr>
-        <w:ind w:left="720"/>
-        <w:contextualSpacing/>
-        <w:rPr>
-          <w:rFonts w:ascii="Segoe UI" w:eastAsia="Segoe UI" w:hAnsi="Segoe UI" w:cs="Times New Roman"/>
-          <w:sz w:val="20"/>
-          <w:szCs w:val="20"/>
-        </w:rPr>
-      </w:pPr>
-    </w:p>
-    <w:p>
-      <w:pPr>
-        <w:ind w:left="720"/>
-        <w:contextualSpacing/>
-        <w:rPr>
-          <w:rFonts w:ascii="Segoe UI" w:eastAsia="Segoe UI" w:hAnsi="Segoe UI" w:cs="Times New Roman"/>
-          <w:sz w:val="20"/>
-          <w:szCs w:val="20"/>
-        </w:rPr>
-      </w:pPr>
-    </w:p>
-    <w:p>
-      <w:pPr>
-        <w:ind w:left="720"/>
-        <w:contextualSpacing/>
-        <w:rPr>
-          <w:rFonts w:ascii="Segoe UI" w:eastAsia="Segoe UI" w:hAnsi="Segoe UI" w:cs="Times New Roman"/>
-          <w:sz w:val="20"/>
-          <w:szCs w:val="20"/>
-        </w:rPr>
-      </w:pPr>
-    </w:p>
-    <w:p>
-      <w:pPr>
-        <w:ind w:left="720"/>
-        <w:contextualSpacing/>
-        <w:rPr>
-          <w:rFonts w:ascii="Segoe UI" w:eastAsia="Segoe UI" w:hAnsi="Segoe UI" w:cs="Times New Roman"/>
-          <w:sz w:val="20"/>
-          <w:szCs w:val="20"/>
-        </w:rPr>
-      </w:pPr>
-    </w:p>
-    <w:p>
-      <w:pPr>
-        <w:ind w:left="720"/>
-        <w:contextualSpacing/>
-        <w:rPr>
-          <w:rFonts w:ascii="Segoe UI" w:eastAsia="Segoe UI" w:hAnsi="Segoe UI" w:cs="Times New Roman"/>
-          <w:sz w:val="20"/>
-          <w:szCs w:val="20"/>
-        </w:rPr>
-      </w:pPr>
-    </w:p>
-    <w:p>
-      <w:pPr>
-        <w:ind w:left="720"/>
-        <w:contextualSpacing/>
-        <w:rPr>
-          <w:rFonts w:ascii="Segoe UI" w:eastAsia="Segoe UI" w:hAnsi="Segoe UI" w:cs="Times New Roman"/>
-          <w:sz w:val="20"/>
-          <w:szCs w:val="20"/>
-        </w:rPr>
-      </w:pPr>
-    </w:p>
-    <w:p>
-      <w:pPr>
-        <w:ind w:left="720"/>
-        <w:contextualSpacing/>
-        <w:rPr>
-          <w:rFonts w:ascii="Segoe UI" w:eastAsia="Segoe UI" w:hAnsi="Segoe UI" w:cs="Times New Roman"/>
-          <w:sz w:val="20"/>
-          <w:szCs w:val="20"/>
-        </w:rPr>
-      </w:pPr>
-    </w:p>
-    <w:p>
-      <w:pPr>
-        <w:ind w:left="720"/>
-        <w:contextualSpacing/>
-        <w:rPr>
-          <w:rFonts w:ascii="Segoe UI" w:eastAsia="Segoe UI" w:hAnsi="Segoe UI" w:cs="Times New Roman"/>
-          <w:sz w:val="20"/>
-          <w:szCs w:val="20"/>
-        </w:rPr>
-      </w:pPr>
-    </w:p>
-    <w:p>
-      <w:pPr>
-        <w:ind w:left="720"/>
-        <w:contextualSpacing/>
-        <w:rPr>
-          <w:rFonts w:ascii="Segoe UI" w:eastAsia="Segoe UI" w:hAnsi="Segoe UI" w:cs="Times New Roman"/>
-          <w:sz w:val="20"/>
-          <w:szCs w:val="20"/>
-        </w:rPr>
-      </w:pPr>
-    </w:p>
-    <w:p>
-      <w:pPr>
-        <w:ind w:left="720"/>
-        <w:contextualSpacing/>
-        <w:rPr>
-          <w:rFonts w:ascii="Segoe UI" w:eastAsia="Segoe UI" w:hAnsi="Segoe UI" w:cs="Times New Roman"/>
-          <w:sz w:val="20"/>
-          <w:szCs w:val="20"/>
-        </w:rPr>
-      </w:pPr>
-    </w:p>
-    <w:p>
-      <w:pPr>
-        <w:ind w:left="720"/>
-        <w:contextualSpacing/>
-        <w:rPr>
-          <w:rFonts w:ascii="Segoe UI" w:eastAsia="Segoe UI" w:hAnsi="Segoe UI" w:cs="Times New Roman"/>
-          <w:sz w:val="20"/>
-          <w:szCs w:val="20"/>
-        </w:rPr>
-      </w:pPr>
-    </w:p>
-    <w:p>
-      <w:pPr>
-        <w:ind w:left="720"/>
-        <w:contextualSpacing/>
-        <w:rPr>
-          <w:rFonts w:ascii="Segoe UI" w:eastAsia="Segoe UI" w:hAnsi="Segoe UI" w:cs="Times New Roman"/>
-          <w:sz w:val="20"/>
-          <w:szCs w:val="20"/>
-        </w:rPr>
-      </w:pPr>
-    </w:p>
-    <w:p>
-      <w:pPr>
-        <w:ind w:left="720"/>
-        <w:contextualSpacing/>
-        <w:rPr>
-          <w:rFonts w:ascii="Segoe UI" w:eastAsia="Segoe UI" w:hAnsi="Segoe UI" w:cs="Times New Roman"/>
-          <w:sz w:val="20"/>
-          <w:szCs w:val="20"/>
-        </w:rPr>
-      </w:pPr>
-    </w:p>
-    <w:p>
-      <w:pPr>
-        <w:ind w:left="720"/>
-        <w:contextualSpacing/>
-        <w:rPr>
-          <w:rFonts w:ascii="Segoe UI" w:eastAsia="Segoe UI" w:hAnsi="Segoe UI" w:cs="Times New Roman"/>
-          <w:sz w:val="20"/>
-          <w:szCs w:val="20"/>
-        </w:rPr>
-      </w:pPr>
-    </w:p>
-    <w:p>
-      <w:pPr>
-        <w:ind w:left="720"/>
-        <w:contextualSpacing/>
-        <w:rPr>
-          <w:rFonts w:ascii="Segoe UI" w:eastAsia="Segoe UI" w:hAnsi="Segoe UI" w:cs="Times New Roman"/>
-          <w:sz w:val="20"/>
-          <w:szCs w:val="20"/>
-        </w:rPr>
-      </w:pPr>
-    </w:p>
-    <w:p>
-      <w:pPr>
-        <w:ind w:left="720"/>
-        <w:contextualSpacing/>
-        <w:rPr>
-          <w:rFonts w:ascii="Segoe UI" w:eastAsia="Segoe UI" w:hAnsi="Segoe UI" w:cs="Times New Roman"/>
-          <w:sz w:val="20"/>
-          <w:szCs w:val="20"/>
-        </w:rPr>
-      </w:pPr>
-    </w:p>
-    <w:p>
-      <w:pPr>
-        <w:ind w:left="720"/>
-        <w:contextualSpacing/>
-        <w:rPr>
-          <w:rFonts w:ascii="Segoe UI" w:eastAsia="Segoe UI" w:hAnsi="Segoe UI" w:cs="Times New Roman"/>
-          <w:sz w:val="20"/>
-          <w:szCs w:val="20"/>
-        </w:rPr>
-      </w:pPr>
-    </w:p>
-    <w:p>
-      <w:pPr>
-        <w:ind w:left="720"/>
-        <w:contextualSpacing/>
-        <w:rPr>
-          <w:rFonts w:ascii="Segoe UI" w:eastAsia="Segoe UI" w:hAnsi="Segoe UI" w:cs="Times New Roman"/>
-          <w:sz w:val="20"/>
-          <w:szCs w:val="20"/>
-        </w:rPr>
-      </w:pPr>
-    </w:p>
-    <w:p>
-      <w:pPr>
-        <w:ind w:left="720"/>
-        <w:contextualSpacing/>
-        <w:rPr>
-          <w:rFonts w:ascii="Segoe UI" w:eastAsia="Segoe UI" w:hAnsi="Segoe UI" w:cs="Times New Roman"/>
-          <w:sz w:val="20"/>
-          <w:szCs w:val="20"/>
-        </w:rPr>
-      </w:pPr>
-    </w:p>
-    <w:p>
-      <w:pPr>
-        <w:ind w:left="720"/>
-        <w:contextualSpacing/>
-        <w:rPr>
-          <w:rFonts w:ascii="Segoe UI" w:eastAsia="Segoe UI" w:hAnsi="Segoe UI" w:cs="Times New Roman"/>
-          <w:sz w:val="20"/>
-          <w:szCs w:val="20"/>
-        </w:rPr>
-      </w:pPr>
-    </w:p>
-    <w:p>
-      <w:pPr>
-        <w:ind w:left="720"/>
-        <w:contextualSpacing/>
-        <w:rPr>
-          <w:rFonts w:ascii="Segoe UI" w:eastAsia="Segoe UI" w:hAnsi="Segoe UI" w:cs="Times New Roman"/>
-          <w:sz w:val="20"/>
-          <w:szCs w:val="20"/>
-        </w:rPr>
-      </w:pPr>
-    </w:p>
-    <w:p>
-      <w:pPr>
-        <w:ind w:left="720"/>
-        <w:contextualSpacing/>
-        <w:rPr>
-          <w:rFonts w:ascii="Segoe UI" w:eastAsia="Segoe UI" w:hAnsi="Segoe UI" w:cs="Times New Roman"/>
-          <w:sz w:val="20"/>
-          <w:szCs w:val="20"/>
-        </w:rPr>
-      </w:pPr>
-    </w:p>
-    <w:p>
-      <w:pPr>
-        <w:ind w:left="720"/>
-        <w:contextualSpacing/>
-        <w:rPr>
-          <w:rFonts w:ascii="Segoe UI" w:eastAsia="Segoe UI" w:hAnsi="Segoe UI" w:cs="Times New Roman"/>
-          <w:sz w:val="20"/>
-          <w:szCs w:val="20"/>
-        </w:rPr>
-      </w:pPr>
-    </w:p>
-    <w:p>
-      <w:pPr>
-        <w:ind w:left="720"/>
-        <w:contextualSpacing/>
-        <w:rPr>
-          <w:rFonts w:ascii="Segoe UI" w:eastAsia="Segoe UI" w:hAnsi="Segoe UI" w:cs="Times New Roman"/>
-          <w:sz w:val="20"/>
-          <w:szCs w:val="20"/>
-        </w:rPr>
-      </w:pPr>
-    </w:p>
-    <w:p>
-      <w:pPr>
-        <w:ind w:left="720"/>
-        <w:contextualSpacing/>
-        <w:rPr>
-          <w:rFonts w:ascii="Segoe UI" w:eastAsia="Segoe UI" w:hAnsi="Segoe UI" w:cs="Times New Roman"/>
-          <w:sz w:val="20"/>
-          <w:szCs w:val="20"/>
-        </w:rPr>
-      </w:pPr>
-    </w:p>
-    <w:p>
-      <w:pPr>
-        <w:ind w:left="720"/>
-        <w:contextualSpacing/>
-        <w:rPr>
-          <w:rFonts w:ascii="Segoe UI" w:eastAsia="Segoe UI" w:hAnsi="Segoe UI" w:cs="Times New Roman"/>
-          <w:sz w:val="20"/>
-          <w:szCs w:val="20"/>
-        </w:rPr>
-      </w:pPr>
-    </w:p>
-    <w:p>
-      <w:pPr>
-        <w:ind w:left="720"/>
-        <w:contextualSpacing/>
-        <w:rPr>
-          <w:rFonts w:ascii="Segoe UI" w:eastAsia="Segoe UI" w:hAnsi="Segoe UI" w:cs="Times New Roman"/>
-          <w:sz w:val="20"/>
-          <w:szCs w:val="20"/>
-        </w:rPr>
-      </w:pPr>
-    </w:p>
-    <w:p>
-      <w:pPr>
-        <w:ind w:left="720"/>
-        <w:contextualSpacing/>
-        <w:rPr>
-          <w:rFonts w:ascii="Segoe UI" w:eastAsia="Segoe UI" w:hAnsi="Segoe UI" w:cs="Times New Roman"/>
-          <w:sz w:val="20"/>
-          <w:szCs w:val="20"/>
-        </w:rPr>
-      </w:pPr>
-    </w:p>
-    <w:p>
-      <w:pPr>
-        <w:ind w:left="720"/>
-        <w:contextualSpacing/>
-        <w:rPr>
-          <w:rFonts w:ascii="Segoe UI" w:eastAsia="Segoe UI" w:hAnsi="Segoe UI" w:cs="Times New Roman"/>
-          <w:sz w:val="20"/>
-          <w:szCs w:val="20"/>
-        </w:rPr>
-      </w:pPr>
-    </w:p>
-    <w:p>
-      <w:pPr>
-        <w:ind w:left="720"/>
-        <w:contextualSpacing/>
-        <w:rPr>
-          <w:rFonts w:ascii="Segoe UI" w:eastAsia="Segoe UI" w:hAnsi="Segoe UI" w:cs="Times New Roman"/>
-          <w:sz w:val="20"/>
-          <w:szCs w:val="20"/>
-        </w:rPr>
-      </w:pPr>
-    </w:p>
-    <w:p>
-      <w:pPr>
-        <w:ind w:left="720"/>
-        <w:contextualSpacing/>
-        <w:rPr>
-          <w:rFonts w:ascii="Segoe UI" w:eastAsia="Segoe UI" w:hAnsi="Segoe UI" w:cs="Times New Roman"/>
-          <w:sz w:val="20"/>
-          <w:szCs w:val="20"/>
-        </w:rPr>
-      </w:pPr>
-    </w:p>
-    <w:p>
-      <w:pPr>
-        <w:ind w:left="720"/>
-        <w:contextualSpacing/>
-        <w:rPr>
-          <w:rFonts w:ascii="Segoe UI" w:eastAsia="Segoe UI" w:hAnsi="Segoe UI" w:cs="Times New Roman"/>
-          <w:sz w:val="20"/>
-          <w:szCs w:val="20"/>
-        </w:rPr>
-      </w:pPr>
-    </w:p>
-    <w:p>
-      <w:pPr>
-        <w:ind w:left="720"/>
-        <w:contextualSpacing/>
-        <w:rPr>
-          <w:rFonts w:ascii="Segoe UI" w:eastAsia="Segoe UI" w:hAnsi="Segoe UI" w:cs="Times New Roman"/>
-          <w:sz w:val="20"/>
-          <w:szCs w:val="20"/>
-        </w:rPr>
-      </w:pPr>
-    </w:p>
-    <w:p>
-      <w:pPr>
-        <w:ind w:left="720"/>
-        <w:contextualSpacing/>
-        <w:rPr>
-          <w:rFonts w:ascii="Segoe UI" w:eastAsia="Segoe UI" w:hAnsi="Segoe UI" w:cs="Times New Roman"/>
-          <w:sz w:val="20"/>
-          <w:szCs w:val="20"/>
-        </w:rPr>
-      </w:pPr>
-    </w:p>
-    <w:p>
-      <w:pPr>
-        <w:ind w:left="720"/>
-        <w:contextualSpacing/>
-        <w:rPr>
-          <w:rFonts w:ascii="Segoe UI" w:eastAsia="Segoe UI" w:hAnsi="Segoe UI" w:cs="Times New Roman"/>
-          <w:sz w:val="20"/>
-          <w:szCs w:val="20"/>
-        </w:rPr>
-      </w:pPr>
-    </w:p>
-    <w:p>
-      <w:pPr>
-        <w:ind w:left="720"/>
-        <w:contextualSpacing/>
-        <w:rPr>
-          <w:rFonts w:ascii="Segoe UI" w:eastAsia="Segoe UI" w:hAnsi="Segoe UI" w:cs="Times New Roman"/>
-          <w:sz w:val="20"/>
-          <w:szCs w:val="20"/>
-        </w:rPr>
-      </w:pPr>
-    </w:p>
-    <w:p>
-      <w:pPr>
-        <w:ind w:left="720"/>
-        <w:contextualSpacing/>
-        <w:rPr>
-          <w:rFonts w:ascii="Segoe UI" w:eastAsia="Segoe UI" w:hAnsi="Segoe UI" w:cs="Times New Roman"/>
-          <w:sz w:val="20"/>
-          <w:szCs w:val="20"/>
-        </w:rPr>
-      </w:pPr>
-    </w:p>
-    <w:p>
-      <w:pPr>
-        <w:ind w:left="720"/>
-        <w:contextualSpacing/>
-        <w:rPr>
-          <w:rFonts w:ascii="Segoe UI" w:eastAsia="Segoe UI" w:hAnsi="Segoe UI" w:cs="Times New Roman"/>
-          <w:sz w:val="20"/>
-          <w:szCs w:val="20"/>
-        </w:rPr>
-      </w:pPr>
-    </w:p>
-    <w:p>
-      <w:pPr>
-        <w:ind w:left="720"/>
-        <w:contextualSpacing/>
-        <w:rPr>
-          <w:rFonts w:ascii="Segoe UI" w:eastAsia="Segoe UI" w:hAnsi="Segoe UI" w:cs="Times New Roman"/>
-          <w:sz w:val="20"/>
-          <w:szCs w:val="20"/>
-        </w:rPr>
-      </w:pPr>
-    </w:p>
-    <w:p>
-      <w:pPr>
-        <w:ind w:left="720"/>
-        <w:contextualSpacing/>
-        <w:rPr>
-          <w:rFonts w:ascii="Segoe UI" w:eastAsia="Segoe UI" w:hAnsi="Segoe UI" w:cs="Times New Roman"/>
-          <w:sz w:val="20"/>
-          <w:szCs w:val="20"/>
-        </w:rPr>
-      </w:pPr>
-    </w:p>
-    <w:p>
-      <w:pPr>
-        <w:ind w:left="720"/>
-        <w:contextualSpacing/>
-        <w:rPr>
-          <w:rFonts w:ascii="Segoe UI" w:eastAsia="Segoe UI" w:hAnsi="Segoe UI" w:cs="Times New Roman"/>
-          <w:sz w:val="20"/>
-          <w:szCs w:val="20"/>
-        </w:rPr>
-      </w:pPr>
-    </w:p>
-    <w:p>
-      <w:pPr>
-        <w:ind w:left="720"/>
-        <w:contextualSpacing/>
-        <w:rPr>
-          <w:rFonts w:ascii="Segoe UI" w:eastAsia="Segoe UI" w:hAnsi="Segoe UI" w:cs="Times New Roman"/>
-          <w:sz w:val="20"/>
-          <w:szCs w:val="20"/>
-        </w:rPr>
-      </w:pPr>
-      <w:r>
-        <w:rPr>
-          <w:rFonts w:ascii="Segoe UI" w:eastAsia="Segoe UI" w:hAnsi="Segoe UI" w:cs="Times New Roman"/>
-          <w:sz w:val="20"/>
-          <w:szCs w:val="20"/>
-        </w:rPr>
-        <w:t>and add a Run a child flow action</w:t>
-      </w:r>
-    </w:p>
-    <w:p>
-      <w:pPr>
-        <w:ind w:left="720"/>
-        <w:contextualSpacing/>
-        <w:jc w:val="center"/>
-        <w:rPr>
-          <w:rFonts w:ascii="Segoe UI" w:eastAsia="Segoe UI" w:hAnsi="Segoe UI" w:cs="Times New Roman"/>
-          <w:sz w:val="20"/>
-          <w:szCs w:val="20"/>
-        </w:rPr>
-      </w:pPr>
-      <w:r>
-        <w:rPr>
-          <w:rFonts w:ascii="Segoe UI" w:eastAsia="Segoe UI" w:hAnsi="Segoe UI" w:cs="Times New Roman"/>
+        <w:jc w:val="both"/>
+        <w:rPr>
+          <w:rFonts w:ascii="Segoe UI" w:eastAsia="Segoe UI" w:hAnsi="Segoe UI" w:cs="Times New Roman"/>
+          <w:sz w:val="20"/>
+          <w:szCs w:val="20"/>
+        </w:rPr>
+      </w:pPr>
+      <w:r>
+        <w:rPr>
+          <w:rFonts w:ascii="Segoe UI" w:eastAsia="Segoe UI" w:hAnsi="Segoe UI" w:cs="Times New Roman"/>
+          <w:noProof/>
           <w:sz w:val="20"/>
           <w:szCs w:val="20"/>
         </w:rPr>
@@ -3786,31 +3178,15 @@
       </w:r>
     </w:p>
     <w:p>
-      <w:pPr>
-        <w:ind w:left="720" w:hanging="360"/>
-        <w:contextualSpacing/>
-        <w:rPr>
-          <w:rFonts w:ascii="Segoe UI" w:eastAsia="Segoe UI" w:hAnsi="Segoe UI" w:cs="Times New Roman"/>
-          <w:sz w:val="20"/>
-          <w:szCs w:val="20"/>
-        </w:rPr>
-      </w:pPr>
-      <w:r>
-        <w:rPr>
-          <w:rFonts w:ascii="Segoe UI" w:eastAsia="Segoe UI" w:hAnsi="Segoe UI" w:cs="Times New Roman"/>
-          <w:sz w:val="20"/>
-          <w:szCs w:val="20"/>
-        </w:rPr>
+      <w:r>
         <w:t xml:space="preserve">In the Params action, grab the returned value of Run a child </w:t>
       </w:r>
       <w:proofErr w:type="gramStart"/>
       <w:r>
-        <w:rPr>
-          <w:rFonts w:ascii="Segoe UI" w:eastAsia="Segoe UI" w:hAnsi="Segoe UI" w:cs="Times New Roman"/>
-          <w:sz w:val="20"/>
-          <w:szCs w:val="20"/>
-        </w:rPr>
-        <w:t>Flow :</w:t>
+        <w:t>f</w:t>
+      </w:r>
+      <w:r>
+        <w:t>low :</w:t>
       </w:r>
       <w:proofErr w:type="gramEnd"/>
     </w:p>
@@ -3818,7 +3194,6 @@
       <w:pPr>
         <w:ind w:left="720"/>
         <w:contextualSpacing/>
-        <w:jc w:val="center"/>
         <w:rPr>
           <w:rFonts w:ascii="Segoe UI" w:eastAsia="Segoe UI" w:hAnsi="Segoe UI" w:cs="Times New Roman"/>
           <w:sz w:val="20"/>
@@ -3832,6 +3207,7 @@
           <w:sz w:val="20"/>
           <w:szCs w:val="20"/>
         </w:rPr>
+        <w:lastRenderedPageBreak/>
         <w:drawing>
           <wp:inline distT="0" distB="0" distL="0" distR="0" wp14:anchorId="0AEA94AB" wp14:editId="64562BC1">
             <wp:extent cx="4276725" cy="4276725"/>
@@ -3900,16 +3276,14 @@
         </w:rPr>
         <w:t xml:space="preserve">Test your </w:t>
       </w:r>
-      <w:proofErr w:type="gramStart"/>
-      <w:r>
-        <w:rPr>
-          <w:rFonts w:ascii="Segoe UI" w:eastAsia="Segoe UI" w:hAnsi="Segoe UI" w:cs="Times New Roman"/>
-          <w:sz w:val="20"/>
-          <w:szCs w:val="20"/>
-        </w:rPr>
-        <w:t>flow .</w:t>
-      </w:r>
-      <w:proofErr w:type="gramEnd"/>
+      <w:r>
+        <w:rPr>
+          <w:rFonts w:ascii="Segoe UI" w:eastAsia="Segoe UI" w:hAnsi="Segoe UI" w:cs="Times New Roman"/>
+          <w:sz w:val="20"/>
+          <w:szCs w:val="20"/>
+        </w:rPr>
+        <w:t>flow.</w:t>
+      </w:r>
     </w:p>
     <w:p>
       <w:pPr>
@@ -3964,16 +3338,16 @@
       <w:pPr>
         <w:ind w:left="720"/>
         <w:contextualSpacing/>
-        <w:jc w:val="center"/>
-        <w:rPr>
-          <w:rFonts w:ascii="Segoe UI" w:eastAsia="Segoe UI" w:hAnsi="Segoe UI" w:cs="Times New Roman"/>
-          <w:sz w:val="20"/>
-          <w:szCs w:val="20"/>
-        </w:rPr>
-      </w:pPr>
-      <w:r>
-        <w:rPr>
-          <w:rFonts w:ascii="Segoe UI" w:eastAsia="Segoe UI" w:hAnsi="Segoe UI" w:cs="Times New Roman"/>
+        <w:rPr>
+          <w:rFonts w:ascii="Segoe UI" w:eastAsia="Segoe UI" w:hAnsi="Segoe UI" w:cs="Times New Roman"/>
+          <w:sz w:val="20"/>
+          <w:szCs w:val="20"/>
+        </w:rPr>
+      </w:pPr>
+      <w:r>
+        <w:rPr>
+          <w:rFonts w:ascii="Segoe UI" w:eastAsia="Segoe UI" w:hAnsi="Segoe UI" w:cs="Times New Roman"/>
+          <w:noProof/>
           <w:sz w:val="20"/>
           <w:szCs w:val="20"/>
         </w:rPr>
@@ -4073,19 +3447,20 @@
       <w:pPr>
         <w:ind w:left="720"/>
         <w:contextualSpacing/>
-        <w:jc w:val="center"/>
-        <w:rPr>
-          <w:rFonts w:ascii="Segoe UI" w:eastAsia="Segoe UI" w:hAnsi="Segoe UI" w:cs="Times New Roman"/>
-          <w:sz w:val="20"/>
-          <w:szCs w:val="20"/>
-        </w:rPr>
-      </w:pPr>
-      <w:r>
-        <w:rPr>
-          <w:rFonts w:ascii="Segoe UI" w:eastAsia="Segoe UI" w:hAnsi="Segoe UI" w:cs="Times New Roman"/>
-          <w:sz w:val="20"/>
-          <w:szCs w:val="20"/>
-        </w:rPr>
+        <w:rPr>
+          <w:rFonts w:ascii="Segoe UI" w:eastAsia="Segoe UI" w:hAnsi="Segoe UI" w:cs="Times New Roman"/>
+          <w:sz w:val="20"/>
+          <w:szCs w:val="20"/>
+        </w:rPr>
+      </w:pPr>
+      <w:r>
+        <w:rPr>
+          <w:rFonts w:ascii="Segoe UI" w:eastAsia="Segoe UI" w:hAnsi="Segoe UI" w:cs="Times New Roman"/>
+          <w:noProof/>
+          <w:sz w:val="20"/>
+          <w:szCs w:val="20"/>
+        </w:rPr>
+        <w:lastRenderedPageBreak/>
         <w:drawing>
           <wp:inline distT="0" distB="0" distL="0" distR="0" wp14:anchorId="553D9B61" wp14:editId="377EAC62">
             <wp:extent cx="4820849" cy="4296340"/>

</xml_diff>

<commit_message>
Not required any change
</commit_message>
<xml_diff>
--- a/DOCX/Lab 14. Application Lifecycle Management Light .docx
+++ b/DOCX/Lab 14. Application Lifecycle Management Light .docx
@@ -1,31 +1,42 @@
 
 <file path=word/document.xml><?xml version="1.0" encoding="utf-8"?>
-<w:document xmlns:wpc="http://schemas.microsoft.com/office/word/2010/wordprocessingCanvas" xmlns:cx="http://schemas.microsoft.com/office/drawing/2014/chartex" xmlns:cx1="http://schemas.microsoft.com/office/drawing/2015/9/8/chartex" xmlns:cx2="http://schemas.microsoft.com/office/drawing/2015/10/21/chartex" xmlns:cx3="http://schemas.microsoft.com/office/drawing/2016/5/9/chartex" xmlns:cx4="http://schemas.microsoft.com/office/drawing/2016/5/10/chartex" xmlns:cx5="http://schemas.microsoft.com/office/drawing/2016/5/11/chartex" xmlns:cx6="http://schemas.microsoft.com/office/drawing/2016/5/12/chartex" xmlns:cx7="http://schemas.microsoft.com/office/drawing/2016/5/13/chartex" xmlns:cx8="http://schemas.microsoft.com/office/drawing/2016/5/14/chartex" xmlns:mc="http://schemas.openxmlformats.org/markup-compatibility/2006" xmlns:aink="http://schemas.microsoft.com/office/drawing/2016/ink" xmlns:am3d="http://schemas.microsoft.com/office/drawing/2017/model3d" xmlns:o="urn:schemas-microsoft-com:office:office" xmlns:r="http://schemas.openxmlformats.org/officeDocument/2006/relationships" xmlns:m="http://schemas.openxmlformats.org/officeDocument/2006/math" xmlns:v="urn:schemas-microsoft-com:vml" xmlns:wp14="http://schemas.microsoft.com/office/word/2010/wordprocessingDrawing" xmlns:wp="http://schemas.openxmlformats.org/drawingml/2006/wordprocessingDrawing" xmlns:w10="urn:schemas-microsoft-com:office:word" xmlns:w="http://schemas.openxmlformats.org/wordprocessingml/2006/main" xmlns:w14="http://schemas.microsoft.com/office/word/2010/wordml" xmlns:w15="http://schemas.microsoft.com/office/word/2012/wordml" xmlns:w16cex="http://schemas.microsoft.com/office/word/2018/wordml/cex" xmlns:w16cid="http://schemas.microsoft.com/office/word/2016/wordml/cid" xmlns:w16="http://schemas.microsoft.com/office/word/2018/wordml" xmlns:w16se="http://schemas.microsoft.com/office/word/2015/wordml/symex" xmlns:wpg="http://schemas.microsoft.com/office/word/2010/wordprocessingGroup" xmlns:wpi="http://schemas.microsoft.com/office/word/2010/wordprocessingInk" xmlns:wne="http://schemas.microsoft.com/office/word/2006/wordml" xmlns:wps="http://schemas.microsoft.com/office/word/2010/wordprocessingShape" mc:Ignorable="w14 w15 w16se w16cid w16 w16cex wp14">
+<w:document xmlns:wpc="http://schemas.microsoft.com/office/word/2010/wordprocessingCanvas" xmlns:cx="http://schemas.microsoft.com/office/drawing/2014/chartex" xmlns:cx1="http://schemas.microsoft.com/office/drawing/2015/9/8/chartex" xmlns:cx2="http://schemas.microsoft.com/office/drawing/2015/10/21/chartex" xmlns:cx3="http://schemas.microsoft.com/office/drawing/2016/5/9/chartex" xmlns:cx4="http://schemas.microsoft.com/office/drawing/2016/5/10/chartex" xmlns:cx5="http://schemas.microsoft.com/office/drawing/2016/5/11/chartex" xmlns:cx6="http://schemas.microsoft.com/office/drawing/2016/5/12/chartex" xmlns:cx7="http://schemas.microsoft.com/office/drawing/2016/5/13/chartex" xmlns:cx8="http://schemas.microsoft.com/office/drawing/2016/5/14/chartex" xmlns:mc="http://schemas.openxmlformats.org/markup-compatibility/2006" xmlns:aink="http://schemas.microsoft.com/office/drawing/2016/ink" xmlns:am3d="http://schemas.microsoft.com/office/drawing/2017/model3d" xmlns:o="urn:schemas-microsoft-com:office:office" xmlns:r="http://schemas.openxmlformats.org/officeDocument/2006/relationships" xmlns:m="http://schemas.openxmlformats.org/officeDocument/2006/math" xmlns:v="urn:schemas-microsoft-com:vml" xmlns:wp14="http://schemas.microsoft.com/office/word/2010/wordprocessingDrawing" xmlns:wp="http://schemas.openxmlformats.org/drawingml/2006/wordprocessingDrawing" xmlns:w10="urn:schemas-microsoft-com:office:word" xmlns:w="http://schemas.openxmlformats.org/wordprocessingml/2006/main" xmlns:w14="http://schemas.microsoft.com/office/word/2010/wordml" xmlns:w15="http://schemas.microsoft.com/office/word/2012/wordml" xmlns:w16cid="http://schemas.microsoft.com/office/word/2016/wordml/cid" xmlns:w16se="http://schemas.microsoft.com/office/word/2015/wordml/symex" xmlns:wpg="http://schemas.microsoft.com/office/word/2010/wordprocessingGroup" xmlns:wpi="http://schemas.microsoft.com/office/word/2010/wordprocessingInk" xmlns:wne="http://schemas.microsoft.com/office/word/2006/wordml" xmlns:wps="http://schemas.microsoft.com/office/word/2010/wordprocessingShape" mc:Ignorable="w14 w15 w16se w16cid wp14">
   <w:body>
     <w:p>
       <w:pPr>
-        <w:keepNext/>
-        <w:keepLines/>
-        <w:spacing w:after="120"/>
-        <w:outlineLvl w:val="1"/>
+        <w:pStyle w:val="Heading1"/>
         <w:rPr>
           <w:rFonts w:ascii="Segoe UI" w:eastAsia="MS Gothic" w:hAnsi="Segoe UI" w:cs="Segoe UI"/>
-          <w:color w:val="0078D7"/>
-          <w:sz w:val="36"/>
+          <w:color w:val="0070C0"/>
+          <w:sz w:val="40"/>
           <w:szCs w:val="40"/>
-        </w:rPr>
-      </w:pPr>
-      <w:bookmarkStart w:id="0" w:name="_Toc41060380"/>
+          <w:rPrChange w:id="0" w:author="Dattatray Patil (Contractor)" w:date="2021-02-15T19:07:00Z">
+            <w:rPr/>
+          </w:rPrChange>
+        </w:rPr>
+        <w:pPrChange w:id="1" w:author="Dattatray Patil (Contractor)" w:date="2021-02-15T19:07:00Z">
+          <w:pPr>
+            <w:keepNext/>
+            <w:keepLines/>
+            <w:spacing w:after="120"/>
+            <w:outlineLvl w:val="1"/>
+          </w:pPr>
+        </w:pPrChange>
+      </w:pPr>
+      <w:bookmarkStart w:id="2" w:name="_Toc41060380"/>
       <w:r>
         <w:rPr>
           <w:rFonts w:ascii="Segoe UI" w:eastAsia="MS Gothic" w:hAnsi="Segoe UI" w:cs="Segoe UI"/>
-          <w:color w:val="0078D7"/>
-          <w:sz w:val="36"/>
+          <w:color w:val="0070C0"/>
+          <w:sz w:val="40"/>
           <w:szCs w:val="40"/>
+          <w:rPrChange w:id="3" w:author="Dattatray Patil (Contractor)" w:date="2021-02-15T19:07:00Z">
+            <w:rPr/>
+          </w:rPrChange>
         </w:rPr>
         <w:t xml:space="preserve">Lab 14. Application Lifecycle Management Light </w:t>
       </w:r>
-      <w:bookmarkEnd w:id="0"/>
+      <w:bookmarkEnd w:id="2"/>
     </w:p>
     <w:p>
       <w:pPr>
@@ -133,53 +144,75 @@
     </w:p>
     <w:p>
       <w:pPr>
-        <w:keepNext/>
-        <w:keepLines/>
-        <w:spacing w:before="240" w:after="240" w:line="216" w:lineRule="auto"/>
-        <w:outlineLvl w:val="2"/>
-        <w:rPr>
-          <w:rFonts w:ascii="Segoe UI Light" w:eastAsia="MS Gothic" w:hAnsi="Segoe UI Light" w:cs="Times New Roman"/>
-          <w:color w:val="0078D7"/>
-          <w:sz w:val="32"/>
-          <w:szCs w:val="32"/>
-        </w:rPr>
-      </w:pPr>
-      <w:bookmarkStart w:id="1" w:name="_Toc41060381"/>
-      <w:r>
-        <w:rPr>
-          <w:rFonts w:ascii="Segoe UI Light" w:eastAsia="MS Gothic" w:hAnsi="Segoe UI Light" w:cs="Times New Roman"/>
-          <w:color w:val="0078D7"/>
-          <w:sz w:val="32"/>
-          <w:szCs w:val="32"/>
+        <w:pStyle w:val="Heading2"/>
+        <w:rPr>
+          <w:rFonts w:ascii="Segoe UI" w:eastAsia="MS Gothic" w:hAnsi="Segoe UI" w:cs="Segoe UI"/>
+          <w:color w:val="0070C0"/>
+          <w:sz w:val="28"/>
+          <w:szCs w:val="28"/>
+          <w:rPrChange w:id="4" w:author="Dattatray Patil (Contractor)" w:date="2021-02-15T19:07:00Z">
+            <w:rPr/>
+          </w:rPrChange>
+        </w:rPr>
+        <w:pPrChange w:id="5" w:author="Dattatray Patil (Contractor)" w:date="2021-02-15T19:07:00Z">
+          <w:pPr>
+            <w:keepNext/>
+            <w:keepLines/>
+            <w:spacing w:before="240" w:after="240" w:line="216" w:lineRule="auto"/>
+            <w:outlineLvl w:val="2"/>
+          </w:pPr>
+        </w:pPrChange>
+      </w:pPr>
+      <w:bookmarkStart w:id="6" w:name="_Toc41060381"/>
+      <w:r>
+        <w:rPr>
+          <w:rFonts w:ascii="Segoe UI" w:eastAsia="MS Gothic" w:hAnsi="Segoe UI" w:cs="Segoe UI"/>
+          <w:color w:val="0070C0"/>
+          <w:sz w:val="28"/>
+          <w:szCs w:val="28"/>
+          <w:rPrChange w:id="7" w:author="Dattatray Patil (Contractor)" w:date="2021-02-15T19:07:00Z">
+            <w:rPr/>
+          </w:rPrChange>
         </w:rPr>
         <w:t>PART 1. Define the parameters</w:t>
       </w:r>
-      <w:bookmarkEnd w:id="1"/>
-    </w:p>
-    <w:p>
-      <w:pPr>
-        <w:keepNext/>
-        <w:keepLines/>
-        <w:spacing w:before="240" w:after="60"/>
-        <w:outlineLvl w:val="3"/>
-        <w:rPr>
-          <w:rFonts w:ascii="Segoe UI" w:eastAsia="Times New Roman" w:hAnsi="Segoe UI" w:cs="Segoe UI"/>
-          <w:iCs/>
-          <w:color w:val="0078D7"/>
+      <w:bookmarkEnd w:id="6"/>
+    </w:p>
+    <w:p>
+      <w:pPr>
+        <w:pStyle w:val="Heading3"/>
+        <w:rPr>
+          <w:rFonts w:eastAsia="Times New Roman"/>
+          <w:color w:val="0070C0"/>
           <w:sz w:val="28"/>
-        </w:rPr>
-      </w:pPr>
-      <w:bookmarkStart w:id="2" w:name="_Toc41060382"/>
-      <w:r>
-        <w:rPr>
-          <w:rFonts w:ascii="Segoe UI" w:eastAsia="Times New Roman" w:hAnsi="Segoe UI" w:cs="Segoe UI"/>
-          <w:iCs/>
-          <w:color w:val="0078D7"/>
+          <w:szCs w:val="28"/>
+          <w:rPrChange w:id="8" w:author="Dattatray Patil (Contractor)" w:date="2021-02-15T19:07:00Z">
+            <w:rPr/>
+          </w:rPrChange>
+        </w:rPr>
+        <w:pPrChange w:id="9" w:author="Dattatray Patil (Contractor)" w:date="2021-02-15T19:07:00Z">
+          <w:pPr>
+            <w:keepNext/>
+            <w:keepLines/>
+            <w:spacing w:before="240" w:after="60"/>
+            <w:outlineLvl w:val="3"/>
+          </w:pPr>
+        </w:pPrChange>
+      </w:pPr>
+      <w:bookmarkStart w:id="10" w:name="_Toc41060382"/>
+      <w:r>
+        <w:rPr>
+          <w:rFonts w:eastAsia="Times New Roman"/>
+          <w:color w:val="0070C0"/>
           <w:sz w:val="28"/>
+          <w:szCs w:val="28"/>
+          <w:rPrChange w:id="11" w:author="Dattatray Patil (Contractor)" w:date="2021-02-15T19:07:00Z">
+            <w:rPr/>
+          </w:rPrChange>
         </w:rPr>
         <w:t>Tasks:</w:t>
       </w:r>
-      <w:bookmarkEnd w:id="2"/>
+      <w:bookmarkEnd w:id="10"/>
     </w:p>
     <w:p>
       <w:pPr>
@@ -266,202 +299,6 @@
             <wp:extent cx="4525006" cy="676369"/>
             <wp:effectExtent l="0" t="0" r="9525" b="9525"/>
             <wp:docPr id="40" name="Picture 40"/>
-            <wp:cNvGraphicFramePr>
-              <a:graphicFrameLocks xmlns:a="http://schemas.openxmlformats.org/drawingml/2006/main" noChangeAspect="1"/>
-            </wp:cNvGraphicFramePr>
-            <a:graphic xmlns:a="http://schemas.openxmlformats.org/drawingml/2006/main">
-              <a:graphicData uri="http://schemas.openxmlformats.org/drawingml/2006/picture">
-                <pic:pic xmlns:pic="http://schemas.openxmlformats.org/drawingml/2006/picture">
-                  <pic:nvPicPr>
-                    <pic:cNvPr id="1" name=""/>
-                    <pic:cNvPicPr/>
-                  </pic:nvPicPr>
-                  <pic:blipFill>
-                    <a:blip r:embed="rId5"/>
-                    <a:stretch>
-                      <a:fillRect/>
-                    </a:stretch>
-                  </pic:blipFill>
-                  <pic:spPr>
-                    <a:xfrm>
-                      <a:off x="0" y="0"/>
-                      <a:ext cx="4525006" cy="676369"/>
-                    </a:xfrm>
-                    <a:prstGeom prst="rect">
-                      <a:avLst/>
-                    </a:prstGeom>
-                  </pic:spPr>
-                </pic:pic>
-              </a:graphicData>
-            </a:graphic>
-          </wp:inline>
-        </w:drawing>
-      </w:r>
-    </w:p>
-    <w:p>
-      <w:pPr>
-        <w:numPr>
-          <w:ilvl w:val="0"/>
-          <w:numId w:val="2"/>
-        </w:numPr>
-        <w:contextualSpacing/>
-        <w:rPr>
-          <w:rFonts w:ascii="Segoe UI" w:eastAsia="Segoe UI" w:hAnsi="Segoe UI" w:cs="Times New Roman"/>
-          <w:sz w:val="20"/>
-          <w:szCs w:val="20"/>
-        </w:rPr>
-      </w:pPr>
-      <w:r>
-        <w:rPr>
-          <w:rFonts w:ascii="Segoe UI" w:eastAsia="Segoe UI" w:hAnsi="Segoe UI" w:cs="Times New Roman"/>
-          <w:sz w:val="20"/>
-          <w:szCs w:val="20"/>
-        </w:rPr>
-        <w:t xml:space="preserve">Go to Solutions and create a new solution from scratch; if requested click </w:t>
-      </w:r>
-      <w:r>
-        <w:rPr>
-          <w:rFonts w:ascii="Segoe UI" w:eastAsia="Segoe UI" w:hAnsi="Segoe UI" w:cs="Times New Roman"/>
-          <w:b/>
-          <w:bCs/>
-          <w:sz w:val="20"/>
-          <w:szCs w:val="20"/>
-        </w:rPr>
-        <w:t>Create a database</w:t>
-      </w:r>
-      <w:r>
-        <w:rPr>
-          <w:rFonts w:ascii="Segoe UI" w:eastAsia="Segoe UI" w:hAnsi="Segoe UI" w:cs="Times New Roman"/>
-          <w:sz w:val="20"/>
-          <w:szCs w:val="20"/>
-        </w:rPr>
-        <w:t>.</w:t>
-      </w:r>
-    </w:p>
-    <w:p>
-      <w:pPr>
-        <w:ind w:left="720"/>
-        <w:contextualSpacing/>
-        <w:rPr>
-          <w:rFonts w:ascii="Segoe UI" w:eastAsia="Segoe UI" w:hAnsi="Segoe UI" w:cs="Times New Roman"/>
-          <w:sz w:val="20"/>
-          <w:szCs w:val="20"/>
-        </w:rPr>
-      </w:pPr>
-    </w:p>
-    <w:p>
-      <w:pPr>
-        <w:ind w:left="720" w:hanging="360"/>
-        <w:contextualSpacing/>
-        <w:rPr>
-          <w:rFonts w:ascii="Segoe UI" w:eastAsia="Segoe UI" w:hAnsi="Segoe UI" w:cs="Times New Roman"/>
-          <w:sz w:val="20"/>
-          <w:szCs w:val="20"/>
-        </w:rPr>
-      </w:pPr>
-      <w:r>
-        <w:rPr>
-          <w:rFonts w:ascii="Segoe UI" w:eastAsia="Segoe UI" w:hAnsi="Segoe UI" w:cs="Times New Roman"/>
-          <w:noProof/>
-          <w:sz w:val="20"/>
-          <w:szCs w:val="20"/>
-        </w:rPr>
-        <w:drawing>
-          <wp:inline distT="0" distB="0" distL="0" distR="0" wp14:anchorId="0B186B44" wp14:editId="42D7B684">
-            <wp:extent cx="6858000" cy="2364105"/>
-            <wp:effectExtent l="0" t="0" r="0" b="0"/>
-            <wp:docPr id="41" name="Picture 41"/>
-            <wp:cNvGraphicFramePr>
-              <a:graphicFrameLocks xmlns:a="http://schemas.openxmlformats.org/drawingml/2006/main" noChangeAspect="1"/>
-            </wp:cNvGraphicFramePr>
-            <a:graphic xmlns:a="http://schemas.openxmlformats.org/drawingml/2006/main">
-              <a:graphicData uri="http://schemas.openxmlformats.org/drawingml/2006/picture">
-                <pic:pic xmlns:pic="http://schemas.openxmlformats.org/drawingml/2006/picture">
-                  <pic:nvPicPr>
-                    <pic:cNvPr id="1" name=""/>
-                    <pic:cNvPicPr/>
-                  </pic:nvPicPr>
-                  <pic:blipFill>
-                    <a:blip r:embed="rId6"/>
-                    <a:stretch>
-                      <a:fillRect/>
-                    </a:stretch>
-                  </pic:blipFill>
-                  <pic:spPr>
-                    <a:xfrm>
-                      <a:off x="0" y="0"/>
-                      <a:ext cx="6858000" cy="2364105"/>
-                    </a:xfrm>
-                    <a:prstGeom prst="rect">
-                      <a:avLst/>
-                    </a:prstGeom>
-                  </pic:spPr>
-                </pic:pic>
-              </a:graphicData>
-            </a:graphic>
-          </wp:inline>
-        </w:drawing>
-      </w:r>
-    </w:p>
-    <w:p>
-      <w:pPr>
-        <w:numPr>
-          <w:ilvl w:val="0"/>
-          <w:numId w:val="2"/>
-        </w:numPr>
-        <w:contextualSpacing/>
-        <w:rPr>
-          <w:rFonts w:ascii="Segoe UI" w:eastAsia="Segoe UI" w:hAnsi="Segoe UI" w:cs="Times New Roman"/>
-          <w:sz w:val="20"/>
-          <w:szCs w:val="20"/>
-        </w:rPr>
-      </w:pPr>
-      <w:r>
-        <w:rPr>
-          <w:rFonts w:ascii="Segoe UI" w:eastAsia="Segoe UI" w:hAnsi="Segoe UI" w:cs="Times New Roman"/>
-          <w:sz w:val="20"/>
-          <w:szCs w:val="20"/>
-        </w:rPr>
-        <w:t xml:space="preserve">Fill in the database properties and click </w:t>
-      </w:r>
-      <w:r>
-        <w:rPr>
-          <w:rFonts w:ascii="Segoe UI" w:eastAsia="Segoe UI" w:hAnsi="Segoe UI" w:cs="Times New Roman"/>
-          <w:b/>
-          <w:bCs/>
-          <w:sz w:val="20"/>
-          <w:szCs w:val="20"/>
-        </w:rPr>
-        <w:t>create my database</w:t>
-      </w:r>
-      <w:r>
-        <w:rPr>
-          <w:rFonts w:ascii="Segoe UI" w:eastAsia="Segoe UI" w:hAnsi="Segoe UI" w:cs="Times New Roman"/>
-          <w:sz w:val="20"/>
-          <w:szCs w:val="20"/>
-        </w:rPr>
-        <w:t>:</w:t>
-      </w:r>
-    </w:p>
-    <w:p>
-      <w:pPr>
-        <w:rPr>
-          <w:rFonts w:ascii="Segoe UI" w:eastAsia="Segoe UI" w:hAnsi="Segoe UI" w:cs="Times New Roman"/>
-          <w:sz w:val="20"/>
-        </w:rPr>
-      </w:pPr>
-      <w:r>
-        <w:rPr>
-          <w:rFonts w:ascii="Segoe UI" w:eastAsia="Segoe UI" w:hAnsi="Segoe UI" w:cs="Times New Roman"/>
-          <w:noProof/>
-          <w:sz w:val="20"/>
-        </w:rPr>
-        <w:lastRenderedPageBreak/>
-        <w:drawing>
-          <wp:inline distT="0" distB="0" distL="0" distR="0" wp14:anchorId="6881C33D" wp14:editId="552BDA78">
-            <wp:extent cx="2680793" cy="8105774"/>
-            <wp:effectExtent l="0" t="0" r="5715" b="0"/>
-            <wp:docPr id="42" name="Picture 42"/>
             <wp:cNvGraphicFramePr>
               <a:graphicFrameLocks xmlns:a="http://schemas.openxmlformats.org/drawingml/2006/main" noChangeAspect="1"/>
             </wp:cNvGraphicFramePr>
@@ -481,7 +318,7 @@
                   <pic:spPr>
                     <a:xfrm>
                       <a:off x="0" y="0"/>
-                      <a:ext cx="2685945" cy="8121351"/>
+                      <a:ext cx="4525006" cy="676369"/>
                     </a:xfrm>
                     <a:prstGeom prst="rect">
                       <a:avLst/>
@@ -496,6 +333,226 @@
     </w:p>
     <w:p>
       <w:pPr>
+        <w:numPr>
+          <w:ilvl w:val="0"/>
+          <w:numId w:val="2"/>
+        </w:numPr>
+        <w:contextualSpacing/>
+        <w:rPr>
+          <w:rFonts w:ascii="Segoe UI" w:eastAsia="Segoe UI" w:hAnsi="Segoe UI" w:cs="Times New Roman"/>
+          <w:sz w:val="20"/>
+          <w:szCs w:val="20"/>
+        </w:rPr>
+      </w:pPr>
+      <w:r>
+        <w:rPr>
+          <w:rFonts w:ascii="Segoe UI" w:eastAsia="Segoe UI" w:hAnsi="Segoe UI" w:cs="Times New Roman"/>
+          <w:sz w:val="20"/>
+          <w:szCs w:val="20"/>
+        </w:rPr>
+        <w:t xml:space="preserve">Go to Solutions and create a new solution from scratch; if requested click </w:t>
+      </w:r>
+      <w:r>
+        <w:rPr>
+          <w:rFonts w:ascii="Segoe UI" w:eastAsia="Segoe UI" w:hAnsi="Segoe UI" w:cs="Times New Roman"/>
+          <w:b/>
+          <w:bCs/>
+          <w:sz w:val="20"/>
+          <w:szCs w:val="20"/>
+        </w:rPr>
+        <w:t>Create a database</w:t>
+      </w:r>
+      <w:r>
+        <w:rPr>
+          <w:rFonts w:ascii="Segoe UI" w:eastAsia="Segoe UI" w:hAnsi="Segoe UI" w:cs="Times New Roman"/>
+          <w:sz w:val="20"/>
+          <w:szCs w:val="20"/>
+        </w:rPr>
+        <w:t>.</w:t>
+      </w:r>
+    </w:p>
+    <w:p>
+      <w:pPr>
+        <w:ind w:left="720"/>
+        <w:contextualSpacing/>
+        <w:rPr>
+          <w:rFonts w:ascii="Segoe UI" w:eastAsia="Segoe UI" w:hAnsi="Segoe UI" w:cs="Times New Roman"/>
+          <w:sz w:val="20"/>
+          <w:szCs w:val="20"/>
+        </w:rPr>
+      </w:pPr>
+    </w:p>
+    <w:p>
+      <w:pPr>
+        <w:ind w:left="1080" w:hanging="360"/>
+        <w:contextualSpacing/>
+        <w:rPr>
+          <w:rFonts w:ascii="Segoe UI" w:eastAsia="Segoe UI" w:hAnsi="Segoe UI" w:cs="Times New Roman"/>
+          <w:sz w:val="20"/>
+          <w:szCs w:val="20"/>
+        </w:rPr>
+        <w:pPrChange w:id="12" w:author="Dattatray Patil (Contractor)" w:date="2021-02-15T19:08:00Z">
+          <w:pPr>
+            <w:ind w:left="720" w:hanging="360"/>
+            <w:contextualSpacing/>
+          </w:pPr>
+        </w:pPrChange>
+      </w:pPr>
+      <w:r>
+        <w:rPr>
+          <w:rFonts w:ascii="Segoe UI" w:eastAsia="Segoe UI" w:hAnsi="Segoe UI" w:cs="Times New Roman"/>
+          <w:noProof/>
+          <w:sz w:val="20"/>
+          <w:szCs w:val="20"/>
+        </w:rPr>
+        <w:drawing>
+          <wp:inline distT="0" distB="0" distL="0" distR="0" wp14:anchorId="0B186B44" wp14:editId="38DA5098">
+            <wp:extent cx="4248150" cy="1464432"/>
+            <wp:effectExtent l="19050" t="19050" r="19050" b="21590"/>
+            <wp:docPr id="41" name="Picture 41"/>
+            <wp:cNvGraphicFramePr>
+              <a:graphicFrameLocks xmlns:a="http://schemas.openxmlformats.org/drawingml/2006/main" noChangeAspect="1"/>
+            </wp:cNvGraphicFramePr>
+            <a:graphic xmlns:a="http://schemas.openxmlformats.org/drawingml/2006/main">
+              <a:graphicData uri="http://schemas.openxmlformats.org/drawingml/2006/picture">
+                <pic:pic xmlns:pic="http://schemas.openxmlformats.org/drawingml/2006/picture">
+                  <pic:nvPicPr>
+                    <pic:cNvPr id="1" name=""/>
+                    <pic:cNvPicPr/>
+                  </pic:nvPicPr>
+                  <pic:blipFill>
+                    <a:blip r:embed="rId8"/>
+                    <a:stretch>
+                      <a:fillRect/>
+                    </a:stretch>
+                  </pic:blipFill>
+                  <pic:spPr>
+                    <a:xfrm>
+                      <a:off x="0" y="0"/>
+                      <a:ext cx="4283724" cy="1476695"/>
+                    </a:xfrm>
+                    <a:prstGeom prst="rect">
+                      <a:avLst/>
+                    </a:prstGeom>
+                    <a:ln>
+                      <a:solidFill>
+                        <a:schemeClr val="bg1">
+                          <a:lumMod val="75000"/>
+                        </a:schemeClr>
+                      </a:solidFill>
+                    </a:ln>
+                  </pic:spPr>
+                </pic:pic>
+              </a:graphicData>
+            </a:graphic>
+          </wp:inline>
+        </w:drawing>
+      </w:r>
+    </w:p>
+    <w:p>
+      <w:pPr>
+        <w:numPr>
+          <w:ilvl w:val="0"/>
+          <w:numId w:val="2"/>
+        </w:numPr>
+        <w:contextualSpacing/>
+        <w:rPr>
+          <w:rFonts w:ascii="Segoe UI" w:eastAsia="Segoe UI" w:hAnsi="Segoe UI" w:cs="Times New Roman"/>
+          <w:sz w:val="20"/>
+          <w:szCs w:val="20"/>
+        </w:rPr>
+      </w:pPr>
+      <w:r>
+        <w:rPr>
+          <w:rFonts w:ascii="Segoe UI" w:eastAsia="Segoe UI" w:hAnsi="Segoe UI" w:cs="Times New Roman"/>
+          <w:sz w:val="20"/>
+          <w:szCs w:val="20"/>
+        </w:rPr>
+        <w:t xml:space="preserve">Fill in the database properties and click </w:t>
+      </w:r>
+      <w:r>
+        <w:rPr>
+          <w:rFonts w:ascii="Segoe UI" w:eastAsia="Segoe UI" w:hAnsi="Segoe UI" w:cs="Times New Roman"/>
+          <w:b/>
+          <w:bCs/>
+          <w:sz w:val="20"/>
+          <w:szCs w:val="20"/>
+        </w:rPr>
+        <w:t>create my database</w:t>
+      </w:r>
+      <w:r>
+        <w:rPr>
+          <w:rFonts w:ascii="Segoe UI" w:eastAsia="Segoe UI" w:hAnsi="Segoe UI" w:cs="Times New Roman"/>
+          <w:sz w:val="20"/>
+          <w:szCs w:val="20"/>
+        </w:rPr>
+        <w:t>:</w:t>
+      </w:r>
+    </w:p>
+    <w:p>
+      <w:pPr>
+        <w:ind w:left="1440"/>
+        <w:rPr>
+          <w:rFonts w:ascii="Segoe UI" w:eastAsia="Segoe UI" w:hAnsi="Segoe UI" w:cs="Times New Roman"/>
+          <w:sz w:val="20"/>
+        </w:rPr>
+        <w:pPrChange w:id="13" w:author="Dattatray Patil (Contractor)" w:date="2021-02-15T19:08:00Z">
+          <w:pPr/>
+        </w:pPrChange>
+      </w:pPr>
+      <w:r>
+        <w:rPr>
+          <w:rFonts w:ascii="Segoe UI" w:eastAsia="Segoe UI" w:hAnsi="Segoe UI" w:cs="Times New Roman"/>
+          <w:noProof/>
+          <w:sz w:val="20"/>
+        </w:rPr>
+        <w:lastRenderedPageBreak/>
+        <w:drawing>
+          <wp:inline distT="0" distB="0" distL="0" distR="0" wp14:anchorId="6881C33D" wp14:editId="6F747504">
+            <wp:extent cx="2078547" cy="6284794"/>
+            <wp:effectExtent l="19050" t="19050" r="17145" b="20955"/>
+            <wp:docPr id="42" name="Picture 42"/>
+            <wp:cNvGraphicFramePr>
+              <a:graphicFrameLocks xmlns:a="http://schemas.openxmlformats.org/drawingml/2006/main" noChangeAspect="1"/>
+            </wp:cNvGraphicFramePr>
+            <a:graphic xmlns:a="http://schemas.openxmlformats.org/drawingml/2006/main">
+              <a:graphicData uri="http://schemas.openxmlformats.org/drawingml/2006/picture">
+                <pic:pic xmlns:pic="http://schemas.openxmlformats.org/drawingml/2006/picture">
+                  <pic:nvPicPr>
+                    <pic:cNvPr id="1" name=""/>
+                    <pic:cNvPicPr/>
+                  </pic:nvPicPr>
+                  <pic:blipFill>
+                    <a:blip r:embed="rId9"/>
+                    <a:stretch>
+                      <a:fillRect/>
+                    </a:stretch>
+                  </pic:blipFill>
+                  <pic:spPr>
+                    <a:xfrm>
+                      <a:off x="0" y="0"/>
+                      <a:ext cx="2088023" cy="6313446"/>
+                    </a:xfrm>
+                    <a:prstGeom prst="rect">
+                      <a:avLst/>
+                    </a:prstGeom>
+                    <a:ln>
+                      <a:solidFill>
+                        <a:schemeClr val="bg1">
+                          <a:lumMod val="75000"/>
+                        </a:schemeClr>
+                      </a:solidFill>
+                    </a:ln>
+                  </pic:spPr>
+                </pic:pic>
+              </a:graphicData>
+            </a:graphic>
+          </wp:inline>
+        </w:drawing>
+      </w:r>
+    </w:p>
+    <w:p>
+      <w:pPr>
         <w:jc w:val="center"/>
         <w:rPr>
           <w:rFonts w:ascii="Segoe UI" w:eastAsia="Segoe UI" w:hAnsi="Segoe UI" w:cs="Times New Roman"/>
@@ -569,6 +626,7 @@
           <w:sz w:val="20"/>
           <w:szCs w:val="20"/>
         </w:rPr>
+        <w:lastRenderedPageBreak/>
         <w:drawing>
           <wp:inline distT="0" distB="0" distL="0" distR="0" wp14:anchorId="0E69093C" wp14:editId="6E93FBE4">
             <wp:extent cx="2699486" cy="3857625"/>
@@ -587,7 +645,7 @@
                     </pic:cNvPicPr>
                   </pic:nvPicPr>
                   <pic:blipFill>
-                    <a:blip r:embed="rId8">
+                    <a:blip r:embed="rId10">
                       <a:extLst>
                         <a:ext uri="{28A0092B-C50C-407E-A947-70E740481C1C}">
                           <a14:useLocalDpi xmlns:a14="http://schemas.microsoft.com/office/drawing/2010/main" val="0"/>
@@ -666,11 +724,10 @@
           <w:sz w:val="20"/>
           <w:szCs w:val="20"/>
         </w:rPr>
-        <w:lastRenderedPageBreak/>
         <w:drawing>
-          <wp:inline distT="0" distB="0" distL="0" distR="0" wp14:anchorId="3E334367" wp14:editId="4FAD9DB5">
+          <wp:inline distT="0" distB="0" distL="0" distR="0" wp14:anchorId="3E334367" wp14:editId="2C3F1C5F">
             <wp:extent cx="2315186" cy="3267075"/>
-            <wp:effectExtent l="0" t="0" r="9525" b="0"/>
+            <wp:effectExtent l="19050" t="19050" r="28575" b="9525"/>
             <wp:docPr id="440254213" name="Picture 440254213"/>
             <wp:cNvGraphicFramePr>
               <a:graphicFrameLocks xmlns:a="http://schemas.openxmlformats.org/drawingml/2006/main" noChangeAspect="1"/>
@@ -685,7 +742,7 @@
                     </pic:cNvPicPr>
                   </pic:nvPicPr>
                   <pic:blipFill>
-                    <a:blip r:embed="rId9">
+                    <a:blip r:embed="rId11">
                       <a:extLst>
                         <a:ext uri="{28A0092B-C50C-407E-A947-70E740481C1C}">
                           <a14:useLocalDpi xmlns:a14="http://schemas.microsoft.com/office/drawing/2010/main" val="0"/>
@@ -707,7 +764,11 @@
                     </a:prstGeom>
                     <a:noFill/>
                     <a:ln>
-                      <a:noFill/>
+                      <a:solidFill>
+                        <a:schemeClr val="bg1">
+                          <a:lumMod val="75000"/>
+                        </a:schemeClr>
+                      </a:solidFill>
                     </a:ln>
                   </pic:spPr>
                 </pic:pic>
@@ -767,10 +828,14 @@
     </w:p>
     <w:p>
       <w:pPr>
-        <w:rPr>
-          <w:rFonts w:ascii="Segoe UI" w:eastAsia="Segoe UI" w:hAnsi="Segoe UI" w:cs="Times New Roman"/>
-          <w:sz w:val="20"/>
-        </w:rPr>
+        <w:ind w:left="1440"/>
+        <w:rPr>
+          <w:rFonts w:ascii="Segoe UI" w:eastAsia="Segoe UI" w:hAnsi="Segoe UI" w:cs="Times New Roman"/>
+          <w:sz w:val="20"/>
+        </w:rPr>
+        <w:pPrChange w:id="14" w:author="Dattatray Patil (Contractor)" w:date="2021-02-15T19:09:00Z">
+          <w:pPr/>
+        </w:pPrChange>
       </w:pPr>
       <w:r>
         <w:rPr>
@@ -778,10 +843,11 @@
           <w:noProof/>
           <w:sz w:val="20"/>
         </w:rPr>
+        <w:lastRenderedPageBreak/>
         <w:drawing>
-          <wp:inline distT="0" distB="0" distL="0" distR="0" wp14:anchorId="52881A0B" wp14:editId="4A5C0A69">
+          <wp:inline distT="0" distB="0" distL="0" distR="0" wp14:anchorId="52881A0B" wp14:editId="32546988">
             <wp:extent cx="2632186" cy="3438525"/>
-            <wp:effectExtent l="0" t="0" r="0" b="0"/>
+            <wp:effectExtent l="19050" t="19050" r="15875" b="9525"/>
             <wp:docPr id="440254210" name="Picture 440254210"/>
             <wp:cNvGraphicFramePr>
               <a:graphicFrameLocks xmlns:a="http://schemas.openxmlformats.org/drawingml/2006/main" noChangeAspect="1"/>
@@ -796,7 +862,7 @@
                     </pic:cNvPicPr>
                   </pic:nvPicPr>
                   <pic:blipFill>
-                    <a:blip r:embed="rId10">
+                    <a:blip r:embed="rId12">
                       <a:extLst>
                         <a:ext uri="{28A0092B-C50C-407E-A947-70E740481C1C}">
                           <a14:useLocalDpi xmlns:a14="http://schemas.microsoft.com/office/drawing/2010/main" val="0"/>
@@ -818,7 +884,11 @@
                     </a:prstGeom>
                     <a:noFill/>
                     <a:ln>
-                      <a:noFill/>
+                      <a:solidFill>
+                        <a:schemeClr val="bg1">
+                          <a:lumMod val="75000"/>
+                        </a:schemeClr>
+                      </a:solidFill>
                     </a:ln>
                   </pic:spPr>
                 </pic:pic>
@@ -899,10 +969,14 @@
     </w:p>
     <w:p>
       <w:pPr>
-        <w:rPr>
-          <w:rFonts w:ascii="Segoe UI" w:eastAsia="Segoe UI" w:hAnsi="Segoe UI" w:cs="Times New Roman"/>
-          <w:sz w:val="20"/>
-        </w:rPr>
+        <w:ind w:left="2160"/>
+        <w:rPr>
+          <w:rFonts w:ascii="Segoe UI" w:eastAsia="Segoe UI" w:hAnsi="Segoe UI" w:cs="Times New Roman"/>
+          <w:sz w:val="20"/>
+        </w:rPr>
+        <w:pPrChange w:id="15" w:author="Dattatray Patil (Contractor)" w:date="2021-02-15T19:10:00Z">
+          <w:pPr/>
+        </w:pPrChange>
       </w:pPr>
       <w:r>
         <w:rPr>
@@ -910,11 +984,10 @@
           <w:noProof/>
           <w:sz w:val="20"/>
         </w:rPr>
-        <w:lastRenderedPageBreak/>
         <w:drawing>
-          <wp:inline distT="0" distB="0" distL="0" distR="0" wp14:anchorId="480845FF" wp14:editId="0072180A">
+          <wp:inline distT="0" distB="0" distL="0" distR="0" wp14:anchorId="480845FF" wp14:editId="11740589">
             <wp:extent cx="2837111" cy="3124200"/>
-            <wp:effectExtent l="0" t="0" r="1905" b="0"/>
+            <wp:effectExtent l="19050" t="19050" r="20955" b="19050"/>
             <wp:docPr id="440254211" name="Picture 440254211"/>
             <wp:cNvGraphicFramePr>
               <a:graphicFrameLocks xmlns:a="http://schemas.openxmlformats.org/drawingml/2006/main" noChangeAspect="1"/>
@@ -929,7 +1002,7 @@
                     </pic:cNvPicPr>
                   </pic:nvPicPr>
                   <pic:blipFill>
-                    <a:blip r:embed="rId11">
+                    <a:blip r:embed="rId13">
                       <a:extLst>
                         <a:ext uri="{28A0092B-C50C-407E-A947-70E740481C1C}">
                           <a14:useLocalDpi xmlns:a14="http://schemas.microsoft.com/office/drawing/2010/main" val="0"/>
@@ -951,7 +1024,11 @@
                     </a:prstGeom>
                     <a:noFill/>
                     <a:ln>
-                      <a:noFill/>
+                      <a:solidFill>
+                        <a:schemeClr val="bg1">
+                          <a:lumMod val="75000"/>
+                        </a:schemeClr>
+                      </a:solidFill>
                     </a:ln>
                   </pic:spPr>
                 </pic:pic>
@@ -1000,10 +1077,14 @@
     </w:p>
     <w:p>
       <w:pPr>
-        <w:rPr>
-          <w:rFonts w:ascii="Segoe UI" w:eastAsia="Segoe UI" w:hAnsi="Segoe UI" w:cs="Times New Roman"/>
-          <w:sz w:val="20"/>
-        </w:rPr>
+        <w:ind w:left="2160"/>
+        <w:rPr>
+          <w:rFonts w:ascii="Segoe UI" w:eastAsia="Segoe UI" w:hAnsi="Segoe UI" w:cs="Times New Roman"/>
+          <w:sz w:val="20"/>
+        </w:rPr>
+        <w:pPrChange w:id="16" w:author="Dattatray Patil (Contractor)" w:date="2021-02-15T19:11:00Z">
+          <w:pPr/>
+        </w:pPrChange>
       </w:pPr>
       <w:r>
         <w:rPr>
@@ -1011,10 +1092,11 @@
           <w:noProof/>
           <w:sz w:val="20"/>
         </w:rPr>
+        <w:lastRenderedPageBreak/>
         <w:drawing>
-          <wp:inline distT="0" distB="0" distL="0" distR="0" wp14:anchorId="3410E74A" wp14:editId="0785C972">
+          <wp:inline distT="0" distB="0" distL="0" distR="0" wp14:anchorId="3410E74A" wp14:editId="7E5A0009">
             <wp:extent cx="2700137" cy="3181350"/>
-            <wp:effectExtent l="0" t="0" r="5080" b="0"/>
+            <wp:effectExtent l="19050" t="19050" r="24130" b="19050"/>
             <wp:docPr id="440254212" name="Picture 440254212"/>
             <wp:cNvGraphicFramePr>
               <a:graphicFrameLocks xmlns:a="http://schemas.openxmlformats.org/drawingml/2006/main" noChangeAspect="1"/>
@@ -1029,7 +1111,7 @@
                     </pic:cNvPicPr>
                   </pic:nvPicPr>
                   <pic:blipFill>
-                    <a:blip r:embed="rId12">
+                    <a:blip r:embed="rId14">
                       <a:extLst>
                         <a:ext uri="{28A0092B-C50C-407E-A947-70E740481C1C}">
                           <a14:useLocalDpi xmlns:a14="http://schemas.microsoft.com/office/drawing/2010/main" val="0"/>
@@ -1051,7 +1133,11 @@
                     </a:prstGeom>
                     <a:noFill/>
                     <a:ln>
-                      <a:noFill/>
+                      <a:solidFill>
+                        <a:schemeClr val="bg1">
+                          <a:lumMod val="75000"/>
+                        </a:schemeClr>
+                      </a:solidFill>
                     </a:ln>
                   </pic:spPr>
                 </pic:pic>
@@ -1099,6 +1185,18 @@
         <w:ind w:left="720" w:hanging="360"/>
         <w:contextualSpacing/>
         <w:rPr>
+          <w:ins w:id="17" w:author="Dattatray Patil (Contractor)" w:date="2021-02-15T19:12:00Z"/>
+          <w:rFonts w:ascii="Segoe UI" w:eastAsia="Segoe UI" w:hAnsi="Segoe UI" w:cs="Times New Roman"/>
+          <w:sz w:val="20"/>
+          <w:szCs w:val="20"/>
+        </w:rPr>
+      </w:pPr>
+    </w:p>
+    <w:p>
+      <w:pPr>
+        <w:ind w:left="720" w:hanging="360"/>
+        <w:contextualSpacing/>
+        <w:rPr>
           <w:rFonts w:ascii="Segoe UI" w:eastAsia="Segoe UI" w:hAnsi="Segoe UI" w:cs="Times New Roman"/>
           <w:sz w:val="20"/>
           <w:szCs w:val="20"/>
@@ -1143,9 +1241,9 @@
         </w:rPr>
         <w:lastRenderedPageBreak/>
         <w:drawing>
-          <wp:inline distT="0" distB="0" distL="0" distR="0" wp14:anchorId="328DC4F0" wp14:editId="03C8F4F5">
+          <wp:inline distT="0" distB="0" distL="0" distR="0" wp14:anchorId="328DC4F0" wp14:editId="6464A723">
             <wp:extent cx="4832322" cy="5210810"/>
-            <wp:effectExtent l="0" t="0" r="6985" b="0"/>
+            <wp:effectExtent l="19050" t="19050" r="26035" b="8890"/>
             <wp:docPr id="45" name="Picture 45"/>
             <wp:cNvGraphicFramePr>
               <a:graphicFrameLocks xmlns:a="http://schemas.openxmlformats.org/drawingml/2006/main" noChangeAspect="1"/>
@@ -1158,7 +1256,7 @@
                     <pic:cNvPicPr/>
                   </pic:nvPicPr>
                   <pic:blipFill>
-                    <a:blip r:embed="rId13"/>
+                    <a:blip r:embed="rId15"/>
                     <a:stretch>
                       <a:fillRect/>
                     </a:stretch>
@@ -1171,6 +1269,13 @@
                     <a:prstGeom prst="rect">
                       <a:avLst/>
                     </a:prstGeom>
+                    <a:ln>
+                      <a:solidFill>
+                        <a:schemeClr val="bg1">
+                          <a:lumMod val="75000"/>
+                        </a:schemeClr>
+                      </a:solidFill>
+                    </a:ln>
                   </pic:spPr>
                 </pic:pic>
               </a:graphicData>
@@ -1266,9 +1371,9 @@
         </w:rPr>
         <w:lastRenderedPageBreak/>
         <w:drawing>
-          <wp:inline distT="0" distB="0" distL="0" distR="0" wp14:anchorId="4F6A1AF4" wp14:editId="3498F0D3">
+          <wp:inline distT="0" distB="0" distL="0" distR="0" wp14:anchorId="4F6A1AF4" wp14:editId="418A8B79">
             <wp:extent cx="4758543" cy="2905125"/>
-            <wp:effectExtent l="0" t="0" r="4445" b="0"/>
+            <wp:effectExtent l="19050" t="19050" r="23495" b="9525"/>
             <wp:docPr id="46" name="Picture 46"/>
             <wp:cNvGraphicFramePr>
               <a:graphicFrameLocks xmlns:a="http://schemas.openxmlformats.org/drawingml/2006/main" noChangeAspect="1"/>
@@ -1283,7 +1388,7 @@
                     </pic:cNvPicPr>
                   </pic:nvPicPr>
                   <pic:blipFill>
-                    <a:blip r:embed="rId14">
+                    <a:blip r:embed="rId16">
                       <a:extLst>
                         <a:ext uri="{28A0092B-C50C-407E-A947-70E740481C1C}">
                           <a14:useLocalDpi xmlns:a14="http://schemas.microsoft.com/office/drawing/2010/main" val="0"/>
@@ -1305,7 +1410,11 @@
                     </a:prstGeom>
                     <a:noFill/>
                     <a:ln>
-                      <a:noFill/>
+                      <a:solidFill>
+                        <a:schemeClr val="bg1">
+                          <a:lumMod val="75000"/>
+                        </a:schemeClr>
+                      </a:solidFill>
                     </a:ln>
                   </pic:spPr>
                 </pic:pic>
@@ -1376,9 +1485,9 @@
           <w:szCs w:val="20"/>
         </w:rPr>
         <w:drawing>
-          <wp:inline distT="0" distB="0" distL="0" distR="0" wp14:anchorId="6A5B9947" wp14:editId="571435B3">
-            <wp:extent cx="6848475" cy="2105025"/>
-            <wp:effectExtent l="0" t="0" r="9525" b="9525"/>
+          <wp:inline distT="0" distB="0" distL="0" distR="0" wp14:anchorId="6A5B9947" wp14:editId="04453C91">
+            <wp:extent cx="4774015" cy="1467395"/>
+            <wp:effectExtent l="19050" t="19050" r="26670" b="19050"/>
             <wp:docPr id="47" name="Picture 47"/>
             <wp:cNvGraphicFramePr>
               <a:graphicFrameLocks xmlns:a="http://schemas.openxmlformats.org/drawingml/2006/main" noChangeAspect="1"/>
@@ -1388,150 +1497,6 @@
                 <pic:pic xmlns:pic="http://schemas.openxmlformats.org/drawingml/2006/picture">
                   <pic:nvPicPr>
                     <pic:cNvPr id="0" name="Picture 6"/>
-                    <pic:cNvPicPr>
-                      <a:picLocks noChangeAspect="1" noChangeArrowheads="1"/>
-                    </pic:cNvPicPr>
-                  </pic:nvPicPr>
-                  <pic:blipFill>
-                    <a:blip r:embed="rId15">
-                      <a:extLst>
-                        <a:ext uri="{28A0092B-C50C-407E-A947-70E740481C1C}">
-                          <a14:useLocalDpi xmlns:a14="http://schemas.microsoft.com/office/drawing/2010/main" val="0"/>
-                        </a:ext>
-                      </a:extLst>
-                    </a:blip>
-                    <a:srcRect/>
-                    <a:stretch>
-                      <a:fillRect/>
-                    </a:stretch>
-                  </pic:blipFill>
-                  <pic:spPr bwMode="auto">
-                    <a:xfrm>
-                      <a:off x="0" y="0"/>
-                      <a:ext cx="6848475" cy="2105025"/>
-                    </a:xfrm>
-                    <a:prstGeom prst="rect">
-                      <a:avLst/>
-                    </a:prstGeom>
-                    <a:noFill/>
-                    <a:ln>
-                      <a:noFill/>
-                    </a:ln>
-                  </pic:spPr>
-                </pic:pic>
-              </a:graphicData>
-            </a:graphic>
-          </wp:inline>
-        </w:drawing>
-      </w:r>
-    </w:p>
-    <w:p>
-      <w:pPr>
-        <w:rPr>
-          <w:rFonts w:ascii="Segoe UI" w:eastAsia="Segoe UI" w:hAnsi="Segoe UI" w:cs="Times New Roman"/>
-          <w:sz w:val="20"/>
-        </w:rPr>
-      </w:pPr>
-      <w:r>
-        <w:rPr>
-          <w:rFonts w:ascii="Segoe UI" w:eastAsia="Segoe UI" w:hAnsi="Segoe UI" w:cs="Times New Roman"/>
-          <w:noProof/>
-          <w:sz w:val="20"/>
-        </w:rPr>
-        <w:lastRenderedPageBreak/>
-        <w:drawing>
-          <wp:inline distT="0" distB="0" distL="0" distR="0" wp14:anchorId="3D5CE600" wp14:editId="2FF05CE7">
-            <wp:extent cx="5181600" cy="6105525"/>
-            <wp:effectExtent l="0" t="0" r="0" b="9525"/>
-            <wp:docPr id="48" name="Picture 48"/>
-            <wp:cNvGraphicFramePr>
-              <a:graphicFrameLocks xmlns:a="http://schemas.openxmlformats.org/drawingml/2006/main" noChangeAspect="1"/>
-            </wp:cNvGraphicFramePr>
-            <a:graphic xmlns:a="http://schemas.openxmlformats.org/drawingml/2006/main">
-              <a:graphicData uri="http://schemas.openxmlformats.org/drawingml/2006/picture">
-                <pic:pic xmlns:pic="http://schemas.openxmlformats.org/drawingml/2006/picture">
-                  <pic:nvPicPr>
-                    <pic:cNvPr id="0" name="Picture 7"/>
-                    <pic:cNvPicPr>
-                      <a:picLocks noChangeAspect="1" noChangeArrowheads="1"/>
-                    </pic:cNvPicPr>
-                  </pic:nvPicPr>
-                  <pic:blipFill>
-                    <a:blip r:embed="rId16">
-                      <a:extLst>
-                        <a:ext uri="{28A0092B-C50C-407E-A947-70E740481C1C}">
-                          <a14:useLocalDpi xmlns:a14="http://schemas.microsoft.com/office/drawing/2010/main" val="0"/>
-                        </a:ext>
-                      </a:extLst>
-                    </a:blip>
-                    <a:srcRect/>
-                    <a:stretch>
-                      <a:fillRect/>
-                    </a:stretch>
-                  </pic:blipFill>
-                  <pic:spPr bwMode="auto">
-                    <a:xfrm>
-                      <a:off x="0" y="0"/>
-                      <a:ext cx="5181600" cy="6105525"/>
-                    </a:xfrm>
-                    <a:prstGeom prst="rect">
-                      <a:avLst/>
-                    </a:prstGeom>
-                    <a:noFill/>
-                    <a:ln>
-                      <a:noFill/>
-                    </a:ln>
-                  </pic:spPr>
-                </pic:pic>
-              </a:graphicData>
-            </a:graphic>
-          </wp:inline>
-        </w:drawing>
-      </w:r>
-    </w:p>
-    <w:p>
-      <w:pPr>
-        <w:jc w:val="center"/>
-        <w:rPr>
-          <w:rFonts w:ascii="Segoe UI" w:eastAsia="Segoe UI" w:hAnsi="Segoe UI" w:cs="Times New Roman"/>
-          <w:sz w:val="20"/>
-        </w:rPr>
-      </w:pPr>
-      <w:r>
-        <w:rPr>
-          <w:rFonts w:ascii="Segoe UI" w:eastAsia="Segoe UI" w:hAnsi="Segoe UI" w:cs="Times New Roman"/>
-          <w:sz w:val="20"/>
-        </w:rPr>
-        <w:t>Proceed like this to retrieve the references used by the Excel action :</w:t>
-      </w:r>
-    </w:p>
-    <w:p>
-      <w:pPr>
-        <w:rPr>
-          <w:rFonts w:ascii="Segoe UI" w:eastAsia="Segoe UI" w:hAnsi="Segoe UI" w:cs="Times New Roman"/>
-          <w:sz w:val="20"/>
-        </w:rPr>
-      </w:pPr>
-      <w:r>
-        <w:rPr>
-          <w:rFonts w:ascii="Segoe UI" w:eastAsia="Segoe UI" w:hAnsi="Segoe UI" w:cs="Times New Roman"/>
-          <w:noProof/>
-          <w:sz w:val="20"/>
-        </w:rPr>
-        <w:lastRenderedPageBreak/>
-        <w:drawing>
-          <wp:inline distT="0" distB="0" distL="0" distR="0" wp14:anchorId="3328C7A9" wp14:editId="3E806BA5">
-            <wp:extent cx="4953000" cy="7829550"/>
-            <wp:effectExtent l="0" t="0" r="0" b="0"/>
-            <wp:docPr id="49" name="Picture 49"/>
-            <wp:cNvGraphicFramePr>
-              <a:graphicFrameLocks xmlns:a="http://schemas.openxmlformats.org/drawingml/2006/main" noChangeAspect="1"/>
-            </wp:cNvGraphicFramePr>
-            <a:graphic xmlns:a="http://schemas.openxmlformats.org/drawingml/2006/main">
-              <a:graphicData uri="http://schemas.openxmlformats.org/drawingml/2006/picture">
-                <pic:pic xmlns:pic="http://schemas.openxmlformats.org/drawingml/2006/picture">
-                  <pic:nvPicPr>
-                    <pic:cNvPr id="0" name="Picture 8"/>
                     <pic:cNvPicPr>
                       <a:picLocks noChangeAspect="1" noChangeArrowheads="1"/>
                     </pic:cNvPicPr>
@@ -1552,14 +1517,18 @@
                   <pic:spPr bwMode="auto">
                     <a:xfrm>
                       <a:off x="0" y="0"/>
-                      <a:ext cx="4953000" cy="7829550"/>
+                      <a:ext cx="4893355" cy="1504077"/>
                     </a:xfrm>
                     <a:prstGeom prst="rect">
                       <a:avLst/>
                     </a:prstGeom>
                     <a:noFill/>
                     <a:ln>
-                      <a:noFill/>
+                      <a:solidFill>
+                        <a:schemeClr val="bg1">
+                          <a:lumMod val="75000"/>
+                        </a:schemeClr>
+                      </a:solidFill>
                     </a:ln>
                   </pic:spPr>
                 </pic:pic>
@@ -1571,103 +1540,27 @@
     </w:p>
     <w:p>
       <w:pPr>
-        <w:jc w:val="center"/>
-        <w:rPr>
-          <w:rFonts w:ascii="Segoe UI" w:eastAsia="Segoe UI" w:hAnsi="Segoe UI" w:cs="Times New Roman"/>
-          <w:sz w:val="20"/>
-        </w:rPr>
-      </w:pPr>
-    </w:p>
-    <w:p>
-      <w:pPr>
-        <w:jc w:val="center"/>
-        <w:rPr>
-          <w:rFonts w:ascii="Segoe UI" w:eastAsia="Segoe UI" w:hAnsi="Segoe UI" w:cs="Times New Roman"/>
-          <w:sz w:val="20"/>
-        </w:rPr>
-      </w:pPr>
-      <w:r>
-        <w:rPr>
-          <w:rFonts w:ascii="Segoe UI" w:eastAsia="Segoe UI" w:hAnsi="Segoe UI" w:cs="Times New Roman"/>
+        <w:ind w:left="1440"/>
+        <w:rPr>
+          <w:rFonts w:ascii="Segoe UI" w:eastAsia="Segoe UI" w:hAnsi="Segoe UI" w:cs="Times New Roman"/>
+          <w:sz w:val="20"/>
+        </w:rPr>
+        <w:pPrChange w:id="18" w:author="Dattatray Patil (Contractor)" w:date="2021-02-15T19:14:00Z">
+          <w:pPr/>
+        </w:pPrChange>
+      </w:pPr>
+      <w:r>
+        <w:rPr>
+          <w:rFonts w:ascii="Segoe UI" w:eastAsia="Segoe UI" w:hAnsi="Segoe UI" w:cs="Times New Roman"/>
+          <w:noProof/>
           <w:sz w:val="20"/>
         </w:rPr>
         <w:lastRenderedPageBreak/>
-        <w:t xml:space="preserve">We need to use dynamic properties to use </w:t>
-      </w:r>
-      <w:r>
-        <w:rPr>
-          <w:rFonts w:ascii="Segoe UI" w:eastAsia="Segoe UI" w:hAnsi="Segoe UI" w:cs="Times New Roman"/>
-          <w:sz w:val="20"/>
-        </w:rPr>
-        <w:t>these references</w:t>
-      </w:r>
-      <w:r>
-        <w:rPr>
-          <w:rFonts w:ascii="Segoe UI" w:eastAsia="Segoe UI" w:hAnsi="Segoe UI" w:cs="Times New Roman"/>
-          <w:sz w:val="20"/>
-        </w:rPr>
-        <w:t xml:space="preserve"> in our code. Add a Parse </w:t>
-      </w:r>
-      <w:proofErr w:type="spellStart"/>
-      <w:r>
-        <w:rPr>
-          <w:rFonts w:ascii="Segoe UI" w:eastAsia="Segoe UI" w:hAnsi="Segoe UI" w:cs="Times New Roman"/>
-          <w:sz w:val="20"/>
-        </w:rPr>
-        <w:t>JSOn</w:t>
-      </w:r>
-      <w:proofErr w:type="spellEnd"/>
-      <w:r>
-        <w:rPr>
-          <w:rFonts w:ascii="Segoe UI" w:eastAsia="Segoe UI" w:hAnsi="Segoe UI" w:cs="Times New Roman"/>
-          <w:sz w:val="20"/>
-        </w:rPr>
-        <w:t xml:space="preserve"> action and rename it</w:t>
-      </w:r>
-      <w:r>
-        <w:rPr>
-          <w:rFonts w:ascii="Segoe UI" w:eastAsia="Segoe UI" w:hAnsi="Segoe UI" w:cs="Times New Roman"/>
-          <w:b/>
-          <w:bCs/>
-          <w:sz w:val="20"/>
-        </w:rPr>
-        <w:t xml:space="preserve"> </w:t>
-      </w:r>
-      <w:r>
-        <w:rPr>
-          <w:rFonts w:ascii="Segoe UI" w:eastAsia="Segoe UI" w:hAnsi="Segoe UI" w:cs="Times New Roman"/>
-          <w:b/>
-          <w:bCs/>
-          <w:sz w:val="20"/>
-        </w:rPr>
-        <w:t>Params</w:t>
-      </w:r>
-      <w:r>
-        <w:rPr>
-          <w:rFonts w:ascii="Segoe UI" w:eastAsia="Segoe UI" w:hAnsi="Segoe UI" w:cs="Times New Roman"/>
-          <w:sz w:val="20"/>
-        </w:rPr>
-        <w:t>:</w:t>
-      </w:r>
-    </w:p>
-    <w:p>
-      <w:pPr>
-        <w:rPr>
-          <w:rFonts w:ascii="Segoe UI" w:eastAsia="Segoe UI" w:hAnsi="Segoe UI" w:cs="Times New Roman"/>
-          <w:sz w:val="20"/>
-        </w:rPr>
-      </w:pPr>
-      <w:r>
-        <w:rPr>
-          <w:rFonts w:ascii="Segoe UI" w:eastAsia="Segoe UI" w:hAnsi="Segoe UI" w:cs="Times New Roman"/>
-          <w:noProof/>
-          <w:sz w:val="20"/>
-        </w:rPr>
         <w:drawing>
-          <wp:inline distT="0" distB="0" distL="0" distR="0" wp14:anchorId="5FAE7D32" wp14:editId="4405C25A">
-            <wp:extent cx="4601124" cy="5133975"/>
-            <wp:effectExtent l="0" t="0" r="9525" b="0"/>
-            <wp:docPr id="50" name="Picture 50"/>
+          <wp:inline distT="0" distB="0" distL="0" distR="0" wp14:anchorId="3D5CE600" wp14:editId="7BE84ECA">
+            <wp:extent cx="4549147" cy="5360300"/>
+            <wp:effectExtent l="19050" t="19050" r="22860" b="12065"/>
+            <wp:docPr id="48" name="Picture 48"/>
             <wp:cNvGraphicFramePr>
               <a:graphicFrameLocks xmlns:a="http://schemas.openxmlformats.org/drawingml/2006/main" noChangeAspect="1"/>
             </wp:cNvGraphicFramePr>
@@ -1675,7 +1568,7 @@
               <a:graphicData uri="http://schemas.openxmlformats.org/drawingml/2006/picture">
                 <pic:pic xmlns:pic="http://schemas.openxmlformats.org/drawingml/2006/picture">
                   <pic:nvPicPr>
-                    <pic:cNvPr id="0" name="Picture 9"/>
+                    <pic:cNvPr id="0" name="Picture 7"/>
                     <pic:cNvPicPr>
                       <a:picLocks noChangeAspect="1" noChangeArrowheads="1"/>
                     </pic:cNvPicPr>
@@ -1696,7 +1589,95 @@
                   <pic:spPr bwMode="auto">
                     <a:xfrm>
                       <a:off x="0" y="0"/>
-                      <a:ext cx="4607190" cy="5140743"/>
+                      <a:ext cx="4562255" cy="5375746"/>
+                    </a:xfrm>
+                    <a:prstGeom prst="rect">
+                      <a:avLst/>
+                    </a:prstGeom>
+                    <a:noFill/>
+                    <a:ln>
+                      <a:solidFill>
+                        <a:schemeClr val="bg1">
+                          <a:lumMod val="75000"/>
+                        </a:schemeClr>
+                      </a:solidFill>
+                    </a:ln>
+                  </pic:spPr>
+                </pic:pic>
+              </a:graphicData>
+            </a:graphic>
+          </wp:inline>
+        </w:drawing>
+      </w:r>
+    </w:p>
+    <w:p>
+      <w:pPr>
+        <w:jc w:val="center"/>
+        <w:rPr>
+          <w:rFonts w:ascii="Segoe UI" w:eastAsia="Segoe UI" w:hAnsi="Segoe UI" w:cs="Times New Roman"/>
+          <w:sz w:val="20"/>
+        </w:rPr>
+      </w:pPr>
+      <w:r>
+        <w:rPr>
+          <w:rFonts w:ascii="Segoe UI" w:eastAsia="Segoe UI" w:hAnsi="Segoe UI" w:cs="Times New Roman"/>
+          <w:sz w:val="20"/>
+        </w:rPr>
+        <w:t>Proceed like this to retrieve the references used by the Excel action :</w:t>
+      </w:r>
+    </w:p>
+    <w:p>
+      <w:pPr>
+        <w:ind w:left="1440"/>
+        <w:rPr>
+          <w:rFonts w:ascii="Segoe UI" w:eastAsia="Segoe UI" w:hAnsi="Segoe UI" w:cs="Times New Roman"/>
+          <w:sz w:val="20"/>
+        </w:rPr>
+        <w:pPrChange w:id="19" w:author="Dattatray Patil (Contractor)" w:date="2021-02-15T19:14:00Z">
+          <w:pPr/>
+        </w:pPrChange>
+      </w:pPr>
+      <w:r>
+        <w:rPr>
+          <w:rFonts w:ascii="Segoe UI" w:eastAsia="Segoe UI" w:hAnsi="Segoe UI" w:cs="Times New Roman"/>
+          <w:noProof/>
+          <w:sz w:val="20"/>
+        </w:rPr>
+        <w:lastRenderedPageBreak/>
+        <w:drawing>
+          <wp:inline distT="0" distB="0" distL="0" distR="0" wp14:anchorId="3328C7A9" wp14:editId="6FB23636">
+            <wp:extent cx="3929916" cy="6212290"/>
+            <wp:effectExtent l="0" t="0" r="0" b="0"/>
+            <wp:docPr id="49" name="Picture 49"/>
+            <wp:cNvGraphicFramePr>
+              <a:graphicFrameLocks xmlns:a="http://schemas.openxmlformats.org/drawingml/2006/main" noChangeAspect="1"/>
+            </wp:cNvGraphicFramePr>
+            <a:graphic xmlns:a="http://schemas.openxmlformats.org/drawingml/2006/main">
+              <a:graphicData uri="http://schemas.openxmlformats.org/drawingml/2006/picture">
+                <pic:pic xmlns:pic="http://schemas.openxmlformats.org/drawingml/2006/picture">
+                  <pic:nvPicPr>
+                    <pic:cNvPr id="0" name="Picture 8"/>
+                    <pic:cNvPicPr>
+                      <a:picLocks noChangeAspect="1" noChangeArrowheads="1"/>
+                    </pic:cNvPicPr>
+                  </pic:nvPicPr>
+                  <pic:blipFill>
+                    <a:blip r:embed="rId19">
+                      <a:extLst>
+                        <a:ext uri="{28A0092B-C50C-407E-A947-70E740481C1C}">
+                          <a14:useLocalDpi xmlns:a14="http://schemas.microsoft.com/office/drawing/2010/main" val="0"/>
+                        </a:ext>
+                      </a:extLst>
+                    </a:blip>
+                    <a:srcRect/>
+                    <a:stretch>
+                      <a:fillRect/>
+                    </a:stretch>
+                  </pic:blipFill>
+                  <pic:spPr bwMode="auto">
+                    <a:xfrm>
+                      <a:off x="0" y="0"/>
+                      <a:ext cx="3954302" cy="6250839"/>
                     </a:xfrm>
                     <a:prstGeom prst="rect">
                       <a:avLst/>
@@ -1721,12 +1702,35 @@
           <w:sz w:val="20"/>
         </w:rPr>
       </w:pPr>
-      <w:r>
-        <w:rPr>
-          <w:rFonts w:ascii="Segoe UI" w:eastAsia="Segoe UI" w:hAnsi="Segoe UI" w:cs="Times New Roman"/>
-          <w:sz w:val="20"/>
-        </w:rPr>
-        <w:t xml:space="preserve">Copy the </w:t>
+    </w:p>
+    <w:p>
+      <w:pPr>
+        <w:jc w:val="center"/>
+        <w:rPr>
+          <w:rFonts w:ascii="Segoe UI" w:eastAsia="Segoe UI" w:hAnsi="Segoe UI" w:cs="Times New Roman"/>
+          <w:sz w:val="20"/>
+        </w:rPr>
+      </w:pPr>
+      <w:r>
+        <w:rPr>
+          <w:rFonts w:ascii="Segoe UI" w:eastAsia="Segoe UI" w:hAnsi="Segoe UI" w:cs="Times New Roman"/>
+          <w:sz w:val="20"/>
+        </w:rPr>
+        <w:t xml:space="preserve">We need to use dynamic properties to use </w:t>
+      </w:r>
+      <w:r>
+        <w:rPr>
+          <w:rFonts w:ascii="Segoe UI" w:eastAsia="Segoe UI" w:hAnsi="Segoe UI" w:cs="Times New Roman"/>
+          <w:sz w:val="20"/>
+        </w:rPr>
+        <w:t>these references</w:t>
+      </w:r>
+      <w:r>
+        <w:rPr>
+          <w:rFonts w:ascii="Segoe UI" w:eastAsia="Segoe UI" w:hAnsi="Segoe UI" w:cs="Times New Roman"/>
+          <w:sz w:val="20"/>
+        </w:rPr>
+        <w:t xml:space="preserve"> in our code. Add a Parse </w:t>
       </w:r>
       <w:proofErr w:type="spellStart"/>
       <w:r>
@@ -1742,23 +1746,7 @@
           <w:rFonts w:ascii="Segoe UI" w:eastAsia="Segoe UI" w:hAnsi="Segoe UI" w:cs="Times New Roman"/>
           <w:sz w:val="20"/>
         </w:rPr>
-        <w:t xml:space="preserve"> information from the action </w:t>
-      </w:r>
-      <w:proofErr w:type="spellStart"/>
-      <w:r>
-        <w:rPr>
-          <w:rFonts w:ascii="Segoe UI" w:eastAsia="Segoe UI" w:hAnsi="Segoe UI" w:cs="Times New Roman"/>
-          <w:sz w:val="20"/>
-        </w:rPr>
-        <w:t>DEVParams</w:t>
-      </w:r>
-      <w:proofErr w:type="spellEnd"/>
-      <w:r>
-        <w:rPr>
-          <w:rFonts w:ascii="Segoe UI" w:eastAsia="Segoe UI" w:hAnsi="Segoe UI" w:cs="Times New Roman"/>
-          <w:sz w:val="20"/>
-        </w:rPr>
-        <w:t xml:space="preserve"> and click </w:t>
+        <w:t xml:space="preserve"> action and rename it</w:t>
       </w:r>
       <w:r>
         <w:rPr>
@@ -1767,22 +1755,35 @@
           <w:bCs/>
           <w:sz w:val="20"/>
         </w:rPr>
-        <w:t>Generate from sample</w:t>
-      </w:r>
-      <w:r>
-        <w:rPr>
-          <w:rFonts w:ascii="Segoe UI" w:eastAsia="Segoe UI" w:hAnsi="Segoe UI" w:cs="Times New Roman"/>
-          <w:sz w:val="20"/>
-        </w:rPr>
-        <w:t>, paste the info in there:</w:t>
-      </w:r>
-    </w:p>
-    <w:p>
-      <w:pPr>
-        <w:rPr>
-          <w:rFonts w:ascii="Segoe UI" w:eastAsia="Segoe UI" w:hAnsi="Segoe UI" w:cs="Times New Roman"/>
-          <w:sz w:val="20"/>
-        </w:rPr>
+        <w:t xml:space="preserve"> </w:t>
+      </w:r>
+      <w:r>
+        <w:rPr>
+          <w:rFonts w:ascii="Segoe UI" w:eastAsia="Segoe UI" w:hAnsi="Segoe UI" w:cs="Times New Roman"/>
+          <w:b/>
+          <w:bCs/>
+          <w:sz w:val="20"/>
+        </w:rPr>
+        <w:t>Params</w:t>
+      </w:r>
+      <w:r>
+        <w:rPr>
+          <w:rFonts w:ascii="Segoe UI" w:eastAsia="Segoe UI" w:hAnsi="Segoe UI" w:cs="Times New Roman"/>
+          <w:sz w:val="20"/>
+        </w:rPr>
+        <w:t>:</w:t>
+      </w:r>
+    </w:p>
+    <w:p>
+      <w:pPr>
+        <w:ind w:left="1440"/>
+        <w:rPr>
+          <w:rFonts w:ascii="Segoe UI" w:eastAsia="Segoe UI" w:hAnsi="Segoe UI" w:cs="Times New Roman"/>
+          <w:sz w:val="20"/>
+        </w:rPr>
+        <w:pPrChange w:id="20" w:author="Dattatray Patil (Contractor)" w:date="2021-02-15T19:14:00Z">
+          <w:pPr/>
+        </w:pPrChange>
       </w:pPr>
       <w:r>
         <w:rPr>
@@ -1792,9 +1793,140 @@
         </w:rPr>
         <w:lastRenderedPageBreak/>
         <w:drawing>
-          <wp:inline distT="0" distB="0" distL="0" distR="0" wp14:anchorId="2BFDD2B5" wp14:editId="438945B1">
-            <wp:extent cx="4749603" cy="2609850"/>
-            <wp:effectExtent l="0" t="0" r="0" b="0"/>
+          <wp:inline distT="0" distB="0" distL="0" distR="0" wp14:anchorId="5FAE7D32" wp14:editId="4D9E8BED">
+            <wp:extent cx="3686175" cy="4113066"/>
+            <wp:effectExtent l="0" t="0" r="0" b="1905"/>
+            <wp:docPr id="50" name="Picture 50"/>
+            <wp:cNvGraphicFramePr>
+              <a:graphicFrameLocks xmlns:a="http://schemas.openxmlformats.org/drawingml/2006/main" noChangeAspect="1"/>
+            </wp:cNvGraphicFramePr>
+            <a:graphic xmlns:a="http://schemas.openxmlformats.org/drawingml/2006/main">
+              <a:graphicData uri="http://schemas.openxmlformats.org/drawingml/2006/picture">
+                <pic:pic xmlns:pic="http://schemas.openxmlformats.org/drawingml/2006/picture">
+                  <pic:nvPicPr>
+                    <pic:cNvPr id="0" name="Picture 9"/>
+                    <pic:cNvPicPr>
+                      <a:picLocks noChangeAspect="1" noChangeArrowheads="1"/>
+                    </pic:cNvPicPr>
+                  </pic:nvPicPr>
+                  <pic:blipFill>
+                    <a:blip r:embed="rId20">
+                      <a:extLst>
+                        <a:ext uri="{28A0092B-C50C-407E-A947-70E740481C1C}">
+                          <a14:useLocalDpi xmlns:a14="http://schemas.microsoft.com/office/drawing/2010/main" val="0"/>
+                        </a:ext>
+                      </a:extLst>
+                    </a:blip>
+                    <a:srcRect/>
+                    <a:stretch>
+                      <a:fillRect/>
+                    </a:stretch>
+                  </pic:blipFill>
+                  <pic:spPr bwMode="auto">
+                    <a:xfrm>
+                      <a:off x="0" y="0"/>
+                      <a:ext cx="3701525" cy="4130194"/>
+                    </a:xfrm>
+                    <a:prstGeom prst="rect">
+                      <a:avLst/>
+                    </a:prstGeom>
+                    <a:noFill/>
+                    <a:ln>
+                      <a:noFill/>
+                    </a:ln>
+                  </pic:spPr>
+                </pic:pic>
+              </a:graphicData>
+            </a:graphic>
+          </wp:inline>
+        </w:drawing>
+      </w:r>
+    </w:p>
+    <w:p>
+      <w:pPr>
+        <w:jc w:val="center"/>
+        <w:rPr>
+          <w:rFonts w:ascii="Segoe UI" w:eastAsia="Segoe UI" w:hAnsi="Segoe UI" w:cs="Times New Roman"/>
+          <w:sz w:val="20"/>
+        </w:rPr>
+      </w:pPr>
+      <w:r>
+        <w:rPr>
+          <w:rFonts w:ascii="Segoe UI" w:eastAsia="Segoe UI" w:hAnsi="Segoe UI" w:cs="Times New Roman"/>
+          <w:sz w:val="20"/>
+        </w:rPr>
+        <w:t xml:space="preserve">Copy the </w:t>
+      </w:r>
+      <w:proofErr w:type="spellStart"/>
+      <w:r>
+        <w:rPr>
+          <w:rFonts w:ascii="Segoe UI" w:eastAsia="Segoe UI" w:hAnsi="Segoe UI" w:cs="Times New Roman"/>
+          <w:sz w:val="20"/>
+        </w:rPr>
+        <w:t>JSOn</w:t>
+      </w:r>
+      <w:proofErr w:type="spellEnd"/>
+      <w:r>
+        <w:rPr>
+          <w:rFonts w:ascii="Segoe UI" w:eastAsia="Segoe UI" w:hAnsi="Segoe UI" w:cs="Times New Roman"/>
+          <w:sz w:val="20"/>
+        </w:rPr>
+        <w:t xml:space="preserve"> information from the action </w:t>
+      </w:r>
+      <w:proofErr w:type="spellStart"/>
+      <w:r>
+        <w:rPr>
+          <w:rFonts w:ascii="Segoe UI" w:eastAsia="Segoe UI" w:hAnsi="Segoe UI" w:cs="Times New Roman"/>
+          <w:sz w:val="20"/>
+        </w:rPr>
+        <w:t>DEVParams</w:t>
+      </w:r>
+      <w:proofErr w:type="spellEnd"/>
+      <w:r>
+        <w:rPr>
+          <w:rFonts w:ascii="Segoe UI" w:eastAsia="Segoe UI" w:hAnsi="Segoe UI" w:cs="Times New Roman"/>
+          <w:sz w:val="20"/>
+        </w:rPr>
+        <w:t xml:space="preserve"> and click </w:t>
+      </w:r>
+      <w:r>
+        <w:rPr>
+          <w:rFonts w:ascii="Segoe UI" w:eastAsia="Segoe UI" w:hAnsi="Segoe UI" w:cs="Times New Roman"/>
+          <w:b/>
+          <w:bCs/>
+          <w:sz w:val="20"/>
+        </w:rPr>
+        <w:t>Generate from sample</w:t>
+      </w:r>
+      <w:r>
+        <w:rPr>
+          <w:rFonts w:ascii="Segoe UI" w:eastAsia="Segoe UI" w:hAnsi="Segoe UI" w:cs="Times New Roman"/>
+          <w:sz w:val="20"/>
+        </w:rPr>
+        <w:t>, paste the info in there:</w:t>
+      </w:r>
+    </w:p>
+    <w:p>
+      <w:pPr>
+        <w:ind w:left="1440"/>
+        <w:rPr>
+          <w:rFonts w:ascii="Segoe UI" w:eastAsia="Segoe UI" w:hAnsi="Segoe UI" w:cs="Times New Roman"/>
+          <w:sz w:val="20"/>
+        </w:rPr>
+        <w:pPrChange w:id="21" w:author="Dattatray Patil (Contractor)" w:date="2021-02-15T19:14:00Z">
+          <w:pPr/>
+        </w:pPrChange>
+      </w:pPr>
+      <w:r>
+        <w:rPr>
+          <w:rFonts w:ascii="Segoe UI" w:eastAsia="Segoe UI" w:hAnsi="Segoe UI" w:cs="Times New Roman"/>
+          <w:noProof/>
+          <w:sz w:val="20"/>
+        </w:rPr>
+        <w:drawing>
+          <wp:inline distT="0" distB="0" distL="0" distR="0" wp14:anchorId="2BFDD2B5" wp14:editId="73B7C26C">
+            <wp:extent cx="3853815" cy="2117625"/>
+            <wp:effectExtent l="19050" t="19050" r="13335" b="16510"/>
             <wp:docPr id="51" name="Picture 51"/>
             <wp:cNvGraphicFramePr>
               <a:graphicFrameLocks xmlns:a="http://schemas.openxmlformats.org/drawingml/2006/main" noChangeAspect="1"/>
@@ -1807,7 +1939,7 @@
                     <pic:cNvPicPr/>
                   </pic:nvPicPr>
                   <pic:blipFill>
-                    <a:blip r:embed="rId19"/>
+                    <a:blip r:embed="rId21"/>
                     <a:stretch>
                       <a:fillRect/>
                     </a:stretch>
@@ -1815,11 +1947,18 @@
                   <pic:spPr>
                     <a:xfrm>
                       <a:off x="0" y="0"/>
-                      <a:ext cx="4759051" cy="2615041"/>
+                      <a:ext cx="3880694" cy="2132395"/>
                     </a:xfrm>
                     <a:prstGeom prst="rect">
                       <a:avLst/>
                     </a:prstGeom>
+                    <a:ln>
+                      <a:solidFill>
+                        <a:schemeClr val="bg1">
+                          <a:lumMod val="75000"/>
+                        </a:schemeClr>
+                      </a:solidFill>
+                    </a:ln>
                   </pic:spPr>
                 </pic:pic>
               </a:graphicData>
@@ -1830,10 +1969,14 @@
     </w:p>
     <w:p>
       <w:pPr>
-        <w:rPr>
-          <w:rFonts w:ascii="Segoe UI" w:eastAsia="Segoe UI" w:hAnsi="Segoe UI" w:cs="Times New Roman"/>
-          <w:sz w:val="20"/>
-        </w:rPr>
+        <w:ind w:left="1440"/>
+        <w:rPr>
+          <w:rFonts w:ascii="Segoe UI" w:eastAsia="Segoe UI" w:hAnsi="Segoe UI" w:cs="Times New Roman"/>
+          <w:sz w:val="20"/>
+        </w:rPr>
+        <w:pPrChange w:id="22" w:author="Dattatray Patil (Contractor)" w:date="2021-02-15T19:14:00Z">
+          <w:pPr/>
+        </w:pPrChange>
       </w:pPr>
       <w:r>
         <w:rPr>
@@ -1843,9 +1986,9 @@
         </w:rPr>
         <w:lastRenderedPageBreak/>
         <w:drawing>
-          <wp:inline distT="0" distB="0" distL="0" distR="0" wp14:anchorId="04436C46" wp14:editId="299D6C28">
-            <wp:extent cx="4586400" cy="5629910"/>
-            <wp:effectExtent l="0" t="0" r="5080" b="8890"/>
+          <wp:inline distT="0" distB="0" distL="0" distR="0" wp14:anchorId="04436C46" wp14:editId="1B989185">
+            <wp:extent cx="3474157" cy="4264606"/>
+            <wp:effectExtent l="0" t="0" r="0" b="3175"/>
             <wp:docPr id="52" name="Picture 52"/>
             <wp:cNvGraphicFramePr>
               <a:graphicFrameLocks xmlns:a="http://schemas.openxmlformats.org/drawingml/2006/main" noChangeAspect="1"/>
@@ -1858,7 +2001,7 @@
                     <pic:cNvPicPr/>
                   </pic:nvPicPr>
                   <pic:blipFill>
-                    <a:blip r:embed="rId20"/>
+                    <a:blip r:embed="rId22"/>
                     <a:stretch>
                       <a:fillRect/>
                     </a:stretch>
@@ -1866,7 +2009,7 @@
                   <pic:spPr>
                     <a:xfrm>
                       <a:off x="0" y="0"/>
-                      <a:ext cx="4598705" cy="5645015"/>
+                      <a:ext cx="3495767" cy="4291133"/>
                     </a:xfrm>
                     <a:prstGeom prst="rect">
                       <a:avLst/>
@@ -1918,10 +2061,14 @@
     </w:p>
     <w:p>
       <w:pPr>
-        <w:rPr>
-          <w:rFonts w:ascii="Segoe UI" w:eastAsia="Segoe UI" w:hAnsi="Segoe UI" w:cs="Times New Roman"/>
-          <w:sz w:val="20"/>
-        </w:rPr>
+        <w:ind w:left="720"/>
+        <w:rPr>
+          <w:rFonts w:ascii="Segoe UI" w:eastAsia="Segoe UI" w:hAnsi="Segoe UI" w:cs="Times New Roman"/>
+          <w:sz w:val="20"/>
+        </w:rPr>
+        <w:pPrChange w:id="23" w:author="Dattatray Patil (Contractor)" w:date="2021-02-15T19:15:00Z">
+          <w:pPr/>
+        </w:pPrChange>
       </w:pPr>
       <w:r>
         <w:rPr>
@@ -1929,11 +2076,10 @@
           <w:noProof/>
           <w:sz w:val="20"/>
         </w:rPr>
-        <w:lastRenderedPageBreak/>
         <w:drawing>
-          <wp:inline distT="0" distB="0" distL="0" distR="0" wp14:anchorId="174B1340" wp14:editId="362E3420">
-            <wp:extent cx="4413186" cy="4029075"/>
-            <wp:effectExtent l="0" t="0" r="6985" b="0"/>
+          <wp:inline distT="0" distB="0" distL="0" distR="0" wp14:anchorId="174B1340" wp14:editId="6DFCA011">
+            <wp:extent cx="3886705" cy="3548418"/>
+            <wp:effectExtent l="19050" t="19050" r="19050" b="13970"/>
             <wp:docPr id="54" name="Picture 54"/>
             <wp:cNvGraphicFramePr>
               <a:graphicFrameLocks xmlns:a="http://schemas.openxmlformats.org/drawingml/2006/main" noChangeAspect="1"/>
@@ -1948,7 +2094,7 @@
                     </pic:cNvPicPr>
                   </pic:nvPicPr>
                   <pic:blipFill>
-                    <a:blip r:embed="rId21">
+                    <a:blip r:embed="rId23">
                       <a:extLst>
                         <a:ext uri="{28A0092B-C50C-407E-A947-70E740481C1C}">
                           <a14:useLocalDpi xmlns:a14="http://schemas.microsoft.com/office/drawing/2010/main" val="0"/>
@@ -1963,14 +2109,18 @@
                   <pic:spPr bwMode="auto">
                     <a:xfrm>
                       <a:off x="0" y="0"/>
-                      <a:ext cx="4428584" cy="4043133"/>
+                      <a:ext cx="3910021" cy="3569705"/>
                     </a:xfrm>
                     <a:prstGeom prst="rect">
                       <a:avLst/>
                     </a:prstGeom>
                     <a:noFill/>
                     <a:ln>
-                      <a:noFill/>
+                      <a:solidFill>
+                        <a:schemeClr val="bg1">
+                          <a:lumMod val="75000"/>
+                        </a:schemeClr>
+                      </a:solidFill>
                     </a:ln>
                   </pic:spPr>
                 </pic:pic>
@@ -1996,6 +2146,7 @@
           <w:sz w:val="20"/>
           <w:szCs w:val="20"/>
         </w:rPr>
+        <w:lastRenderedPageBreak/>
         <w:t xml:space="preserve">Replace the reference in the SharePoint and Excel actions with dynamic value. Now if you need to deploy your flow to another environment (like another </w:t>
       </w:r>
       <w:proofErr w:type="spellStart"/>
@@ -2074,7 +2225,7 @@
           <w:szCs w:val="32"/>
         </w:rPr>
       </w:pPr>
-      <w:bookmarkStart w:id="3" w:name="_Toc41060383"/>
+      <w:bookmarkStart w:id="24" w:name="_Toc41060383"/>
       <w:r>
         <w:rPr>
           <w:rFonts w:ascii="Segoe UI Light" w:eastAsia="MS Gothic" w:hAnsi="Segoe UI Light" w:cs="Times New Roman"/>
@@ -2084,7 +2235,7 @@
         </w:rPr>
         <w:t>PART 2. Use environment variables</w:t>
       </w:r>
-      <w:bookmarkEnd w:id="3"/>
+      <w:bookmarkEnd w:id="24"/>
     </w:p>
     <w:p>
       <w:pPr>
@@ -2114,7 +2265,23 @@
           <w:rFonts w:ascii="Segoe UI" w:eastAsia="Segoe UI" w:hAnsi="Segoe UI" w:cs="Times New Roman"/>
           <w:sz w:val="20"/>
         </w:rPr>
-        <w:t xml:space="preserve"> information can be stored in an environment variables. In the next part we will create a child flow that will retrieve this information from environment variables.</w:t>
+        <w:t xml:space="preserve"> information can be stored in an environment </w:t>
+      </w:r>
+      <w:proofErr w:type="gramStart"/>
+      <w:r>
+        <w:rPr>
+          <w:rFonts w:ascii="Segoe UI" w:eastAsia="Segoe UI" w:hAnsi="Segoe UI" w:cs="Times New Roman"/>
+          <w:sz w:val="20"/>
+        </w:rPr>
+        <w:t>variables</w:t>
+      </w:r>
+      <w:proofErr w:type="gramEnd"/>
+      <w:r>
+        <w:rPr>
+          <w:rFonts w:ascii="Segoe UI" w:eastAsia="Segoe UI" w:hAnsi="Segoe UI" w:cs="Times New Roman"/>
+          <w:sz w:val="20"/>
+        </w:rPr>
+        <w:t>. In the next part we will create a child flow that will retrieve this information from environment variables.</w:t>
       </w:r>
     </w:p>
     <w:p>
@@ -2138,7 +2305,7 @@
           <w:sz w:val="28"/>
         </w:rPr>
       </w:pPr>
-      <w:bookmarkStart w:id="4" w:name="_Toc41060384"/>
+      <w:bookmarkStart w:id="25" w:name="_Toc41060384"/>
       <w:r>
         <w:rPr>
           <w:rFonts w:ascii="Segoe UI" w:eastAsia="Times New Roman" w:hAnsi="Segoe UI" w:cs="Segoe UI"/>
@@ -2148,7 +2315,7 @@
         </w:rPr>
         <w:t>Tasks:</w:t>
       </w:r>
-      <w:bookmarkEnd w:id="4"/>
+      <w:bookmarkEnd w:id="25"/>
     </w:p>
     <w:p>
       <w:pPr>
@@ -2182,10 +2349,14 @@
     </w:p>
     <w:p>
       <w:pPr>
-        <w:rPr>
-          <w:rFonts w:ascii="Segoe UI" w:eastAsia="Segoe UI" w:hAnsi="Segoe UI" w:cs="Times New Roman"/>
-          <w:sz w:val="20"/>
-        </w:rPr>
+        <w:ind w:left="720"/>
+        <w:rPr>
+          <w:rFonts w:ascii="Segoe UI" w:eastAsia="Segoe UI" w:hAnsi="Segoe UI" w:cs="Times New Roman"/>
+          <w:sz w:val="20"/>
+        </w:rPr>
+        <w:pPrChange w:id="26" w:author="Dattatray Patil (Contractor)" w:date="2021-02-15T19:15:00Z">
+          <w:pPr/>
+        </w:pPrChange>
       </w:pPr>
       <w:r>
         <w:rPr>
@@ -2193,11 +2364,10 @@
           <w:noProof/>
           <w:sz w:val="20"/>
         </w:rPr>
-        <w:lastRenderedPageBreak/>
         <w:drawing>
-          <wp:inline distT="0" distB="0" distL="0" distR="0" wp14:anchorId="25927A1B" wp14:editId="7F632669">
-            <wp:extent cx="3364267" cy="3238500"/>
-            <wp:effectExtent l="0" t="0" r="7620" b="0"/>
+          <wp:inline distT="0" distB="0" distL="0" distR="0" wp14:anchorId="25927A1B" wp14:editId="61E2ABE6">
+            <wp:extent cx="3127675" cy="3010753"/>
+            <wp:effectExtent l="19050" t="19050" r="15875" b="18415"/>
             <wp:docPr id="55" name="Picture 55"/>
             <wp:cNvGraphicFramePr>
               <a:graphicFrameLocks xmlns:a="http://schemas.openxmlformats.org/drawingml/2006/main" noChangeAspect="1"/>
@@ -2212,7 +2382,7 @@
                     </pic:cNvPicPr>
                   </pic:nvPicPr>
                   <pic:blipFill>
-                    <a:blip r:embed="rId22">
+                    <a:blip r:embed="rId24">
                       <a:extLst>
                         <a:ext uri="{28A0092B-C50C-407E-A947-70E740481C1C}">
                           <a14:useLocalDpi xmlns:a14="http://schemas.microsoft.com/office/drawing/2010/main" val="0"/>
@@ -2227,14 +2397,18 @@
                   <pic:spPr bwMode="auto">
                     <a:xfrm>
                       <a:off x="0" y="0"/>
-                      <a:ext cx="3372057" cy="3245999"/>
+                      <a:ext cx="3139811" cy="3022435"/>
                     </a:xfrm>
                     <a:prstGeom prst="rect">
                       <a:avLst/>
                     </a:prstGeom>
                     <a:noFill/>
                     <a:ln>
-                      <a:noFill/>
+                      <a:solidFill>
+                        <a:schemeClr val="bg1">
+                          <a:lumMod val="75000"/>
+                        </a:schemeClr>
+                      </a:solidFill>
                     </a:ln>
                   </pic:spPr>
                 </pic:pic>
@@ -2283,10 +2457,14 @@
     </w:p>
     <w:p>
       <w:pPr>
-        <w:rPr>
-          <w:rFonts w:ascii="Segoe UI" w:eastAsia="Segoe UI" w:hAnsi="Segoe UI" w:cs="Times New Roman"/>
-          <w:sz w:val="20"/>
-        </w:rPr>
+        <w:ind w:left="720"/>
+        <w:rPr>
+          <w:rFonts w:ascii="Segoe UI" w:eastAsia="Segoe UI" w:hAnsi="Segoe UI" w:cs="Times New Roman"/>
+          <w:sz w:val="20"/>
+        </w:rPr>
+        <w:pPrChange w:id="27" w:author="Dattatray Patil (Contractor)" w:date="2021-02-15T19:15:00Z">
+          <w:pPr/>
+        </w:pPrChange>
       </w:pPr>
       <w:r>
         <w:rPr>
@@ -2294,6 +2472,7 @@
           <w:noProof/>
           <w:sz w:val="20"/>
         </w:rPr>
+        <w:lastRenderedPageBreak/>
         <w:drawing>
           <wp:inline distT="0" distB="0" distL="0" distR="0" wp14:anchorId="19C58AB9" wp14:editId="4A67A95B">
             <wp:extent cx="2649609" cy="3562349"/>
@@ -2310,7 +2489,7 @@
                     <pic:cNvPicPr/>
                   </pic:nvPicPr>
                   <pic:blipFill>
-                    <a:blip r:embed="rId23"/>
+                    <a:blip r:embed="rId25"/>
                     <a:stretch>
                       <a:fillRect/>
                     </a:stretch>
@@ -2367,11 +2546,10 @@
           <w:sz w:val="20"/>
           <w:szCs w:val="20"/>
         </w:rPr>
-        <w:lastRenderedPageBreak/>
         <w:drawing>
-          <wp:inline distT="0" distB="0" distL="0" distR="0" wp14:anchorId="05D8F336" wp14:editId="6EF7085A">
+          <wp:inline distT="0" distB="0" distL="0" distR="0" wp14:anchorId="05D8F336" wp14:editId="4AE294D8">
             <wp:extent cx="4381500" cy="1572426"/>
-            <wp:effectExtent l="0" t="0" r="0" b="8890"/>
+            <wp:effectExtent l="19050" t="19050" r="19050" b="27940"/>
             <wp:docPr id="59" name="Picture 59"/>
             <wp:cNvGraphicFramePr>
               <a:graphicFrameLocks xmlns:a="http://schemas.openxmlformats.org/drawingml/2006/main" noChangeAspect="1"/>
@@ -2384,7 +2562,7 @@
                     <pic:cNvPicPr/>
                   </pic:nvPicPr>
                   <pic:blipFill>
-                    <a:blip r:embed="rId24"/>
+                    <a:blip r:embed="rId26"/>
                     <a:stretch>
                       <a:fillRect/>
                     </a:stretch>
@@ -2397,6 +2575,13 @@
                     <a:prstGeom prst="rect">
                       <a:avLst/>
                     </a:prstGeom>
+                    <a:ln>
+                      <a:solidFill>
+                        <a:schemeClr val="bg1">
+                          <a:lumMod val="75000"/>
+                        </a:schemeClr>
+                      </a:solidFill>
+                    </a:ln>
                   </pic:spPr>
                 </pic:pic>
               </a:graphicData>
@@ -2482,10 +2667,11 @@
           <w:sz w:val="20"/>
           <w:szCs w:val="20"/>
         </w:rPr>
+        <w:lastRenderedPageBreak/>
         <w:drawing>
-          <wp:inline distT="0" distB="0" distL="0" distR="0" wp14:anchorId="16084535" wp14:editId="5653B3EE">
+          <wp:inline distT="0" distB="0" distL="0" distR="0" wp14:anchorId="16084535" wp14:editId="308FEDE8">
             <wp:extent cx="2849534" cy="2474595"/>
-            <wp:effectExtent l="0" t="0" r="8255" b="1905"/>
+            <wp:effectExtent l="19050" t="19050" r="27305" b="20955"/>
             <wp:docPr id="60" name="Picture 60"/>
             <wp:cNvGraphicFramePr>
               <a:graphicFrameLocks xmlns:a="http://schemas.openxmlformats.org/drawingml/2006/main" noChangeAspect="1"/>
@@ -2500,7 +2686,7 @@
                     </pic:cNvPicPr>
                   </pic:nvPicPr>
                   <pic:blipFill>
-                    <a:blip r:embed="rId25">
+                    <a:blip r:embed="rId27">
                       <a:extLst>
                         <a:ext uri="{28A0092B-C50C-407E-A947-70E740481C1C}">
                           <a14:useLocalDpi xmlns:a14="http://schemas.microsoft.com/office/drawing/2010/main" val="0"/>
@@ -2522,7 +2708,11 @@
                     </a:prstGeom>
                     <a:noFill/>
                     <a:ln>
-                      <a:noFill/>
+                      <a:solidFill>
+                        <a:schemeClr val="bg1">
+                          <a:lumMod val="75000"/>
+                        </a:schemeClr>
+                      </a:solidFill>
                     </a:ln>
                   </pic:spPr>
                 </pic:pic>
@@ -2669,11 +2859,10 @@
           <w:sz w:val="20"/>
           <w:szCs w:val="20"/>
         </w:rPr>
-        <w:lastRenderedPageBreak/>
         <w:drawing>
-          <wp:inline distT="0" distB="0" distL="0" distR="0" wp14:anchorId="642A9BB5" wp14:editId="51A45E52">
-            <wp:extent cx="4558691" cy="4981575"/>
-            <wp:effectExtent l="0" t="0" r="0" b="0"/>
+          <wp:inline distT="0" distB="0" distL="0" distR="0" wp14:anchorId="642A9BB5" wp14:editId="6EF34E53">
+            <wp:extent cx="3705367" cy="4049092"/>
+            <wp:effectExtent l="19050" t="19050" r="9525" b="27940"/>
             <wp:docPr id="62" name="Picture 62"/>
             <wp:cNvGraphicFramePr>
               <a:graphicFrameLocks xmlns:a="http://schemas.openxmlformats.org/drawingml/2006/main" noChangeAspect="1"/>
@@ -2688,7 +2877,7 @@
                     </pic:cNvPicPr>
                   </pic:nvPicPr>
                   <pic:blipFill>
-                    <a:blip r:embed="rId26">
+                    <a:blip r:embed="rId28">
                       <a:extLst>
                         <a:ext uri="{28A0092B-C50C-407E-A947-70E740481C1C}">
                           <a14:useLocalDpi xmlns:a14="http://schemas.microsoft.com/office/drawing/2010/main" val="0"/>
@@ -2703,14 +2892,18 @@
                   <pic:spPr bwMode="auto">
                     <a:xfrm>
                       <a:off x="0" y="0"/>
-                      <a:ext cx="4566898" cy="4990543"/>
+                      <a:ext cx="3736765" cy="4083403"/>
                     </a:xfrm>
                     <a:prstGeom prst="rect">
                       <a:avLst/>
                     </a:prstGeom>
                     <a:noFill/>
                     <a:ln>
-                      <a:noFill/>
+                      <a:solidFill>
+                        <a:schemeClr val="bg1">
+                          <a:lumMod val="75000"/>
+                        </a:schemeClr>
+                      </a:solidFill>
                     </a:ln>
                   </pic:spPr>
                 </pic:pic>
@@ -2845,9 +3038,33 @@
           <w:sz w:val="20"/>
           <w:szCs w:val="20"/>
         </w:rPr>
+        <w:lastRenderedPageBreak/>
         <w:t xml:space="preserve">Add a </w:t>
       </w:r>
-      <w:proofErr w:type="spellStart"/>
+      <w:del w:id="28" w:author="Dattatray Patil (Contractor)" w:date="2021-02-15T19:16:00Z">
+        <w:r>
+          <w:rPr>
+            <w:rFonts w:ascii="Segoe UI" w:eastAsia="Segoe UI" w:hAnsi="Segoe UI" w:cs="Times New Roman"/>
+            <w:b/>
+            <w:bCs/>
+            <w:sz w:val="20"/>
+            <w:szCs w:val="20"/>
+          </w:rPr>
+          <w:delText>Reponds</w:delText>
+        </w:r>
+      </w:del>
+      <w:ins w:id="29" w:author="Dattatray Patil (Contractor)" w:date="2021-02-15T19:16:00Z">
+        <w:r>
+          <w:rPr>
+            <w:rFonts w:ascii="Segoe UI" w:eastAsia="Segoe UI" w:hAnsi="Segoe UI" w:cs="Times New Roman"/>
+            <w:b/>
+            <w:bCs/>
+            <w:sz w:val="20"/>
+            <w:szCs w:val="20"/>
+          </w:rPr>
+          <w:t>Respond</w:t>
+        </w:r>
+      </w:ins>
       <w:r>
         <w:rPr>
           <w:rFonts w:ascii="Segoe UI" w:eastAsia="Segoe UI" w:hAnsi="Segoe UI" w:cs="Times New Roman"/>
@@ -2856,9 +3073,17 @@
           <w:sz w:val="20"/>
           <w:szCs w:val="20"/>
         </w:rPr>
-        <w:t>Reponds</w:t>
-      </w:r>
-      <w:proofErr w:type="spellEnd"/>
+        <w:t xml:space="preserve"> to a PowerApps or flow</w:t>
+      </w:r>
+      <w:r>
+        <w:rPr>
+          <w:rFonts w:ascii="Segoe UI" w:eastAsia="Segoe UI" w:hAnsi="Segoe UI" w:cs="Times New Roman"/>
+          <w:sz w:val="20"/>
+          <w:szCs w:val="20"/>
+        </w:rPr>
+        <w:t xml:space="preserve">  action to return the </w:t>
+      </w:r>
+      <w:proofErr w:type="spellStart"/>
       <w:r>
         <w:rPr>
           <w:rFonts w:ascii="Segoe UI" w:eastAsia="Segoe UI" w:hAnsi="Segoe UI" w:cs="Times New Roman"/>
@@ -2867,25 +3092,6 @@
           <w:sz w:val="20"/>
           <w:szCs w:val="20"/>
         </w:rPr>
-        <w:t xml:space="preserve"> to a PowerApps or flow</w:t>
-      </w:r>
-      <w:r>
-        <w:rPr>
-          <w:rFonts w:ascii="Segoe UI" w:eastAsia="Segoe UI" w:hAnsi="Segoe UI" w:cs="Times New Roman"/>
-          <w:sz w:val="20"/>
-          <w:szCs w:val="20"/>
-        </w:rPr>
-        <w:t xml:space="preserve">  action to return the </w:t>
-      </w:r>
-      <w:proofErr w:type="spellStart"/>
-      <w:r>
-        <w:rPr>
-          <w:rFonts w:ascii="Segoe UI" w:eastAsia="Segoe UI" w:hAnsi="Segoe UI" w:cs="Times New Roman"/>
-          <w:b/>
-          <w:bCs/>
-          <w:sz w:val="20"/>
-          <w:szCs w:val="20"/>
-        </w:rPr>
         <w:t>ParamsValue</w:t>
       </w:r>
       <w:proofErr w:type="spellEnd"/>
@@ -2902,12 +3108,19 @@
       <w:pPr>
         <w:shd w:val="clear" w:color="auto" w:fill="FFFFFE"/>
         <w:spacing w:after="0" w:line="270" w:lineRule="atLeast"/>
+        <w:ind w:left="360"/>
         <w:rPr>
           <w:rFonts w:ascii="Consolas" w:eastAsia="Times New Roman" w:hAnsi="Consolas" w:cs="Times New Roman"/>
           <w:color w:val="000000"/>
           <w:sz w:val="20"/>
           <w:szCs w:val="20"/>
         </w:rPr>
+        <w:pPrChange w:id="30" w:author="Dattatray Patil (Contractor)" w:date="2021-02-15T19:16:00Z">
+          <w:pPr>
+            <w:shd w:val="clear" w:color="auto" w:fill="FFFFFE"/>
+            <w:spacing w:after="0" w:line="270" w:lineRule="atLeast"/>
+          </w:pPr>
+        </w:pPrChange>
       </w:pPr>
       <w:r>
         <w:rPr>
@@ -2917,11 +3130,10 @@
           <w:sz w:val="20"/>
           <w:szCs w:val="20"/>
         </w:rPr>
-        <w:lastRenderedPageBreak/>
         <w:drawing>
-          <wp:inline distT="0" distB="0" distL="0" distR="0" wp14:anchorId="29C35B63" wp14:editId="4695B883">
-            <wp:extent cx="4398215" cy="2562225"/>
-            <wp:effectExtent l="0" t="0" r="2540" b="0"/>
+          <wp:inline distT="0" distB="0" distL="0" distR="0" wp14:anchorId="29C35B63" wp14:editId="43E107A1">
+            <wp:extent cx="3742917" cy="2180474"/>
+            <wp:effectExtent l="0" t="0" r="0" b="0"/>
             <wp:docPr id="63" name="Picture 63"/>
             <wp:cNvGraphicFramePr>
               <a:graphicFrameLocks xmlns:a="http://schemas.openxmlformats.org/drawingml/2006/main" noChangeAspect="1"/>
@@ -2934,7 +3146,7 @@
                     <pic:cNvPicPr/>
                   </pic:nvPicPr>
                   <pic:blipFill>
-                    <a:blip r:embed="rId27"/>
+                    <a:blip r:embed="rId29"/>
                     <a:stretch>
                       <a:fillRect/>
                     </a:stretch>
@@ -2942,7 +3154,7 @@
                   <pic:spPr>
                     <a:xfrm>
                       <a:off x="0" y="0"/>
-                      <a:ext cx="4401456" cy="2564113"/>
+                      <a:ext cx="3754003" cy="2186933"/>
                     </a:xfrm>
                     <a:prstGeom prst="rect">
                       <a:avLst/>
@@ -3048,219 +3260,10 @@
           <w:szCs w:val="20"/>
         </w:rPr>
         <w:drawing>
-          <wp:inline distT="0" distB="0" distL="0" distR="0" wp14:anchorId="78D4415E" wp14:editId="01DCB3CE">
+          <wp:inline distT="0" distB="0" distL="0" distR="0" wp14:anchorId="78D4415E" wp14:editId="0D429F6B">
             <wp:extent cx="4211991" cy="2524125"/>
-            <wp:effectExtent l="0" t="0" r="0" b="0"/>
+            <wp:effectExtent l="19050" t="19050" r="17145" b="9525"/>
             <wp:docPr id="440254215" name="Picture 440254215"/>
-            <wp:cNvGraphicFramePr>
-              <a:graphicFrameLocks xmlns:a="http://schemas.openxmlformats.org/drawingml/2006/main" noChangeAspect="1"/>
-            </wp:cNvGraphicFramePr>
-            <a:graphic xmlns:a="http://schemas.openxmlformats.org/drawingml/2006/main">
-              <a:graphicData uri="http://schemas.openxmlformats.org/drawingml/2006/picture">
-                <pic:pic xmlns:pic="http://schemas.openxmlformats.org/drawingml/2006/picture">
-                  <pic:nvPicPr>
-                    <pic:cNvPr id="1" name=""/>
-                    <pic:cNvPicPr/>
-                  </pic:nvPicPr>
-                  <pic:blipFill>
-                    <a:blip r:embed="rId28"/>
-                    <a:stretch>
-                      <a:fillRect/>
-                    </a:stretch>
-                  </pic:blipFill>
-                  <pic:spPr>
-                    <a:xfrm>
-                      <a:off x="0" y="0"/>
-                      <a:ext cx="4217304" cy="2527309"/>
-                    </a:xfrm>
-                    <a:prstGeom prst="rect">
-                      <a:avLst/>
-                    </a:prstGeom>
-                  </pic:spPr>
-                </pic:pic>
-              </a:graphicData>
-            </a:graphic>
-          </wp:inline>
-        </w:drawing>
-      </w:r>
-    </w:p>
-    <w:p>
-      <w:r>
-        <w:t xml:space="preserve">In the Params action, grab the returned value of Run a child </w:t>
-      </w:r>
-      <w:r>
-        <w:t>f</w:t>
-      </w:r>
-      <w:r>
-        <w:t>low :</w:t>
-      </w:r>
-    </w:p>
-    <w:p>
-      <w:pPr>
-        <w:ind w:left="720"/>
-        <w:contextualSpacing/>
-        <w:rPr>
-          <w:rFonts w:ascii="Segoe UI" w:eastAsia="Segoe UI" w:hAnsi="Segoe UI" w:cs="Times New Roman"/>
-          <w:sz w:val="20"/>
-          <w:szCs w:val="20"/>
-        </w:rPr>
-      </w:pPr>
-      <w:r>
-        <w:rPr>
-          <w:rFonts w:ascii="Segoe UI" w:eastAsia="Segoe UI" w:hAnsi="Segoe UI" w:cs="Times New Roman"/>
-          <w:noProof/>
-          <w:sz w:val="20"/>
-          <w:szCs w:val="20"/>
-        </w:rPr>
-        <w:lastRenderedPageBreak/>
-        <w:drawing>
-          <wp:inline distT="0" distB="0" distL="0" distR="0" wp14:anchorId="0AEA94AB" wp14:editId="64562BC1">
-            <wp:extent cx="4276725" cy="4276725"/>
-            <wp:effectExtent l="0" t="0" r="9525" b="9525"/>
-            <wp:docPr id="440254216" name="Picture 440254216"/>
-            <wp:cNvGraphicFramePr>
-              <a:graphicFrameLocks xmlns:a="http://schemas.openxmlformats.org/drawingml/2006/main" noChangeAspect="1"/>
-            </wp:cNvGraphicFramePr>
-            <a:graphic xmlns:a="http://schemas.openxmlformats.org/drawingml/2006/main">
-              <a:graphicData uri="http://schemas.openxmlformats.org/drawingml/2006/picture">
-                <pic:pic xmlns:pic="http://schemas.openxmlformats.org/drawingml/2006/picture">
-                  <pic:nvPicPr>
-                    <pic:cNvPr id="0" name="Picture 22"/>
-                    <pic:cNvPicPr>
-                      <a:picLocks noChangeAspect="1" noChangeArrowheads="1"/>
-                    </pic:cNvPicPr>
-                  </pic:nvPicPr>
-                  <pic:blipFill>
-                    <a:blip r:embed="rId29">
-                      <a:extLst>
-                        <a:ext uri="{28A0092B-C50C-407E-A947-70E740481C1C}">
-                          <a14:useLocalDpi xmlns:a14="http://schemas.microsoft.com/office/drawing/2010/main" val="0"/>
-                        </a:ext>
-                      </a:extLst>
-                    </a:blip>
-                    <a:srcRect/>
-                    <a:stretch>
-                      <a:fillRect/>
-                    </a:stretch>
-                  </pic:blipFill>
-                  <pic:spPr bwMode="auto">
-                    <a:xfrm>
-                      <a:off x="0" y="0"/>
-                      <a:ext cx="4276725" cy="4276725"/>
-                    </a:xfrm>
-                    <a:prstGeom prst="rect">
-                      <a:avLst/>
-                    </a:prstGeom>
-                    <a:noFill/>
-                    <a:ln>
-                      <a:noFill/>
-                    </a:ln>
-                  </pic:spPr>
-                </pic:pic>
-              </a:graphicData>
-            </a:graphic>
-          </wp:inline>
-        </w:drawing>
-      </w:r>
-    </w:p>
-    <w:p>
-      <w:pPr>
-        <w:ind w:left="720" w:hanging="360"/>
-        <w:contextualSpacing/>
-        <w:rPr>
-          <w:rFonts w:ascii="Segoe UI" w:eastAsia="Segoe UI" w:hAnsi="Segoe UI" w:cs="Times New Roman"/>
-          <w:sz w:val="20"/>
-          <w:szCs w:val="20"/>
-        </w:rPr>
-      </w:pPr>
-      <w:r>
-        <w:rPr>
-          <w:rFonts w:ascii="Segoe UI" w:eastAsia="Segoe UI" w:hAnsi="Segoe UI" w:cs="Times New Roman"/>
-          <w:sz w:val="20"/>
-          <w:szCs w:val="20"/>
-        </w:rPr>
-        <w:t xml:space="preserve">Test your </w:t>
-      </w:r>
-      <w:r>
-        <w:rPr>
-          <w:rFonts w:ascii="Segoe UI" w:eastAsia="Segoe UI" w:hAnsi="Segoe UI" w:cs="Times New Roman"/>
-          <w:sz w:val="20"/>
-          <w:szCs w:val="20"/>
-        </w:rPr>
-        <w:t>flow.</w:t>
-      </w:r>
-    </w:p>
-    <w:p>
-      <w:pPr>
-        <w:ind w:left="720" w:hanging="360"/>
-        <w:contextualSpacing/>
-        <w:rPr>
-          <w:rFonts w:ascii="Segoe UI" w:eastAsia="Segoe UI" w:hAnsi="Segoe UI" w:cs="Times New Roman"/>
-          <w:sz w:val="20"/>
-          <w:szCs w:val="20"/>
-        </w:rPr>
-      </w:pPr>
-      <w:r>
-        <w:rPr>
-          <w:rFonts w:ascii="Segoe UI" w:eastAsia="Segoe UI" w:hAnsi="Segoe UI" w:cs="Times New Roman"/>
-          <w:sz w:val="20"/>
-          <w:szCs w:val="20"/>
-        </w:rPr>
-        <w:t xml:space="preserve">The Action </w:t>
-      </w:r>
-      <w:proofErr w:type="spellStart"/>
-      <w:r>
-        <w:rPr>
-          <w:rFonts w:ascii="Segoe UI" w:eastAsia="Segoe UI" w:hAnsi="Segoe UI" w:cs="Times New Roman"/>
-          <w:b/>
-          <w:bCs/>
-          <w:sz w:val="20"/>
-          <w:szCs w:val="20"/>
-        </w:rPr>
-        <w:t>DEVParams</w:t>
-      </w:r>
-      <w:proofErr w:type="spellEnd"/>
-      <w:r>
-        <w:rPr>
-          <w:rFonts w:ascii="Segoe UI" w:eastAsia="Segoe UI" w:hAnsi="Segoe UI" w:cs="Times New Roman"/>
-          <w:b/>
-          <w:bCs/>
-          <w:sz w:val="20"/>
-          <w:szCs w:val="20"/>
-        </w:rPr>
-        <w:t xml:space="preserve"> </w:t>
-      </w:r>
-      <w:r>
-        <w:rPr>
-          <w:rFonts w:ascii="Segoe UI" w:eastAsia="Segoe UI" w:hAnsi="Segoe UI" w:cs="Times New Roman"/>
-          <w:sz w:val="20"/>
-          <w:szCs w:val="20"/>
-        </w:rPr>
-        <w:t>can now be removed.</w:t>
-      </w:r>
-    </w:p>
-    <w:p>
-      <w:pPr>
-        <w:ind w:left="720"/>
-        <w:contextualSpacing/>
-        <w:rPr>
-          <w:rFonts w:ascii="Segoe UI" w:eastAsia="Segoe UI" w:hAnsi="Segoe UI" w:cs="Times New Roman"/>
-          <w:sz w:val="20"/>
-          <w:szCs w:val="20"/>
-        </w:rPr>
-      </w:pPr>
-      <w:r>
-        <w:rPr>
-          <w:rFonts w:ascii="Segoe UI" w:eastAsia="Segoe UI" w:hAnsi="Segoe UI" w:cs="Times New Roman"/>
-          <w:noProof/>
-          <w:sz w:val="20"/>
-          <w:szCs w:val="20"/>
-        </w:rPr>
-        <w:drawing>
-          <wp:inline distT="0" distB="0" distL="0" distR="0" wp14:anchorId="58D96E75" wp14:editId="286F69E1">
-            <wp:extent cx="4509151" cy="2981325"/>
-            <wp:effectExtent l="0" t="0" r="5715" b="0"/>
-            <wp:docPr id="440254217" name="Picture 440254217"/>
             <wp:cNvGraphicFramePr>
               <a:graphicFrameLocks xmlns:a="http://schemas.openxmlformats.org/drawingml/2006/main" noChangeAspect="1"/>
             </wp:cNvGraphicFramePr>
@@ -3280,11 +3283,18 @@
                   <pic:spPr>
                     <a:xfrm>
                       <a:off x="0" y="0"/>
-                      <a:ext cx="4512482" cy="2983527"/>
+                      <a:ext cx="4217304" cy="2527309"/>
                     </a:xfrm>
                     <a:prstGeom prst="rect">
                       <a:avLst/>
                     </a:prstGeom>
+                    <a:ln>
+                      <a:solidFill>
+                        <a:schemeClr val="bg1">
+                          <a:lumMod val="75000"/>
+                        </a:schemeClr>
+                      </a:solidFill>
+                    </a:ln>
                   </pic:spPr>
                 </pic:pic>
               </a:graphicData>
@@ -3294,6 +3304,85 @@
       </w:r>
     </w:p>
     <w:p>
+      <w:r>
+        <w:t xml:space="preserve">In the Params action, grab the returned value of Run a child </w:t>
+      </w:r>
+      <w:r>
+        <w:t>f</w:t>
+      </w:r>
+      <w:r>
+        <w:t>low :</w:t>
+      </w:r>
+    </w:p>
+    <w:p>
+      <w:pPr>
+        <w:ind w:left="720"/>
+        <w:contextualSpacing/>
+        <w:rPr>
+          <w:rFonts w:ascii="Segoe UI" w:eastAsia="Segoe UI" w:hAnsi="Segoe UI" w:cs="Times New Roman"/>
+          <w:sz w:val="20"/>
+          <w:szCs w:val="20"/>
+        </w:rPr>
+      </w:pPr>
+      <w:r>
+        <w:rPr>
+          <w:rFonts w:ascii="Segoe UI" w:eastAsia="Segoe UI" w:hAnsi="Segoe UI" w:cs="Times New Roman"/>
+          <w:noProof/>
+          <w:sz w:val="20"/>
+          <w:szCs w:val="20"/>
+        </w:rPr>
+        <w:lastRenderedPageBreak/>
+        <w:drawing>
+          <wp:inline distT="0" distB="0" distL="0" distR="0" wp14:anchorId="0AEA94AB" wp14:editId="1EC1A81D">
+            <wp:extent cx="3971499" cy="3971499"/>
+            <wp:effectExtent l="0" t="0" r="0" b="0"/>
+            <wp:docPr id="440254216" name="Picture 440254216"/>
+            <wp:cNvGraphicFramePr>
+              <a:graphicFrameLocks xmlns:a="http://schemas.openxmlformats.org/drawingml/2006/main" noChangeAspect="1"/>
+            </wp:cNvGraphicFramePr>
+            <a:graphic xmlns:a="http://schemas.openxmlformats.org/drawingml/2006/main">
+              <a:graphicData uri="http://schemas.openxmlformats.org/drawingml/2006/picture">
+                <pic:pic xmlns:pic="http://schemas.openxmlformats.org/drawingml/2006/picture">
+                  <pic:nvPicPr>
+                    <pic:cNvPr id="0" name="Picture 22"/>
+                    <pic:cNvPicPr>
+                      <a:picLocks noChangeAspect="1" noChangeArrowheads="1"/>
+                    </pic:cNvPicPr>
+                  </pic:nvPicPr>
+                  <pic:blipFill>
+                    <a:blip r:embed="rId31">
+                      <a:extLst>
+                        <a:ext uri="{28A0092B-C50C-407E-A947-70E740481C1C}">
+                          <a14:useLocalDpi xmlns:a14="http://schemas.microsoft.com/office/drawing/2010/main" val="0"/>
+                        </a:ext>
+                      </a:extLst>
+                    </a:blip>
+                    <a:srcRect/>
+                    <a:stretch>
+                      <a:fillRect/>
+                    </a:stretch>
+                  </pic:blipFill>
+                  <pic:spPr bwMode="auto">
+                    <a:xfrm>
+                      <a:off x="0" y="0"/>
+                      <a:ext cx="3974475" cy="3974475"/>
+                    </a:xfrm>
+                    <a:prstGeom prst="rect">
+                      <a:avLst/>
+                    </a:prstGeom>
+                    <a:noFill/>
+                    <a:ln>
+                      <a:noFill/>
+                    </a:ln>
+                  </pic:spPr>
+                </pic:pic>
+              </a:graphicData>
+            </a:graphic>
+          </wp:inline>
+        </w:drawing>
+      </w:r>
+    </w:p>
+    <w:p>
       <w:pPr>
         <w:ind w:left="720" w:hanging="360"/>
         <w:contextualSpacing/>
@@ -3309,8 +3398,36 @@
           <w:sz w:val="20"/>
           <w:szCs w:val="20"/>
         </w:rPr>
-        <w:t xml:space="preserve">As a good practice we can group Run a child flow and Params in a </w:t>
-      </w:r>
+        <w:t xml:space="preserve">Test your </w:t>
+      </w:r>
+      <w:r>
+        <w:rPr>
+          <w:rFonts w:ascii="Segoe UI" w:eastAsia="Segoe UI" w:hAnsi="Segoe UI" w:cs="Times New Roman"/>
+          <w:sz w:val="20"/>
+          <w:szCs w:val="20"/>
+        </w:rPr>
+        <w:t>flow.</w:t>
+      </w:r>
+    </w:p>
+    <w:p>
+      <w:pPr>
+        <w:ind w:left="720" w:hanging="360"/>
+        <w:contextualSpacing/>
+        <w:rPr>
+          <w:rFonts w:ascii="Segoe UI" w:eastAsia="Segoe UI" w:hAnsi="Segoe UI" w:cs="Times New Roman"/>
+          <w:sz w:val="20"/>
+          <w:szCs w:val="20"/>
+        </w:rPr>
+      </w:pPr>
+      <w:r>
+        <w:rPr>
+          <w:rFonts w:ascii="Segoe UI" w:eastAsia="Segoe UI" w:hAnsi="Segoe UI" w:cs="Times New Roman"/>
+          <w:sz w:val="20"/>
+          <w:szCs w:val="20"/>
+        </w:rPr>
+        <w:t xml:space="preserve">The Action </w:t>
+      </w:r>
+      <w:proofErr w:type="spellStart"/>
       <w:r>
         <w:rPr>
           <w:rFonts w:ascii="Segoe UI" w:eastAsia="Segoe UI" w:hAnsi="Segoe UI" w:cs="Times New Roman"/>
@@ -3319,16 +3436,9 @@
           <w:sz w:val="20"/>
           <w:szCs w:val="20"/>
         </w:rPr>
-        <w:t>scope</w:t>
-      </w:r>
-      <w:r>
-        <w:rPr>
-          <w:rFonts w:ascii="Segoe UI" w:eastAsia="Segoe UI" w:hAnsi="Segoe UI" w:cs="Times New Roman"/>
-          <w:sz w:val="20"/>
-          <w:szCs w:val="20"/>
-        </w:rPr>
-        <w:t xml:space="preserve"> called </w:t>
-      </w:r>
+        <w:t>DEVParams</w:t>
+      </w:r>
+      <w:proofErr w:type="spellEnd"/>
       <w:r>
         <w:rPr>
           <w:rFonts w:ascii="Segoe UI" w:eastAsia="Segoe UI" w:hAnsi="Segoe UI" w:cs="Times New Roman"/>
@@ -3337,6 +3447,122 @@
           <w:sz w:val="20"/>
           <w:szCs w:val="20"/>
         </w:rPr>
+        <w:t xml:space="preserve"> </w:t>
+      </w:r>
+      <w:r>
+        <w:rPr>
+          <w:rFonts w:ascii="Segoe UI" w:eastAsia="Segoe UI" w:hAnsi="Segoe UI" w:cs="Times New Roman"/>
+          <w:sz w:val="20"/>
+          <w:szCs w:val="20"/>
+        </w:rPr>
+        <w:t>can now be removed.</w:t>
+      </w:r>
+    </w:p>
+    <w:p>
+      <w:pPr>
+        <w:ind w:left="720"/>
+        <w:contextualSpacing/>
+        <w:rPr>
+          <w:rFonts w:ascii="Segoe UI" w:eastAsia="Segoe UI" w:hAnsi="Segoe UI" w:cs="Times New Roman"/>
+          <w:sz w:val="20"/>
+          <w:szCs w:val="20"/>
+        </w:rPr>
+      </w:pPr>
+      <w:r>
+        <w:rPr>
+          <w:rFonts w:ascii="Segoe UI" w:eastAsia="Segoe UI" w:hAnsi="Segoe UI" w:cs="Times New Roman"/>
+          <w:noProof/>
+          <w:sz w:val="20"/>
+          <w:szCs w:val="20"/>
+        </w:rPr>
+        <w:drawing>
+          <wp:inline distT="0" distB="0" distL="0" distR="0" wp14:anchorId="58D96E75" wp14:editId="71CD69B9">
+            <wp:extent cx="4509151" cy="2981325"/>
+            <wp:effectExtent l="19050" t="19050" r="24765" b="9525"/>
+            <wp:docPr id="440254217" name="Picture 440254217"/>
+            <wp:cNvGraphicFramePr>
+              <a:graphicFrameLocks xmlns:a="http://schemas.openxmlformats.org/drawingml/2006/main" noChangeAspect="1"/>
+            </wp:cNvGraphicFramePr>
+            <a:graphic xmlns:a="http://schemas.openxmlformats.org/drawingml/2006/main">
+              <a:graphicData uri="http://schemas.openxmlformats.org/drawingml/2006/picture">
+                <pic:pic xmlns:pic="http://schemas.openxmlformats.org/drawingml/2006/picture">
+                  <pic:nvPicPr>
+                    <pic:cNvPr id="1" name=""/>
+                    <pic:cNvPicPr/>
+                  </pic:nvPicPr>
+                  <pic:blipFill>
+                    <a:blip r:embed="rId32"/>
+                    <a:stretch>
+                      <a:fillRect/>
+                    </a:stretch>
+                  </pic:blipFill>
+                  <pic:spPr>
+                    <a:xfrm>
+                      <a:off x="0" y="0"/>
+                      <a:ext cx="4512482" cy="2983527"/>
+                    </a:xfrm>
+                    <a:prstGeom prst="rect">
+                      <a:avLst/>
+                    </a:prstGeom>
+                    <a:ln>
+                      <a:solidFill>
+                        <a:schemeClr val="bg1">
+                          <a:lumMod val="75000"/>
+                        </a:schemeClr>
+                      </a:solidFill>
+                    </a:ln>
+                  </pic:spPr>
+                </pic:pic>
+              </a:graphicData>
+            </a:graphic>
+          </wp:inline>
+        </w:drawing>
+      </w:r>
+    </w:p>
+    <w:p>
+      <w:pPr>
+        <w:ind w:left="720" w:hanging="360"/>
+        <w:contextualSpacing/>
+        <w:rPr>
+          <w:rFonts w:ascii="Segoe UI" w:eastAsia="Segoe UI" w:hAnsi="Segoe UI" w:cs="Times New Roman"/>
+          <w:sz w:val="20"/>
+          <w:szCs w:val="20"/>
+        </w:rPr>
+      </w:pPr>
+      <w:r>
+        <w:rPr>
+          <w:rFonts w:ascii="Segoe UI" w:eastAsia="Segoe UI" w:hAnsi="Segoe UI" w:cs="Times New Roman"/>
+          <w:sz w:val="20"/>
+          <w:szCs w:val="20"/>
+        </w:rPr>
+        <w:t xml:space="preserve">As a good practice we can group Run a child flow and Params in a </w:t>
+      </w:r>
+      <w:r>
+        <w:rPr>
+          <w:rFonts w:ascii="Segoe UI" w:eastAsia="Segoe UI" w:hAnsi="Segoe UI" w:cs="Times New Roman"/>
+          <w:b/>
+          <w:bCs/>
+          <w:sz w:val="20"/>
+          <w:szCs w:val="20"/>
+        </w:rPr>
+        <w:t>scope</w:t>
+      </w:r>
+      <w:r>
+        <w:rPr>
+          <w:rFonts w:ascii="Segoe UI" w:eastAsia="Segoe UI" w:hAnsi="Segoe UI" w:cs="Times New Roman"/>
+          <w:sz w:val="20"/>
+          <w:szCs w:val="20"/>
+        </w:rPr>
+        <w:t xml:space="preserve"> called </w:t>
+      </w:r>
+      <w:r>
+        <w:rPr>
+          <w:rFonts w:ascii="Segoe UI" w:eastAsia="Segoe UI" w:hAnsi="Segoe UI" w:cs="Times New Roman"/>
+          <w:b/>
+          <w:bCs/>
+          <w:sz w:val="20"/>
+          <w:szCs w:val="20"/>
+        </w:rPr>
         <w:t>ALM</w:t>
       </w:r>
       <w:r>
@@ -3367,9 +3593,9 @@
         </w:rPr>
         <w:lastRenderedPageBreak/>
         <w:drawing>
-          <wp:inline distT="0" distB="0" distL="0" distR="0" wp14:anchorId="553D9B61" wp14:editId="377EAC62">
+          <wp:inline distT="0" distB="0" distL="0" distR="0" wp14:anchorId="553D9B61" wp14:editId="579B2866">
             <wp:extent cx="4820849" cy="4296340"/>
-            <wp:effectExtent l="0" t="0" r="0" b="9525"/>
+            <wp:effectExtent l="19050" t="19050" r="18415" b="28575"/>
             <wp:docPr id="440254218" name="Picture 440254218"/>
             <wp:cNvGraphicFramePr>
               <a:graphicFrameLocks xmlns:a="http://schemas.openxmlformats.org/drawingml/2006/main" noChangeAspect="1"/>
@@ -3382,7 +3608,7 @@
                     <pic:cNvPicPr/>
                   </pic:nvPicPr>
                   <pic:blipFill>
-                    <a:blip r:embed="rId31"/>
+                    <a:blip r:embed="rId33"/>
                     <a:stretch>
                       <a:fillRect/>
                     </a:stretch>
@@ -3395,6 +3621,13 @@
                     <a:prstGeom prst="rect">
                       <a:avLst/>
                     </a:prstGeom>
+                    <a:ln>
+                      <a:solidFill>
+                        <a:schemeClr val="bg1">
+                          <a:lumMod val="75000"/>
+                        </a:schemeClr>
+                      </a:solidFill>
+                    </a:ln>
                   </pic:spPr>
                 </pic:pic>
               </a:graphicData>
@@ -3423,49 +3656,75 @@
     </w:p>
     <w:p>
       <w:pPr>
-        <w:jc w:val="center"/>
-        <w:rPr>
-          <w:rFonts w:ascii="Segoe UI" w:eastAsia="Segoe UI" w:hAnsi="Segoe UI" w:cs="Times New Roman"/>
-          <w:sz w:val="20"/>
-        </w:rPr>
-      </w:pPr>
+        <w:pStyle w:val="Heading2"/>
+        <w:rPr>
+          <w:rFonts w:ascii="Segoe UI" w:eastAsia="Segoe UI" w:hAnsi="Segoe UI" w:cs="Segoe UI"/>
+          <w:sz w:val="28"/>
+          <w:szCs w:val="28"/>
+          <w:rPrChange w:id="31" w:author="Dattatray Patil (Contractor)" w:date="2021-02-15T19:16:00Z">
+            <w:rPr/>
+          </w:rPrChange>
+        </w:rPr>
+        <w:pPrChange w:id="32" w:author="Dattatray Patil (Contractor)" w:date="2021-02-15T19:16:00Z">
+          <w:pPr>
+            <w:jc w:val="center"/>
+          </w:pPr>
+        </w:pPrChange>
+      </w:pPr>
+    </w:p>
+    <w:p>
+      <w:pPr>
+        <w:pStyle w:val="Heading2"/>
+        <w:rPr>
+          <w:rFonts w:ascii="Segoe UI" w:eastAsia="Calibri" w:hAnsi="Segoe UI" w:cs="Segoe UI"/>
+          <w:sz w:val="28"/>
+          <w:szCs w:val="28"/>
+          <w:rPrChange w:id="33" w:author="Dattatray Patil (Contractor)" w:date="2021-02-15T19:17:00Z">
+            <w:rPr>
+              <w:rFonts w:eastAsia="Calibri"/>
+              <w:b/>
+              <w:bCs/>
+            </w:rPr>
+          </w:rPrChange>
+        </w:rPr>
+        <w:pPrChange w:id="34" w:author="Dattatray Patil (Contractor)" w:date="2021-02-15T19:16:00Z">
+          <w:pPr>
+            <w:spacing w:line="256" w:lineRule="auto"/>
+          </w:pPr>
+        </w:pPrChange>
+      </w:pPr>
+      <w:r>
+        <w:rPr>
+          <w:rFonts w:ascii="Segoe UI" w:eastAsia="Calibri" w:hAnsi="Segoe UI" w:cs="Segoe UI"/>
+          <w:sz w:val="28"/>
+          <w:szCs w:val="28"/>
+          <w:rPrChange w:id="35" w:author="Dattatray Patil (Contractor)" w:date="2021-02-15T19:17:00Z">
+            <w:rPr>
+              <w:rFonts w:eastAsia="Calibri"/>
+              <w:b/>
+              <w:bCs/>
+            </w:rPr>
+          </w:rPrChange>
+        </w:rPr>
+        <w:t>We need your feedback</w:t>
+      </w:r>
     </w:p>
     <w:p>
       <w:pPr>
         <w:spacing w:line="256" w:lineRule="auto"/>
         <w:rPr>
           <w:rFonts w:ascii="Segoe UI" w:eastAsia="Calibri" w:hAnsi="Segoe UI" w:cs="Times New Roman"/>
-          <w:b/>
-          <w:bCs/>
           <w:sz w:val="20"/>
         </w:rPr>
       </w:pPr>
       <w:r>
         <w:rPr>
           <w:rFonts w:ascii="Segoe UI" w:eastAsia="Calibri" w:hAnsi="Segoe UI" w:cs="Times New Roman"/>
-          <w:b/>
-          <w:bCs/>
-          <w:sz w:val="20"/>
-        </w:rPr>
-        <w:t>We need your feedback</w:t>
-      </w:r>
-    </w:p>
-    <w:p>
-      <w:pPr>
-        <w:spacing w:line="256" w:lineRule="auto"/>
-        <w:rPr>
-          <w:rFonts w:ascii="Segoe UI" w:eastAsia="Calibri" w:hAnsi="Segoe UI" w:cs="Times New Roman"/>
-          <w:sz w:val="20"/>
-        </w:rPr>
-      </w:pPr>
-      <w:r>
-        <w:rPr>
-          <w:rFonts w:ascii="Segoe UI" w:eastAsia="Calibri" w:hAnsi="Segoe UI" w:cs="Times New Roman"/>
           <w:sz w:val="20"/>
         </w:rPr>
         <w:t xml:space="preserve">Do you want to report an issue or to suggest something? We need your feedback: </w:t>
       </w:r>
-      <w:hyperlink r:id="rId32" w:history="1">
+      <w:hyperlink r:id="rId34" w:history="1">
         <w:r>
           <w:rPr>
             <w:rFonts w:ascii="Segoe UI" w:eastAsia="Calibri" w:hAnsi="Segoe UI" w:cs="Times New Roman"/>
@@ -3491,6 +3750,8 @@
           <w:sz w:val="20"/>
         </w:rPr>
       </w:pPr>
+      <w:bookmarkStart w:id="36" w:name="_GoBack"/>
+      <w:bookmarkEnd w:id="36"/>
     </w:p>
     <w:sectPr>
       <w:pgSz w:w="12240" w:h="15840"/>
@@ -3502,8 +3763,58 @@
 </w:document>
 </file>
 
+<file path=word/endnotes.xml><?xml version="1.0" encoding="utf-8"?>
+<w:endnotes xmlns:wpc="http://schemas.microsoft.com/office/word/2010/wordprocessingCanvas" xmlns:cx="http://schemas.microsoft.com/office/drawing/2014/chartex" xmlns:cx1="http://schemas.microsoft.com/office/drawing/2015/9/8/chartex" xmlns:cx2="http://schemas.microsoft.com/office/drawing/2015/10/21/chartex" xmlns:cx3="http://schemas.microsoft.com/office/drawing/2016/5/9/chartex" xmlns:cx4="http://schemas.microsoft.com/office/drawing/2016/5/10/chartex" xmlns:cx5="http://schemas.microsoft.com/office/drawing/2016/5/11/chartex" xmlns:cx6="http://schemas.microsoft.com/office/drawing/2016/5/12/chartex" xmlns:cx7="http://schemas.microsoft.com/office/drawing/2016/5/13/chartex" xmlns:cx8="http://schemas.microsoft.com/office/drawing/2016/5/14/chartex" xmlns:mc="http://schemas.openxmlformats.org/markup-compatibility/2006" xmlns:aink="http://schemas.microsoft.com/office/drawing/2016/ink" xmlns:am3d="http://schemas.microsoft.com/office/drawing/2017/model3d" xmlns:o="urn:schemas-microsoft-com:office:office" xmlns:r="http://schemas.openxmlformats.org/officeDocument/2006/relationships" xmlns:m="http://schemas.openxmlformats.org/officeDocument/2006/math" xmlns:v="urn:schemas-microsoft-com:vml" xmlns:wp14="http://schemas.microsoft.com/office/word/2010/wordprocessingDrawing" xmlns:wp="http://schemas.openxmlformats.org/drawingml/2006/wordprocessingDrawing" xmlns:w10="urn:schemas-microsoft-com:office:word" xmlns:w="http://schemas.openxmlformats.org/wordprocessingml/2006/main" xmlns:w14="http://schemas.microsoft.com/office/word/2010/wordml" xmlns:w15="http://schemas.microsoft.com/office/word/2012/wordml" xmlns:w16cid="http://schemas.microsoft.com/office/word/2016/wordml/cid" xmlns:w16se="http://schemas.microsoft.com/office/word/2015/wordml/symex" xmlns:wpg="http://schemas.microsoft.com/office/word/2010/wordprocessingGroup" xmlns:wpi="http://schemas.microsoft.com/office/word/2010/wordprocessingInk" xmlns:wne="http://schemas.microsoft.com/office/word/2006/wordml" xmlns:wps="http://schemas.microsoft.com/office/word/2010/wordprocessingShape" mc:Ignorable="w14 w15 w16se w16cid wp14">
+  <w:endnote w:type="separator" w:id="-1">
+    <w:p>
+      <w:pPr>
+        <w:spacing w:after="0" w:line="240" w:lineRule="auto"/>
+      </w:pPr>
+      <w:r>
+        <w:separator/>
+      </w:r>
+    </w:p>
+  </w:endnote>
+  <w:endnote w:type="continuationSeparator" w:id="0">
+    <w:p>
+      <w:pPr>
+        <w:spacing w:after="0" w:line="240" w:lineRule="auto"/>
+      </w:pPr>
+      <w:r>
+        <w:continuationSeparator/>
+      </w:r>
+    </w:p>
+  </w:endnote>
+</w:endnotes>
+</file>
+
+<file path=word/footnotes.xml><?xml version="1.0" encoding="utf-8"?>
+<w:footnotes xmlns:wpc="http://schemas.microsoft.com/office/word/2010/wordprocessingCanvas" xmlns:cx="http://schemas.microsoft.com/office/drawing/2014/chartex" xmlns:cx1="http://schemas.microsoft.com/office/drawing/2015/9/8/chartex" xmlns:cx2="http://schemas.microsoft.com/office/drawing/2015/10/21/chartex" xmlns:cx3="http://schemas.microsoft.com/office/drawing/2016/5/9/chartex" xmlns:cx4="http://schemas.microsoft.com/office/drawing/2016/5/10/chartex" xmlns:cx5="http://schemas.microsoft.com/office/drawing/2016/5/11/chartex" xmlns:cx6="http://schemas.microsoft.com/office/drawing/2016/5/12/chartex" xmlns:cx7="http://schemas.microsoft.com/office/drawing/2016/5/13/chartex" xmlns:cx8="http://schemas.microsoft.com/office/drawing/2016/5/14/chartex" xmlns:mc="http://schemas.openxmlformats.org/markup-compatibility/2006" xmlns:aink="http://schemas.microsoft.com/office/drawing/2016/ink" xmlns:am3d="http://schemas.microsoft.com/office/drawing/2017/model3d" xmlns:o="urn:schemas-microsoft-com:office:office" xmlns:r="http://schemas.openxmlformats.org/officeDocument/2006/relationships" xmlns:m="http://schemas.openxmlformats.org/officeDocument/2006/math" xmlns:v="urn:schemas-microsoft-com:vml" xmlns:wp14="http://schemas.microsoft.com/office/word/2010/wordprocessingDrawing" xmlns:wp="http://schemas.openxmlformats.org/drawingml/2006/wordprocessingDrawing" xmlns:w10="urn:schemas-microsoft-com:office:word" xmlns:w="http://schemas.openxmlformats.org/wordprocessingml/2006/main" xmlns:w14="http://schemas.microsoft.com/office/word/2010/wordml" xmlns:w15="http://schemas.microsoft.com/office/word/2012/wordml" xmlns:w16cid="http://schemas.microsoft.com/office/word/2016/wordml/cid" xmlns:w16se="http://schemas.microsoft.com/office/word/2015/wordml/symex" xmlns:wpg="http://schemas.microsoft.com/office/word/2010/wordprocessingGroup" xmlns:wpi="http://schemas.microsoft.com/office/word/2010/wordprocessingInk" xmlns:wne="http://schemas.microsoft.com/office/word/2006/wordml" xmlns:wps="http://schemas.microsoft.com/office/word/2010/wordprocessingShape" mc:Ignorable="w14 w15 w16se w16cid wp14">
+  <w:footnote w:type="separator" w:id="-1">
+    <w:p>
+      <w:pPr>
+        <w:spacing w:after="0" w:line="240" w:lineRule="auto"/>
+      </w:pPr>
+      <w:r>
+        <w:separator/>
+      </w:r>
+    </w:p>
+  </w:footnote>
+  <w:footnote w:type="continuationSeparator" w:id="0">
+    <w:p>
+      <w:pPr>
+        <w:spacing w:after="0" w:line="240" w:lineRule="auto"/>
+      </w:pPr>
+      <w:r>
+        <w:continuationSeparator/>
+      </w:r>
+    </w:p>
+  </w:footnote>
+</w:footnotes>
+</file>
+
 <file path=word/numbering.xml><?xml version="1.0" encoding="utf-8"?>
-<w:numbering xmlns:wpc="http://schemas.microsoft.com/office/word/2010/wordprocessingCanvas" xmlns:cx="http://schemas.microsoft.com/office/drawing/2014/chartex" xmlns:cx1="http://schemas.microsoft.com/office/drawing/2015/9/8/chartex" xmlns:cx2="http://schemas.microsoft.com/office/drawing/2015/10/21/chartex" xmlns:cx3="http://schemas.microsoft.com/office/drawing/2016/5/9/chartex" xmlns:cx4="http://schemas.microsoft.com/office/drawing/2016/5/10/chartex" xmlns:cx5="http://schemas.microsoft.com/office/drawing/2016/5/11/chartex" xmlns:cx6="http://schemas.microsoft.com/office/drawing/2016/5/12/chartex" xmlns:cx7="http://schemas.microsoft.com/office/drawing/2016/5/13/chartex" xmlns:cx8="http://schemas.microsoft.com/office/drawing/2016/5/14/chartex" xmlns:mc="http://schemas.openxmlformats.org/markup-compatibility/2006" xmlns:aink="http://schemas.microsoft.com/office/drawing/2016/ink" xmlns:am3d="http://schemas.microsoft.com/office/drawing/2017/model3d" xmlns:o="urn:schemas-microsoft-com:office:office" xmlns:r="http://schemas.openxmlformats.org/officeDocument/2006/relationships" xmlns:m="http://schemas.openxmlformats.org/officeDocument/2006/math" xmlns:v="urn:schemas-microsoft-com:vml" xmlns:wp14="http://schemas.microsoft.com/office/word/2010/wordprocessingDrawing" xmlns:wp="http://schemas.openxmlformats.org/drawingml/2006/wordprocessingDrawing" xmlns:w10="urn:schemas-microsoft-com:office:word" xmlns:w="http://schemas.openxmlformats.org/wordprocessingml/2006/main" xmlns:w14="http://schemas.microsoft.com/office/word/2010/wordml" xmlns:w15="http://schemas.microsoft.com/office/word/2012/wordml" xmlns:w16cex="http://schemas.microsoft.com/office/word/2018/wordml/cex" xmlns:w16cid="http://schemas.microsoft.com/office/word/2016/wordml/cid" xmlns:w16="http://schemas.microsoft.com/office/word/2018/wordml" xmlns:w16se="http://schemas.microsoft.com/office/word/2015/wordml/symex" xmlns:wpg="http://schemas.microsoft.com/office/word/2010/wordprocessingGroup" xmlns:wpi="http://schemas.microsoft.com/office/word/2010/wordprocessingInk" xmlns:wne="http://schemas.microsoft.com/office/word/2006/wordml" xmlns:wps="http://schemas.microsoft.com/office/word/2010/wordprocessingShape" mc:Ignorable="w14 w15 w16se w16cid w16 w16cex wp14">
+<w:numbering xmlns:wpc="http://schemas.microsoft.com/office/word/2010/wordprocessingCanvas" xmlns:cx="http://schemas.microsoft.com/office/drawing/2014/chartex" xmlns:cx1="http://schemas.microsoft.com/office/drawing/2015/9/8/chartex" xmlns:cx2="http://schemas.microsoft.com/office/drawing/2015/10/21/chartex" xmlns:cx3="http://schemas.microsoft.com/office/drawing/2016/5/9/chartex" xmlns:cx4="http://schemas.microsoft.com/office/drawing/2016/5/10/chartex" xmlns:cx5="http://schemas.microsoft.com/office/drawing/2016/5/11/chartex" xmlns:cx6="http://schemas.microsoft.com/office/drawing/2016/5/12/chartex" xmlns:cx7="http://schemas.microsoft.com/office/drawing/2016/5/13/chartex" xmlns:cx8="http://schemas.microsoft.com/office/drawing/2016/5/14/chartex" xmlns:mc="http://schemas.openxmlformats.org/markup-compatibility/2006" xmlns:aink="http://schemas.microsoft.com/office/drawing/2016/ink" xmlns:am3d="http://schemas.microsoft.com/office/drawing/2017/model3d" xmlns:o="urn:schemas-microsoft-com:office:office" xmlns:r="http://schemas.openxmlformats.org/officeDocument/2006/relationships" xmlns:m="http://schemas.openxmlformats.org/officeDocument/2006/math" xmlns:v="urn:schemas-microsoft-com:vml" xmlns:wp14="http://schemas.microsoft.com/office/word/2010/wordprocessingDrawing" xmlns:wp="http://schemas.openxmlformats.org/drawingml/2006/wordprocessingDrawing" xmlns:w10="urn:schemas-microsoft-com:office:word" xmlns:w="http://schemas.openxmlformats.org/wordprocessingml/2006/main" xmlns:w14="http://schemas.microsoft.com/office/word/2010/wordml" xmlns:w15="http://schemas.microsoft.com/office/word/2012/wordml" xmlns:w16cid="http://schemas.microsoft.com/office/word/2016/wordml/cid" xmlns:w16se="http://schemas.microsoft.com/office/word/2015/wordml/symex" xmlns:wpg="http://schemas.microsoft.com/office/word/2010/wordprocessingGroup" xmlns:wpi="http://schemas.microsoft.com/office/word/2010/wordprocessingInk" xmlns:wne="http://schemas.microsoft.com/office/word/2006/wordml" xmlns:wps="http://schemas.microsoft.com/office/word/2010/wordprocessingShape" mc:Ignorable="w14 w15 w16se w16cid wp14">
   <w:abstractNum w:abstractNumId="0" w15:restartNumberingAfterBreak="0">
     <w:nsid w:val="77A128C2"/>
     <w:multiLevelType w:val="hybridMultilevel"/>
@@ -3618,8 +3929,16 @@
 </w:numbering>
 </file>
 
+<file path=word/people.xml><?xml version="1.0" encoding="utf-8"?>
+<w15:people xmlns:wpc="http://schemas.microsoft.com/office/word/2010/wordprocessingCanvas" xmlns:cx="http://schemas.microsoft.com/office/drawing/2014/chartex" xmlns:cx1="http://schemas.microsoft.com/office/drawing/2015/9/8/chartex" xmlns:cx2="http://schemas.microsoft.com/office/drawing/2015/10/21/chartex" xmlns:cx3="http://schemas.microsoft.com/office/drawing/2016/5/9/chartex" xmlns:cx4="http://schemas.microsoft.com/office/drawing/2016/5/10/chartex" xmlns:cx5="http://schemas.microsoft.com/office/drawing/2016/5/11/chartex" xmlns:cx6="http://schemas.microsoft.com/office/drawing/2016/5/12/chartex" xmlns:cx7="http://schemas.microsoft.com/office/drawing/2016/5/13/chartex" xmlns:cx8="http://schemas.microsoft.com/office/drawing/2016/5/14/chartex" xmlns:mc="http://schemas.openxmlformats.org/markup-compatibility/2006" xmlns:aink="http://schemas.microsoft.com/office/drawing/2016/ink" xmlns:am3d="http://schemas.microsoft.com/office/drawing/2017/model3d" xmlns:o="urn:schemas-microsoft-com:office:office" xmlns:r="http://schemas.openxmlformats.org/officeDocument/2006/relationships" xmlns:m="http://schemas.openxmlformats.org/officeDocument/2006/math" xmlns:v="urn:schemas-microsoft-com:vml" xmlns:wp14="http://schemas.microsoft.com/office/word/2010/wordprocessingDrawing" xmlns:wp="http://schemas.openxmlformats.org/drawingml/2006/wordprocessingDrawing" xmlns:w10="urn:schemas-microsoft-com:office:word" xmlns:w="http://schemas.openxmlformats.org/wordprocessingml/2006/main" xmlns:w14="http://schemas.microsoft.com/office/word/2010/wordml" xmlns:w15="http://schemas.microsoft.com/office/word/2012/wordml" xmlns:w16cid="http://schemas.microsoft.com/office/word/2016/wordml/cid" xmlns:w16se="http://schemas.microsoft.com/office/word/2015/wordml/symex" xmlns:wpg="http://schemas.microsoft.com/office/word/2010/wordprocessingGroup" xmlns:wpi="http://schemas.microsoft.com/office/word/2010/wordprocessingInk" xmlns:wne="http://schemas.microsoft.com/office/word/2006/wordml" xmlns:wps="http://schemas.microsoft.com/office/word/2010/wordprocessingShape" mc:Ignorable="w14 w15 w16se w16cid wp14">
+  <w15:person w15:author="Dattatray Patil (Contractor)">
+    <w15:presenceInfo w15:providerId="AD" w15:userId="S::Dattatray.Patil@gilead.com::715305f0-418e-4b1a-9e3b-ccb2b683531e"/>
+  </w15:person>
+</w15:people>
+</file>
+
 <file path=word/styles.xml><?xml version="1.0" encoding="utf-8"?>
-<w:styles xmlns:mc="http://schemas.openxmlformats.org/markup-compatibility/2006" xmlns:r="http://schemas.openxmlformats.org/officeDocument/2006/relationships" xmlns:w="http://schemas.openxmlformats.org/wordprocessingml/2006/main" xmlns:w14="http://schemas.microsoft.com/office/word/2010/wordml" xmlns:w15="http://schemas.microsoft.com/office/word/2012/wordml" xmlns:w16cex="http://schemas.microsoft.com/office/word/2018/wordml/cex" xmlns:w16cid="http://schemas.microsoft.com/office/word/2016/wordml/cid" xmlns:w16="http://schemas.microsoft.com/office/word/2018/wordml" xmlns:w16se="http://schemas.microsoft.com/office/word/2015/wordml/symex" mc:Ignorable="w14 w15 w16se w16cid w16 w16cex">
+<w:styles xmlns:mc="http://schemas.openxmlformats.org/markup-compatibility/2006" xmlns:r="http://schemas.openxmlformats.org/officeDocument/2006/relationships" xmlns:w="http://schemas.openxmlformats.org/wordprocessingml/2006/main" xmlns:w14="http://schemas.microsoft.com/office/word/2010/wordml" xmlns:w15="http://schemas.microsoft.com/office/word/2012/wordml" xmlns:w16cid="http://schemas.microsoft.com/office/word/2016/wordml/cid" xmlns:w16se="http://schemas.microsoft.com/office/word/2015/wordml/symex" mc:Ignorable="w14 w15 w16se w16cid">
   <w:docDefaults>
     <w:rPrDefault>
       <w:rPr>
@@ -3635,7 +3954,7 @@
       </w:pPr>
     </w:pPrDefault>
   </w:docDefaults>
-  <w:latentStyles w:defLockedState="0" w:defUIPriority="99" w:defSemiHidden="0" w:defUnhideWhenUsed="0" w:defQFormat="0" w:count="376">
+  <w:latentStyles w:defLockedState="0" w:defUIPriority="99" w:defSemiHidden="0" w:defUnhideWhenUsed="0" w:defQFormat="0" w:count="377">
     <w:lsdException w:name="Normal" w:uiPriority="0" w:qFormat="1"/>
     <w:lsdException w:name="heading 1" w:uiPriority="9" w:qFormat="1"/>
     <w:lsdException w:name="heading 2" w:semiHidden="1" w:uiPriority="9" w:unhideWhenUsed="1" w:qFormat="1"/>
@@ -3741,7 +4060,6 @@
     <w:lsdException w:name="HTML Sample" w:semiHidden="1" w:unhideWhenUsed="1"/>
     <w:lsdException w:name="HTML Typewriter" w:semiHidden="1" w:unhideWhenUsed="1"/>
     <w:lsdException w:name="HTML Variable" w:semiHidden="1" w:unhideWhenUsed="1"/>
-    <w:lsdException w:name="Normal Table" w:semiHidden="1" w:unhideWhenUsed="1"/>
     <w:lsdException w:name="annotation subject" w:semiHidden="1" w:unhideWhenUsed="1"/>
     <w:lsdException w:name="No List" w:semiHidden="1" w:unhideWhenUsed="1"/>
     <w:lsdException w:name="Outline List 1" w:semiHidden="1" w:unhideWhenUsed="1"/>
@@ -3788,10 +4106,8 @@
     <w:lsdException w:name="Table Subtle 2" w:semiHidden="1" w:unhideWhenUsed="1"/>
     <w:lsdException w:name="Table Web 1" w:semiHidden="1" w:unhideWhenUsed="1"/>
     <w:lsdException w:name="Table Web 2" w:semiHidden="1" w:unhideWhenUsed="1"/>
-    <w:lsdException w:name="Table Web 3" w:semiHidden="1" w:unhideWhenUsed="1"/>
     <w:lsdException w:name="Balloon Text" w:semiHidden="1" w:unhideWhenUsed="1"/>
     <w:lsdException w:name="Table Grid" w:uiPriority="39"/>
-    <w:lsdException w:name="Table Theme" w:semiHidden="1" w:unhideWhenUsed="1"/>
     <w:lsdException w:name="Placeholder Text" w:semiHidden="1"/>
     <w:lsdException w:name="No Spacing" w:uiPriority="1" w:qFormat="1"/>
     <w:lsdException w:name="Light Shading" w:uiPriority="60"/>
@@ -4012,10 +4328,76 @@
     <w:lsdException w:name="Hashtag" w:semiHidden="1" w:unhideWhenUsed="1"/>
     <w:lsdException w:name="Unresolved Mention" w:semiHidden="1" w:unhideWhenUsed="1"/>
     <w:lsdException w:name="Smart Link" w:semiHidden="1" w:unhideWhenUsed="1"/>
+    <w:lsdException w:name="Smart Link Error" w:semiHidden="1" w:unhideWhenUsed="1"/>
   </w:latentStyles>
   <w:style w:type="paragraph" w:default="1" w:styleId="Normal">
     <w:name w:val="Normal"/>
     <w:qFormat/>
+  </w:style>
+  <w:style w:type="paragraph" w:styleId="Heading1">
+    <w:name w:val="heading 1"/>
+    <w:basedOn w:val="Normal"/>
+    <w:next w:val="Normal"/>
+    <w:link w:val="Heading1Char"/>
+    <w:uiPriority w:val="9"/>
+    <w:qFormat/>
+    <w:rsid w:val="005227DD"/>
+    <w:pPr>
+      <w:keepNext/>
+      <w:keepLines/>
+      <w:spacing w:before="240" w:after="0"/>
+      <w:outlineLvl w:val="0"/>
+    </w:pPr>
+    <w:rPr>
+      <w:rFonts w:asciiTheme="majorHAnsi" w:eastAsiaTheme="majorEastAsia" w:hAnsiTheme="majorHAnsi" w:cstheme="majorBidi"/>
+      <w:color w:val="2F5496" w:themeColor="accent1" w:themeShade="BF"/>
+      <w:sz w:val="32"/>
+      <w:szCs w:val="32"/>
+    </w:rPr>
+  </w:style>
+  <w:style w:type="paragraph" w:styleId="Heading2">
+    <w:name w:val="heading 2"/>
+    <w:basedOn w:val="Normal"/>
+    <w:next w:val="Normal"/>
+    <w:link w:val="Heading2Char"/>
+    <w:uiPriority w:val="9"/>
+    <w:unhideWhenUsed/>
+    <w:qFormat/>
+    <w:rsid w:val="005227DD"/>
+    <w:pPr>
+      <w:keepNext/>
+      <w:keepLines/>
+      <w:spacing w:before="40" w:after="0"/>
+      <w:outlineLvl w:val="1"/>
+    </w:pPr>
+    <w:rPr>
+      <w:rFonts w:asciiTheme="majorHAnsi" w:eastAsiaTheme="majorEastAsia" w:hAnsiTheme="majorHAnsi" w:cstheme="majorBidi"/>
+      <w:color w:val="2F5496" w:themeColor="accent1" w:themeShade="BF"/>
+      <w:sz w:val="26"/>
+      <w:szCs w:val="26"/>
+    </w:rPr>
+  </w:style>
+  <w:style w:type="paragraph" w:styleId="Heading3">
+    <w:name w:val="heading 3"/>
+    <w:basedOn w:val="Normal"/>
+    <w:next w:val="Normal"/>
+    <w:link w:val="Heading3Char"/>
+    <w:uiPriority w:val="9"/>
+    <w:unhideWhenUsed/>
+    <w:qFormat/>
+    <w:rsid w:val="005227DD"/>
+    <w:pPr>
+      <w:keepNext/>
+      <w:keepLines/>
+      <w:spacing w:before="40" w:after="0"/>
+      <w:outlineLvl w:val="2"/>
+    </w:pPr>
+    <w:rPr>
+      <w:rFonts w:asciiTheme="majorHAnsi" w:eastAsiaTheme="majorEastAsia" w:hAnsiTheme="majorHAnsi" w:cstheme="majorBidi"/>
+      <w:color w:val="1F3763" w:themeColor="accent1" w:themeShade="7F"/>
+      <w:sz w:val="24"/>
+      <w:szCs w:val="24"/>
+    </w:rPr>
   </w:style>
   <w:style w:type="character" w:default="1" w:styleId="DefaultParagraphFont">
     <w:name w:val="Default Paragraph Font"/>
@@ -4074,6 +4456,45 @@
       <w:ind w:left="720"/>
       <w:contextualSpacing/>
     </w:pPr>
+  </w:style>
+  <w:style w:type="character" w:customStyle="1" w:styleId="Heading1Char">
+    <w:name w:val="Heading 1 Char"/>
+    <w:basedOn w:val="DefaultParagraphFont"/>
+    <w:link w:val="Heading1"/>
+    <w:uiPriority w:val="9"/>
+    <w:rsid w:val="005227DD"/>
+    <w:rPr>
+      <w:rFonts w:asciiTheme="majorHAnsi" w:eastAsiaTheme="majorEastAsia" w:hAnsiTheme="majorHAnsi" w:cstheme="majorBidi"/>
+      <w:color w:val="2F5496" w:themeColor="accent1" w:themeShade="BF"/>
+      <w:sz w:val="32"/>
+      <w:szCs w:val="32"/>
+    </w:rPr>
+  </w:style>
+  <w:style w:type="character" w:customStyle="1" w:styleId="Heading2Char">
+    <w:name w:val="Heading 2 Char"/>
+    <w:basedOn w:val="DefaultParagraphFont"/>
+    <w:link w:val="Heading2"/>
+    <w:uiPriority w:val="9"/>
+    <w:rsid w:val="005227DD"/>
+    <w:rPr>
+      <w:rFonts w:asciiTheme="majorHAnsi" w:eastAsiaTheme="majorEastAsia" w:hAnsiTheme="majorHAnsi" w:cstheme="majorBidi"/>
+      <w:color w:val="2F5496" w:themeColor="accent1" w:themeShade="BF"/>
+      <w:sz w:val="26"/>
+      <w:szCs w:val="26"/>
+    </w:rPr>
+  </w:style>
+  <w:style w:type="character" w:customStyle="1" w:styleId="Heading3Char">
+    <w:name w:val="Heading 3 Char"/>
+    <w:basedOn w:val="DefaultParagraphFont"/>
+    <w:link w:val="Heading3"/>
+    <w:uiPriority w:val="9"/>
+    <w:rsid w:val="005227DD"/>
+    <w:rPr>
+      <w:rFonts w:asciiTheme="majorHAnsi" w:eastAsiaTheme="majorEastAsia" w:hAnsiTheme="majorHAnsi" w:cstheme="majorBidi"/>
+      <w:color w:val="1F3763" w:themeColor="accent1" w:themeShade="7F"/>
+      <w:sz w:val="24"/>
+      <w:szCs w:val="24"/>
+    </w:rPr>
   </w:style>
 </w:styles>
 </file>

</xml_diff>